<commit_message>
Code cleanup + tetsing with NN arch with more layers
</commit_message>
<xml_diff>
--- a/Best Performances.docx
+++ b/Best Performances.docx
@@ -115,12 +115,12 @@
           <wp:inline distB="0" distT="0" distL="0" distR="0">
             <wp:extent cx="5730240" cy="2019300"/>
             <wp:effectExtent b="0" l="0" r="0" t="0"/>
-            <wp:docPr descr="Text&#10;&#10;Description automatically generated" id="6" name="image4.png"/>
+            <wp:docPr descr="Text&#10;&#10;Description automatically generated" id="6" name="image10.png"/>
             <a:graphic>
               <a:graphicData uri="http://schemas.openxmlformats.org/drawingml/2006/picture">
                 <pic:pic>
                   <pic:nvPicPr>
-                    <pic:cNvPr descr="Text&#10;&#10;Description automatically generated" id="0" name="image4.png"/>
+                    <pic:cNvPr descr="Text&#10;&#10;Description automatically generated" id="0" name="image10.png"/>
                     <pic:cNvPicPr preferRelativeResize="0"/>
                   </pic:nvPicPr>
                   <pic:blipFill>
@@ -172,12 +172,12 @@
           <wp:inline distB="0" distT="0" distL="0" distR="0">
             <wp:extent cx="5730240" cy="2133600"/>
             <wp:effectExtent b="0" l="0" r="0" t="0"/>
-            <wp:docPr descr="Text&#10;&#10;Description automatically generated" id="9" name="image2.png"/>
+            <wp:docPr descr="Text&#10;&#10;Description automatically generated" id="9" name="image3.png"/>
             <a:graphic>
               <a:graphicData uri="http://schemas.openxmlformats.org/drawingml/2006/picture">
                 <pic:pic>
                   <pic:nvPicPr>
-                    <pic:cNvPr descr="Text&#10;&#10;Description automatically generated" id="0" name="image2.png"/>
+                    <pic:cNvPr descr="Text&#10;&#10;Description automatically generated" id="0" name="image3.png"/>
                     <pic:cNvPicPr preferRelativeResize="0"/>
                   </pic:nvPicPr>
                   <pic:blipFill>
@@ -229,12 +229,12 @@
           <wp:inline distB="0" distT="0" distL="0" distR="0">
             <wp:extent cx="3634740" cy="1074420"/>
             <wp:effectExtent b="0" l="0" r="0" t="0"/>
-            <wp:docPr descr="Text&#10;&#10;Description automatically generated" id="8" name="image1.png"/>
+            <wp:docPr descr="Text&#10;&#10;Description automatically generated" id="8" name="image4.png"/>
             <a:graphic>
               <a:graphicData uri="http://schemas.openxmlformats.org/drawingml/2006/picture">
                 <pic:pic>
                   <pic:nvPicPr>
-                    <pic:cNvPr descr="Text&#10;&#10;Description automatically generated" id="0" name="image1.png"/>
+                    <pic:cNvPr descr="Text&#10;&#10;Description automatically generated" id="0" name="image4.png"/>
                     <pic:cNvPicPr preferRelativeResize="0"/>
                   </pic:nvPicPr>
                   <pic:blipFill>
@@ -436,12 +436,12 @@
           <wp:inline distB="0" distT="0" distL="0" distR="0">
             <wp:extent cx="3528060" cy="1104900"/>
             <wp:effectExtent b="0" l="0" r="0" t="0"/>
-            <wp:docPr descr="Text&#10;&#10;Description automatically generated" id="11" name="image3.png"/>
+            <wp:docPr descr="Text&#10;&#10;Description automatically generated" id="11" name="image1.png"/>
             <a:graphic>
               <a:graphicData uri="http://schemas.openxmlformats.org/drawingml/2006/picture">
                 <pic:pic>
                   <pic:nvPicPr>
-                    <pic:cNvPr descr="Text&#10;&#10;Description automatically generated" id="0" name="image3.png"/>
+                    <pic:cNvPr descr="Text&#10;&#10;Description automatically generated" id="0" name="image1.png"/>
                     <pic:cNvPicPr preferRelativeResize="0"/>
                   </pic:nvPicPr>
                   <pic:blipFill>
@@ -582,12 +582,12 @@
           <wp:inline distB="114300" distT="114300" distL="114300" distR="114300">
             <wp:extent cx="5731200" cy="2044700"/>
             <wp:effectExtent b="0" l="0" r="0" t="0"/>
-            <wp:docPr id="7" name="image6.png"/>
+            <wp:docPr id="14" name="image7.png"/>
             <a:graphic>
               <a:graphicData uri="http://schemas.openxmlformats.org/drawingml/2006/picture">
                 <pic:pic>
                   <pic:nvPicPr>
-                    <pic:cNvPr id="0" name="image6.png"/>
+                    <pic:cNvPr id="0" name="image7.png"/>
                     <pic:cNvPicPr preferRelativeResize="0"/>
                   </pic:nvPicPr>
                   <pic:blipFill>
@@ -640,12 +640,12 @@
           <wp:inline distB="114300" distT="114300" distL="114300" distR="114300">
             <wp:extent cx="5731200" cy="2794000"/>
             <wp:effectExtent b="0" l="0" r="0" t="0"/>
-            <wp:docPr id="5" name="image5.png"/>
+            <wp:docPr id="13" name="image8.png"/>
             <a:graphic>
               <a:graphicData uri="http://schemas.openxmlformats.org/drawingml/2006/picture">
                 <pic:pic>
                   <pic:nvPicPr>
-                    <pic:cNvPr id="0" name="image5.png"/>
+                    <pic:cNvPr id="0" name="image8.png"/>
                     <pic:cNvPicPr preferRelativeResize="0"/>
                   </pic:nvPicPr>
                   <pic:blipFill>
@@ -697,12 +697,12 @@
           <wp:inline distB="114300" distT="114300" distL="114300" distR="114300">
             <wp:extent cx="5731200" cy="4660900"/>
             <wp:effectExtent b="0" l="0" r="0" t="0"/>
-            <wp:docPr id="10" name="image7.png"/>
+            <wp:docPr id="10" name="image9.png"/>
             <a:graphic>
               <a:graphicData uri="http://schemas.openxmlformats.org/drawingml/2006/picture">
                 <pic:pic>
                   <pic:nvPicPr>
-                    <pic:cNvPr id="0" name="image7.png"/>
+                    <pic:cNvPr id="0" name="image9.png"/>
                     <pic:cNvPicPr preferRelativeResize="0"/>
                   </pic:nvPicPr>
                   <pic:blipFill>
@@ -732,6 +732,1716 @@
         </w:rPr>
       </w:r>
     </w:p>
+    <w:p>
+      <w:pPr>
+        <w:rPr>
+          <w:sz w:val="24"/>
+          <w:szCs w:val="24"/>
+        </w:rPr>
+      </w:pPr>
+      <w:r>
+        <w:rPr>
+          <w:rtl w:val="0"/>
+        </w:rPr>
+      </w:r>
+    </w:p>
+    <w:p>
+      <w:pPr>
+        <w:rPr>
+          <w:b w:val="1"/>
+          <w:sz w:val="24"/>
+          <w:szCs w:val="24"/>
+          <w:u w:val="single"/>
+        </w:rPr>
+      </w:pPr>
+      <w:r>
+        <w:rPr>
+          <w:b w:val="1"/>
+          <w:sz w:val="24"/>
+          <w:szCs w:val="24"/>
+          <w:u w:val="single"/>
+          <w:rtl w:val="0"/>
+        </w:rPr>
+        <w:t xml:space="preserve">Ensemble Pixel by Pixel 2</w:t>
+      </w:r>
+    </w:p>
+    <w:p>
+      <w:pPr>
+        <w:numPr>
+          <w:ilvl w:val="0"/>
+          <w:numId w:val="4"/>
+        </w:numPr>
+        <w:spacing w:after="0" w:afterAutospacing="0"/>
+        <w:ind w:left="720" w:hanging="360"/>
+        <w:rPr>
+          <w:sz w:val="24"/>
+          <w:szCs w:val="24"/>
+        </w:rPr>
+      </w:pPr>
+      <w:r>
+        <w:rPr>
+          <w:sz w:val="24"/>
+          <w:szCs w:val="24"/>
+          <w:rtl w:val="0"/>
+        </w:rPr>
+        <w:t xml:space="preserve">Pixel wise smoothing:</w:t>
+      </w:r>
+    </w:p>
+    <w:p>
+      <w:pPr>
+        <w:numPr>
+          <w:ilvl w:val="1"/>
+          <w:numId w:val="4"/>
+        </w:numPr>
+        <w:spacing w:after="0" w:afterAutospacing="0"/>
+        <w:ind w:left="1440" w:hanging="360"/>
+        <w:rPr>
+          <w:sz w:val="24"/>
+          <w:szCs w:val="24"/>
+          <w:u w:val="none"/>
+        </w:rPr>
+      </w:pPr>
+      <w:r>
+        <w:rPr>
+          <w:sz w:val="24"/>
+          <w:szCs w:val="24"/>
+          <w:rtl w:val="0"/>
+        </w:rPr>
+        <w:t xml:space="preserve">Window 101</w:t>
+      </w:r>
+    </w:p>
+    <w:p>
+      <w:pPr>
+        <w:numPr>
+          <w:ilvl w:val="1"/>
+          <w:numId w:val="4"/>
+        </w:numPr>
+        <w:spacing w:after="0" w:afterAutospacing="0"/>
+        <w:ind w:left="1440" w:hanging="360"/>
+        <w:rPr>
+          <w:sz w:val="24"/>
+          <w:szCs w:val="24"/>
+          <w:u w:val="none"/>
+        </w:rPr>
+      </w:pPr>
+      <w:r>
+        <w:rPr>
+          <w:sz w:val="24"/>
+          <w:szCs w:val="24"/>
+          <w:rtl w:val="0"/>
+        </w:rPr>
+        <w:t xml:space="preserve">Poly order 3</w:t>
+      </w:r>
+    </w:p>
+    <w:p>
+      <w:pPr>
+        <w:numPr>
+          <w:ilvl w:val="0"/>
+          <w:numId w:val="4"/>
+        </w:numPr>
+        <w:spacing w:after="0" w:afterAutospacing="0"/>
+        <w:ind w:left="720" w:hanging="360"/>
+        <w:rPr>
+          <w:b w:val="1"/>
+          <w:sz w:val="24"/>
+          <w:szCs w:val="24"/>
+          <w:u w:val="none"/>
+        </w:rPr>
+      </w:pPr>
+      <w:r>
+        <w:rPr>
+          <w:b w:val="1"/>
+          <w:sz w:val="24"/>
+          <w:szCs w:val="24"/>
+          <w:u w:val="single"/>
+        </w:rPr>
+        <w:drawing>
+          <wp:inline distB="114300" distT="114300" distL="114300" distR="114300">
+            <wp:extent cx="5731200" cy="2273300"/>
+            <wp:effectExtent b="0" l="0" r="0" t="0"/>
+            <wp:docPr id="5" name="image6.png"/>
+            <a:graphic>
+              <a:graphicData uri="http://schemas.openxmlformats.org/drawingml/2006/picture">
+                <pic:pic>
+                  <pic:nvPicPr>
+                    <pic:cNvPr id="0" name="image6.png"/>
+                    <pic:cNvPicPr preferRelativeResize="0"/>
+                  </pic:nvPicPr>
+                  <pic:blipFill>
+                    <a:blip r:embed="rId14"/>
+                    <a:srcRect b="0" l="0" r="0" t="0"/>
+                    <a:stretch>
+                      <a:fillRect/>
+                    </a:stretch>
+                  </pic:blipFill>
+                  <pic:spPr>
+                    <a:xfrm>
+                      <a:off x="0" y="0"/>
+                      <a:ext cx="5731200" cy="2273300"/>
+                    </a:xfrm>
+                    <a:prstGeom prst="rect"/>
+                    <a:ln/>
+                  </pic:spPr>
+                </pic:pic>
+              </a:graphicData>
+            </a:graphic>
+          </wp:inline>
+        </w:drawing>
+      </w:r>
+      <w:r>
+        <w:rPr>
+          <w:rtl w:val="0"/>
+        </w:rPr>
+      </w:r>
+    </w:p>
+    <w:p>
+      <w:pPr>
+        <w:numPr>
+          <w:ilvl w:val="0"/>
+          <w:numId w:val="4"/>
+        </w:numPr>
+        <w:spacing w:after="0" w:afterAutospacing="0"/>
+        <w:ind w:left="720" w:hanging="360"/>
+        <w:rPr>
+          <w:b w:val="1"/>
+          <w:sz w:val="24"/>
+          <w:szCs w:val="24"/>
+          <w:u w:val="none"/>
+        </w:rPr>
+      </w:pPr>
+      <w:r>
+        <w:rPr>
+          <w:b w:val="1"/>
+          <w:sz w:val="24"/>
+          <w:szCs w:val="24"/>
+          <w:u w:val="single"/>
+        </w:rPr>
+        <w:drawing>
+          <wp:inline distB="114300" distT="114300" distL="114300" distR="114300">
+            <wp:extent cx="5731200" cy="2159000"/>
+            <wp:effectExtent b="0" l="0" r="0" t="0"/>
+            <wp:docPr id="12" name="image2.png"/>
+            <a:graphic>
+              <a:graphicData uri="http://schemas.openxmlformats.org/drawingml/2006/picture">
+                <pic:pic>
+                  <pic:nvPicPr>
+                    <pic:cNvPr id="0" name="image2.png"/>
+                    <pic:cNvPicPr preferRelativeResize="0"/>
+                  </pic:nvPicPr>
+                  <pic:blipFill>
+                    <a:blip r:embed="rId15"/>
+                    <a:srcRect b="0" l="0" r="0" t="0"/>
+                    <a:stretch>
+                      <a:fillRect/>
+                    </a:stretch>
+                  </pic:blipFill>
+                  <pic:spPr>
+                    <a:xfrm>
+                      <a:off x="0" y="0"/>
+                      <a:ext cx="5731200" cy="2159000"/>
+                    </a:xfrm>
+                    <a:prstGeom prst="rect"/>
+                    <a:ln/>
+                  </pic:spPr>
+                </pic:pic>
+              </a:graphicData>
+            </a:graphic>
+          </wp:inline>
+        </w:drawing>
+      </w:r>
+      <w:r>
+        <w:rPr>
+          <w:rtl w:val="0"/>
+        </w:rPr>
+      </w:r>
+    </w:p>
+    <w:p>
+      <w:pPr>
+        <w:numPr>
+          <w:ilvl w:val="0"/>
+          <w:numId w:val="4"/>
+        </w:numPr>
+        <w:spacing w:after="0" w:afterAutospacing="0"/>
+        <w:ind w:left="720" w:hanging="360"/>
+        <w:rPr>
+          <w:b w:val="1"/>
+          <w:color w:val="383838"/>
+          <w:sz w:val="24"/>
+          <w:szCs w:val="24"/>
+        </w:rPr>
+      </w:pPr>
+      <w:r>
+        <w:rPr>
+          <w:rFonts w:ascii="Courier New" w:cs="Courier New" w:eastAsia="Courier New" w:hAnsi="Courier New"/>
+          <w:b w:val="1"/>
+          <w:color w:val="383838"/>
+          <w:sz w:val="21"/>
+          <w:szCs w:val="21"/>
+          <w:u w:val="single"/>
+          <w:rtl w:val="0"/>
+        </w:rPr>
+        <w:t xml:space="preserve">{'arv7': (0.0, 0.0),</w:t>
+      </w:r>
+    </w:p>
+    <w:p>
+      <w:pPr>
+        <w:numPr>
+          <w:ilvl w:val="0"/>
+          <w:numId w:val="4"/>
+        </w:numPr>
+        <w:spacing w:after="0" w:afterAutospacing="0"/>
+        <w:ind w:left="720" w:hanging="360"/>
+        <w:rPr>
+          <w:b w:val="1"/>
+          <w:color w:val="383838"/>
+          <w:sz w:val="24"/>
+          <w:szCs w:val="24"/>
+        </w:rPr>
+      </w:pPr>
+      <w:r>
+        <w:rPr>
+          <w:rFonts w:ascii="Courier New" w:cs="Courier New" w:eastAsia="Courier New" w:hAnsi="Courier New"/>
+          <w:b w:val="1"/>
+          <w:color w:val="383838"/>
+          <w:sz w:val="21"/>
+          <w:szCs w:val="21"/>
+          <w:u w:val="single"/>
+          <w:rtl w:val="0"/>
+        </w:rPr>
+        <w:t xml:space="preserve"> 'arv72': (1.0, 0.0),</w:t>
+      </w:r>
+    </w:p>
+    <w:p>
+      <w:pPr>
+        <w:numPr>
+          <w:ilvl w:val="0"/>
+          <w:numId w:val="4"/>
+        </w:numPr>
+        <w:spacing w:after="0" w:afterAutospacing="0"/>
+        <w:ind w:left="720" w:hanging="360"/>
+        <w:rPr>
+          <w:b w:val="1"/>
+          <w:color w:val="383838"/>
+          <w:sz w:val="24"/>
+          <w:szCs w:val="24"/>
+        </w:rPr>
+      </w:pPr>
+      <w:r>
+        <w:rPr>
+          <w:rFonts w:ascii="Courier New" w:cs="Courier New" w:eastAsia="Courier New" w:hAnsi="Courier New"/>
+          <w:b w:val="1"/>
+          <w:color w:val="383838"/>
+          <w:sz w:val="21"/>
+          <w:szCs w:val="21"/>
+          <w:u w:val="single"/>
+          <w:rtl w:val="0"/>
+        </w:rPr>
+        <w:t xml:space="preserve"> 'arv73': (0.0, 0.0),</w:t>
+      </w:r>
+    </w:p>
+    <w:p>
+      <w:pPr>
+        <w:numPr>
+          <w:ilvl w:val="0"/>
+          <w:numId w:val="4"/>
+        </w:numPr>
+        <w:spacing w:after="0" w:afterAutospacing="0"/>
+        <w:ind w:left="720" w:hanging="360"/>
+        <w:rPr>
+          <w:b w:val="1"/>
+          <w:color w:val="383838"/>
+          <w:sz w:val="24"/>
+          <w:szCs w:val="24"/>
+        </w:rPr>
+      </w:pPr>
+      <w:r>
+        <w:rPr>
+          <w:rFonts w:ascii="Courier New" w:cs="Courier New" w:eastAsia="Courier New" w:hAnsi="Courier New"/>
+          <w:b w:val="1"/>
+          <w:color w:val="383838"/>
+          <w:sz w:val="21"/>
+          <w:szCs w:val="21"/>
+          <w:u w:val="single"/>
+          <w:rtl w:val="0"/>
+        </w:rPr>
+        <w:t xml:space="preserve"> 'arv7_p1': (1.0, 1.0),</w:t>
+      </w:r>
+    </w:p>
+    <w:p>
+      <w:pPr>
+        <w:numPr>
+          <w:ilvl w:val="0"/>
+          <w:numId w:val="4"/>
+        </w:numPr>
+        <w:spacing w:after="0" w:afterAutospacing="0"/>
+        <w:ind w:left="720" w:hanging="360"/>
+        <w:rPr>
+          <w:b w:val="1"/>
+          <w:color w:val="383838"/>
+          <w:sz w:val="24"/>
+          <w:szCs w:val="24"/>
+        </w:rPr>
+      </w:pPr>
+      <w:r>
+        <w:rPr>
+          <w:rFonts w:ascii="Courier New" w:cs="Courier New" w:eastAsia="Courier New" w:hAnsi="Courier New"/>
+          <w:b w:val="1"/>
+          <w:color w:val="383838"/>
+          <w:sz w:val="21"/>
+          <w:szCs w:val="21"/>
+          <w:u w:val="single"/>
+          <w:rtl w:val="0"/>
+        </w:rPr>
+        <w:t xml:space="preserve"> 'arv7_p3': (1.0, 1.0),</w:t>
+      </w:r>
+    </w:p>
+    <w:p>
+      <w:pPr>
+        <w:numPr>
+          <w:ilvl w:val="0"/>
+          <w:numId w:val="4"/>
+        </w:numPr>
+        <w:spacing w:after="0" w:afterAutospacing="0"/>
+        <w:ind w:left="720" w:hanging="360"/>
+        <w:rPr>
+          <w:b w:val="1"/>
+          <w:color w:val="383838"/>
+          <w:sz w:val="24"/>
+          <w:szCs w:val="24"/>
+        </w:rPr>
+      </w:pPr>
+      <w:r>
+        <w:rPr>
+          <w:rFonts w:ascii="Courier New" w:cs="Courier New" w:eastAsia="Courier New" w:hAnsi="Courier New"/>
+          <w:b w:val="1"/>
+          <w:color w:val="383838"/>
+          <w:sz w:val="21"/>
+          <w:szCs w:val="21"/>
+          <w:u w:val="single"/>
+          <w:rtl w:val="0"/>
+        </w:rPr>
+        <w:t xml:space="preserve"> 'arv7_p4': (1.0, 1.0),</w:t>
+      </w:r>
+    </w:p>
+    <w:p>
+      <w:pPr>
+        <w:numPr>
+          <w:ilvl w:val="0"/>
+          <w:numId w:val="4"/>
+        </w:numPr>
+        <w:spacing w:after="0" w:afterAutospacing="0"/>
+        <w:ind w:left="720" w:hanging="360"/>
+        <w:rPr>
+          <w:b w:val="1"/>
+          <w:color w:val="383838"/>
+          <w:sz w:val="24"/>
+          <w:szCs w:val="24"/>
+        </w:rPr>
+      </w:pPr>
+      <w:r>
+        <w:rPr>
+          <w:rFonts w:ascii="Courier New" w:cs="Courier New" w:eastAsia="Courier New" w:hAnsi="Courier New"/>
+          <w:b w:val="1"/>
+          <w:color w:val="383838"/>
+          <w:sz w:val="21"/>
+          <w:szCs w:val="21"/>
+          <w:u w:val="single"/>
+          <w:rtl w:val="0"/>
+        </w:rPr>
+        <w:t xml:space="preserve"> 'du145a_p1': (1.0, 1.0),</w:t>
+      </w:r>
+    </w:p>
+    <w:p>
+      <w:pPr>
+        <w:numPr>
+          <w:ilvl w:val="0"/>
+          <w:numId w:val="4"/>
+        </w:numPr>
+        <w:spacing w:after="0" w:afterAutospacing="0"/>
+        <w:ind w:left="720" w:hanging="360"/>
+        <w:rPr>
+          <w:b w:val="1"/>
+          <w:color w:val="383838"/>
+          <w:sz w:val="24"/>
+          <w:szCs w:val="24"/>
+        </w:rPr>
+      </w:pPr>
+      <w:r>
+        <w:rPr>
+          <w:rFonts w:ascii="Courier New" w:cs="Courier New" w:eastAsia="Courier New" w:hAnsi="Courier New"/>
+          <w:b w:val="1"/>
+          <w:color w:val="383838"/>
+          <w:sz w:val="21"/>
+          <w:szCs w:val="21"/>
+          <w:u w:val="single"/>
+          <w:rtl w:val="0"/>
+        </w:rPr>
+        <w:t xml:space="preserve"> 'du145a_p2': (1.0, 1.0),</w:t>
+      </w:r>
+    </w:p>
+    <w:p>
+      <w:pPr>
+        <w:numPr>
+          <w:ilvl w:val="0"/>
+          <w:numId w:val="4"/>
+        </w:numPr>
+        <w:spacing w:after="0" w:afterAutospacing="0"/>
+        <w:ind w:left="720" w:hanging="360"/>
+        <w:rPr>
+          <w:b w:val="1"/>
+          <w:color w:val="383838"/>
+          <w:sz w:val="24"/>
+          <w:szCs w:val="24"/>
+        </w:rPr>
+      </w:pPr>
+      <w:r>
+        <w:rPr>
+          <w:rFonts w:ascii="Courier New" w:cs="Courier New" w:eastAsia="Courier New" w:hAnsi="Courier New"/>
+          <w:b w:val="1"/>
+          <w:color w:val="383838"/>
+          <w:sz w:val="21"/>
+          <w:szCs w:val="21"/>
+          <w:u w:val="single"/>
+          <w:rtl w:val="0"/>
+        </w:rPr>
+        <w:t xml:space="preserve"> 'du145a_p3': (1.0, 1.0),</w:t>
+      </w:r>
+    </w:p>
+    <w:p>
+      <w:pPr>
+        <w:numPr>
+          <w:ilvl w:val="0"/>
+          <w:numId w:val="4"/>
+        </w:numPr>
+        <w:spacing w:after="0" w:afterAutospacing="0"/>
+        <w:ind w:left="720" w:hanging="360"/>
+        <w:rPr>
+          <w:b w:val="1"/>
+          <w:color w:val="383838"/>
+          <w:sz w:val="24"/>
+          <w:szCs w:val="24"/>
+        </w:rPr>
+      </w:pPr>
+      <w:r>
+        <w:rPr>
+          <w:rFonts w:ascii="Courier New" w:cs="Courier New" w:eastAsia="Courier New" w:hAnsi="Courier New"/>
+          <w:b w:val="1"/>
+          <w:color w:val="383838"/>
+          <w:sz w:val="21"/>
+          <w:szCs w:val="21"/>
+          <w:u w:val="single"/>
+          <w:rtl w:val="0"/>
+        </w:rPr>
+        <w:t xml:space="preserve"> 'du145y_n1': (1.0, 0.0),</w:t>
+      </w:r>
+    </w:p>
+    <w:p>
+      <w:pPr>
+        <w:numPr>
+          <w:ilvl w:val="0"/>
+          <w:numId w:val="4"/>
+        </w:numPr>
+        <w:spacing w:after="0" w:afterAutospacing="0"/>
+        <w:ind w:left="720" w:hanging="360"/>
+        <w:rPr>
+          <w:b w:val="1"/>
+          <w:color w:val="383838"/>
+          <w:sz w:val="24"/>
+          <w:szCs w:val="24"/>
+        </w:rPr>
+      </w:pPr>
+      <w:r>
+        <w:rPr>
+          <w:rFonts w:ascii="Courier New" w:cs="Courier New" w:eastAsia="Courier New" w:hAnsi="Courier New"/>
+          <w:b w:val="1"/>
+          <w:color w:val="383838"/>
+          <w:sz w:val="21"/>
+          <w:szCs w:val="21"/>
+          <w:u w:val="single"/>
+          <w:rtl w:val="0"/>
+        </w:rPr>
+        <w:t xml:space="preserve"> 'exp_118_neg': (1.0, 0.0),</w:t>
+      </w:r>
+    </w:p>
+    <w:p>
+      <w:pPr>
+        <w:numPr>
+          <w:ilvl w:val="0"/>
+          <w:numId w:val="4"/>
+        </w:numPr>
+        <w:spacing w:after="0" w:afterAutospacing="0"/>
+        <w:ind w:left="720" w:hanging="360"/>
+        <w:rPr>
+          <w:b w:val="1"/>
+          <w:color w:val="383838"/>
+          <w:sz w:val="24"/>
+          <w:szCs w:val="24"/>
+        </w:rPr>
+      </w:pPr>
+      <w:r>
+        <w:rPr>
+          <w:rFonts w:ascii="Courier New" w:cs="Courier New" w:eastAsia="Courier New" w:hAnsi="Courier New"/>
+          <w:b w:val="1"/>
+          <w:color w:val="383838"/>
+          <w:sz w:val="21"/>
+          <w:szCs w:val="21"/>
+          <w:u w:val="single"/>
+          <w:rtl w:val="0"/>
+        </w:rPr>
+        <w:t xml:space="preserve"> 'exp_118_pos': (1.0, 1.0),</w:t>
+      </w:r>
+    </w:p>
+    <w:p>
+      <w:pPr>
+        <w:numPr>
+          <w:ilvl w:val="0"/>
+          <w:numId w:val="4"/>
+        </w:numPr>
+        <w:spacing w:after="0" w:afterAutospacing="0"/>
+        <w:ind w:left="720" w:hanging="360"/>
+        <w:rPr>
+          <w:b w:val="1"/>
+          <w:color w:val="383838"/>
+          <w:sz w:val="24"/>
+          <w:szCs w:val="24"/>
+        </w:rPr>
+      </w:pPr>
+      <w:r>
+        <w:rPr>
+          <w:rFonts w:ascii="Courier New" w:cs="Courier New" w:eastAsia="Courier New" w:hAnsi="Courier New"/>
+          <w:b w:val="1"/>
+          <w:color w:val="383838"/>
+          <w:sz w:val="21"/>
+          <w:szCs w:val="21"/>
+          <w:u w:val="single"/>
+          <w:rtl w:val="0"/>
+        </w:rPr>
+        <w:t xml:space="preserve"> 'exp_129_neg': (0.0, 0.0),</w:t>
+      </w:r>
+    </w:p>
+    <w:p>
+      <w:pPr>
+        <w:numPr>
+          <w:ilvl w:val="0"/>
+          <w:numId w:val="4"/>
+        </w:numPr>
+        <w:spacing w:after="0" w:afterAutospacing="0"/>
+        <w:ind w:left="720" w:hanging="360"/>
+        <w:rPr>
+          <w:b w:val="1"/>
+          <w:color w:val="383838"/>
+          <w:sz w:val="24"/>
+          <w:szCs w:val="24"/>
+        </w:rPr>
+      </w:pPr>
+      <w:r>
+        <w:rPr>
+          <w:rFonts w:ascii="Courier New" w:cs="Courier New" w:eastAsia="Courier New" w:hAnsi="Courier New"/>
+          <w:b w:val="1"/>
+          <w:color w:val="383838"/>
+          <w:sz w:val="21"/>
+          <w:szCs w:val="21"/>
+          <w:u w:val="single"/>
+          <w:rtl w:val="0"/>
+        </w:rPr>
+        <w:t xml:space="preserve"> 'exp_129_pos': (0.0, 1.0),</w:t>
+      </w:r>
+    </w:p>
+    <w:p>
+      <w:pPr>
+        <w:numPr>
+          <w:ilvl w:val="0"/>
+          <w:numId w:val="4"/>
+        </w:numPr>
+        <w:spacing w:after="0" w:afterAutospacing="0"/>
+        <w:ind w:left="720" w:hanging="360"/>
+        <w:rPr>
+          <w:b w:val="1"/>
+          <w:color w:val="383838"/>
+          <w:sz w:val="24"/>
+          <w:szCs w:val="24"/>
+        </w:rPr>
+      </w:pPr>
+      <w:r>
+        <w:rPr>
+          <w:rFonts w:ascii="Courier New" w:cs="Courier New" w:eastAsia="Courier New" w:hAnsi="Courier New"/>
+          <w:b w:val="1"/>
+          <w:color w:val="383838"/>
+          <w:sz w:val="21"/>
+          <w:szCs w:val="21"/>
+          <w:u w:val="single"/>
+          <w:rtl w:val="0"/>
+        </w:rPr>
+        <w:t xml:space="preserve"> 'exp_134_neg': (0.0, 0.0),</w:t>
+      </w:r>
+    </w:p>
+    <w:p>
+      <w:pPr>
+        <w:numPr>
+          <w:ilvl w:val="0"/>
+          <w:numId w:val="4"/>
+        </w:numPr>
+        <w:spacing w:after="0" w:afterAutospacing="0"/>
+        <w:ind w:left="720" w:hanging="360"/>
+        <w:rPr>
+          <w:b w:val="1"/>
+          <w:color w:val="383838"/>
+          <w:sz w:val="24"/>
+          <w:szCs w:val="24"/>
+        </w:rPr>
+      </w:pPr>
+      <w:r>
+        <w:rPr>
+          <w:rFonts w:ascii="Courier New" w:cs="Courier New" w:eastAsia="Courier New" w:hAnsi="Courier New"/>
+          <w:b w:val="1"/>
+          <w:color w:val="383838"/>
+          <w:sz w:val="21"/>
+          <w:szCs w:val="21"/>
+          <w:u w:val="single"/>
+          <w:rtl w:val="0"/>
+        </w:rPr>
+        <w:t xml:space="preserve"> 'exp_134_pos': (1.0, 1.0),</w:t>
+      </w:r>
+    </w:p>
+    <w:p>
+      <w:pPr>
+        <w:numPr>
+          <w:ilvl w:val="0"/>
+          <w:numId w:val="4"/>
+        </w:numPr>
+        <w:spacing w:after="0" w:afterAutospacing="0"/>
+        <w:ind w:left="720" w:hanging="360"/>
+        <w:rPr>
+          <w:b w:val="1"/>
+          <w:color w:val="383838"/>
+          <w:sz w:val="24"/>
+          <w:szCs w:val="24"/>
+        </w:rPr>
+      </w:pPr>
+      <w:r>
+        <w:rPr>
+          <w:rFonts w:ascii="Courier New" w:cs="Courier New" w:eastAsia="Courier New" w:hAnsi="Courier New"/>
+          <w:b w:val="1"/>
+          <w:color w:val="383838"/>
+          <w:sz w:val="21"/>
+          <w:szCs w:val="21"/>
+          <w:u w:val="single"/>
+          <w:rtl w:val="0"/>
+        </w:rPr>
+        <w:t xml:space="preserve"> 'exp_14_neg': (1.0, 0.0),</w:t>
+      </w:r>
+    </w:p>
+    <w:p>
+      <w:pPr>
+        <w:numPr>
+          <w:ilvl w:val="0"/>
+          <w:numId w:val="4"/>
+        </w:numPr>
+        <w:spacing w:after="0" w:afterAutospacing="0"/>
+        <w:ind w:left="720" w:hanging="360"/>
+        <w:rPr>
+          <w:b w:val="1"/>
+          <w:color w:val="383838"/>
+          <w:sz w:val="24"/>
+          <w:szCs w:val="24"/>
+        </w:rPr>
+      </w:pPr>
+      <w:r>
+        <w:rPr>
+          <w:rFonts w:ascii="Courier New" w:cs="Courier New" w:eastAsia="Courier New" w:hAnsi="Courier New"/>
+          <w:b w:val="1"/>
+          <w:color w:val="383838"/>
+          <w:sz w:val="21"/>
+          <w:szCs w:val="21"/>
+          <w:u w:val="single"/>
+          <w:rtl w:val="0"/>
+        </w:rPr>
+        <w:t xml:space="preserve"> 'exp_14_pos': (1.0, 1.0),</w:t>
+      </w:r>
+    </w:p>
+    <w:p>
+      <w:pPr>
+        <w:numPr>
+          <w:ilvl w:val="0"/>
+          <w:numId w:val="4"/>
+        </w:numPr>
+        <w:spacing w:after="0" w:afterAutospacing="0"/>
+        <w:ind w:left="720" w:hanging="360"/>
+        <w:rPr>
+          <w:b w:val="1"/>
+          <w:color w:val="383838"/>
+          <w:sz w:val="24"/>
+          <w:szCs w:val="24"/>
+        </w:rPr>
+      </w:pPr>
+      <w:r>
+        <w:rPr>
+          <w:rFonts w:ascii="Courier New" w:cs="Courier New" w:eastAsia="Courier New" w:hAnsi="Courier New"/>
+          <w:b w:val="1"/>
+          <w:color w:val="383838"/>
+          <w:sz w:val="21"/>
+          <w:szCs w:val="21"/>
+          <w:u w:val="single"/>
+          <w:rtl w:val="0"/>
+        </w:rPr>
+        <w:t xml:space="preserve"> 'exp_165_neg': (0.0, 0.0),</w:t>
+      </w:r>
+    </w:p>
+    <w:p>
+      <w:pPr>
+        <w:numPr>
+          <w:ilvl w:val="0"/>
+          <w:numId w:val="4"/>
+        </w:numPr>
+        <w:spacing w:after="0" w:afterAutospacing="0"/>
+        <w:ind w:left="720" w:hanging="360"/>
+        <w:rPr>
+          <w:b w:val="1"/>
+          <w:color w:val="383838"/>
+          <w:sz w:val="24"/>
+          <w:szCs w:val="24"/>
+        </w:rPr>
+      </w:pPr>
+      <w:r>
+        <w:rPr>
+          <w:rFonts w:ascii="Courier New" w:cs="Courier New" w:eastAsia="Courier New" w:hAnsi="Courier New"/>
+          <w:b w:val="1"/>
+          <w:color w:val="383838"/>
+          <w:sz w:val="21"/>
+          <w:szCs w:val="21"/>
+          <w:u w:val="single"/>
+          <w:rtl w:val="0"/>
+        </w:rPr>
+        <w:t xml:space="preserve"> 'exp_165_pos': (1.0, 1.0),</w:t>
+      </w:r>
+    </w:p>
+    <w:p>
+      <w:pPr>
+        <w:numPr>
+          <w:ilvl w:val="0"/>
+          <w:numId w:val="4"/>
+        </w:numPr>
+        <w:spacing w:after="0" w:afterAutospacing="0"/>
+        <w:ind w:left="720" w:hanging="360"/>
+        <w:rPr>
+          <w:b w:val="1"/>
+          <w:color w:val="383838"/>
+          <w:sz w:val="24"/>
+          <w:szCs w:val="24"/>
+        </w:rPr>
+      </w:pPr>
+      <w:r>
+        <w:rPr>
+          <w:rFonts w:ascii="Courier New" w:cs="Courier New" w:eastAsia="Courier New" w:hAnsi="Courier New"/>
+          <w:b w:val="1"/>
+          <w:color w:val="383838"/>
+          <w:sz w:val="21"/>
+          <w:szCs w:val="21"/>
+          <w:u w:val="single"/>
+          <w:rtl w:val="0"/>
+        </w:rPr>
+        <w:t xml:space="preserve"> 'exp_27_neg': (1.0, 0.0),</w:t>
+      </w:r>
+    </w:p>
+    <w:p>
+      <w:pPr>
+        <w:numPr>
+          <w:ilvl w:val="0"/>
+          <w:numId w:val="4"/>
+        </w:numPr>
+        <w:spacing w:after="0" w:afterAutospacing="0"/>
+        <w:ind w:left="720" w:hanging="360"/>
+        <w:rPr>
+          <w:b w:val="1"/>
+          <w:color w:val="383838"/>
+          <w:sz w:val="24"/>
+          <w:szCs w:val="24"/>
+        </w:rPr>
+      </w:pPr>
+      <w:r>
+        <w:rPr>
+          <w:rFonts w:ascii="Courier New" w:cs="Courier New" w:eastAsia="Courier New" w:hAnsi="Courier New"/>
+          <w:b w:val="1"/>
+          <w:color w:val="383838"/>
+          <w:sz w:val="21"/>
+          <w:szCs w:val="21"/>
+          <w:u w:val="single"/>
+          <w:rtl w:val="0"/>
+        </w:rPr>
+        <w:t xml:space="preserve"> 'exp_27_pos': (1.0, 1.0),</w:t>
+      </w:r>
+    </w:p>
+    <w:p>
+      <w:pPr>
+        <w:numPr>
+          <w:ilvl w:val="0"/>
+          <w:numId w:val="4"/>
+        </w:numPr>
+        <w:spacing w:after="0" w:afterAutospacing="0"/>
+        <w:ind w:left="720" w:hanging="360"/>
+        <w:rPr>
+          <w:b w:val="1"/>
+          <w:color w:val="383838"/>
+          <w:sz w:val="24"/>
+          <w:szCs w:val="24"/>
+        </w:rPr>
+      </w:pPr>
+      <w:r>
+        <w:rPr>
+          <w:rFonts w:ascii="Courier New" w:cs="Courier New" w:eastAsia="Courier New" w:hAnsi="Courier New"/>
+          <w:b w:val="1"/>
+          <w:color w:val="383838"/>
+          <w:sz w:val="21"/>
+          <w:szCs w:val="21"/>
+          <w:u w:val="single"/>
+          <w:rtl w:val="0"/>
+        </w:rPr>
+        <w:t xml:space="preserve"> 'exp_28_neg': (1.0, 0.0),</w:t>
+      </w:r>
+    </w:p>
+    <w:p>
+      <w:pPr>
+        <w:numPr>
+          <w:ilvl w:val="0"/>
+          <w:numId w:val="4"/>
+        </w:numPr>
+        <w:spacing w:after="0" w:afterAutospacing="0"/>
+        <w:ind w:left="720" w:hanging="360"/>
+        <w:rPr>
+          <w:b w:val="1"/>
+          <w:color w:val="383838"/>
+          <w:sz w:val="24"/>
+          <w:szCs w:val="24"/>
+        </w:rPr>
+      </w:pPr>
+      <w:r>
+        <w:rPr>
+          <w:rFonts w:ascii="Courier New" w:cs="Courier New" w:eastAsia="Courier New" w:hAnsi="Courier New"/>
+          <w:b w:val="1"/>
+          <w:color w:val="383838"/>
+          <w:sz w:val="21"/>
+          <w:szCs w:val="21"/>
+          <w:u w:val="single"/>
+          <w:rtl w:val="0"/>
+        </w:rPr>
+        <w:t xml:space="preserve"> 'exp_28_pos': (0.0, 1.0),</w:t>
+      </w:r>
+    </w:p>
+    <w:p>
+      <w:pPr>
+        <w:numPr>
+          <w:ilvl w:val="0"/>
+          <w:numId w:val="4"/>
+        </w:numPr>
+        <w:spacing w:after="0" w:afterAutospacing="0"/>
+        <w:ind w:left="720" w:hanging="360"/>
+        <w:rPr>
+          <w:b w:val="1"/>
+          <w:color w:val="383838"/>
+          <w:sz w:val="24"/>
+          <w:szCs w:val="24"/>
+        </w:rPr>
+      </w:pPr>
+      <w:r>
+        <w:rPr>
+          <w:rFonts w:ascii="Courier New" w:cs="Courier New" w:eastAsia="Courier New" w:hAnsi="Courier New"/>
+          <w:b w:val="1"/>
+          <w:color w:val="383838"/>
+          <w:sz w:val="21"/>
+          <w:szCs w:val="21"/>
+          <w:u w:val="single"/>
+          <w:rtl w:val="0"/>
+        </w:rPr>
+        <w:t xml:space="preserve"> 'exp_2d1_neg': (1.0, 0.0),</w:t>
+      </w:r>
+    </w:p>
+    <w:p>
+      <w:pPr>
+        <w:numPr>
+          <w:ilvl w:val="0"/>
+          <w:numId w:val="4"/>
+        </w:numPr>
+        <w:spacing w:after="0" w:afterAutospacing="0"/>
+        <w:ind w:left="720" w:hanging="360"/>
+        <w:rPr>
+          <w:b w:val="1"/>
+          <w:color w:val="383838"/>
+          <w:sz w:val="24"/>
+          <w:szCs w:val="24"/>
+        </w:rPr>
+      </w:pPr>
+      <w:r>
+        <w:rPr>
+          <w:rFonts w:ascii="Courier New" w:cs="Courier New" w:eastAsia="Courier New" w:hAnsi="Courier New"/>
+          <w:b w:val="1"/>
+          <w:color w:val="383838"/>
+          <w:sz w:val="21"/>
+          <w:szCs w:val="21"/>
+          <w:u w:val="single"/>
+          <w:rtl w:val="0"/>
+        </w:rPr>
+        <w:t xml:space="preserve"> 'exp_2d1_pos': (0.0, 1.0),</w:t>
+      </w:r>
+    </w:p>
+    <w:p>
+      <w:pPr>
+        <w:numPr>
+          <w:ilvl w:val="0"/>
+          <w:numId w:val="4"/>
+        </w:numPr>
+        <w:spacing w:after="0" w:afterAutospacing="0"/>
+        <w:ind w:left="720" w:hanging="360"/>
+        <w:rPr>
+          <w:b w:val="1"/>
+          <w:color w:val="383838"/>
+          <w:sz w:val="24"/>
+          <w:szCs w:val="24"/>
+        </w:rPr>
+      </w:pPr>
+      <w:r>
+        <w:rPr>
+          <w:rFonts w:ascii="Courier New" w:cs="Courier New" w:eastAsia="Courier New" w:hAnsi="Courier New"/>
+          <w:b w:val="1"/>
+          <w:color w:val="383838"/>
+          <w:sz w:val="21"/>
+          <w:szCs w:val="21"/>
+          <w:u w:val="single"/>
+          <w:rtl w:val="0"/>
+        </w:rPr>
+        <w:t xml:space="preserve"> 'exp_35_neg': (1.0, 0.0),</w:t>
+      </w:r>
+    </w:p>
+    <w:p>
+      <w:pPr>
+        <w:numPr>
+          <w:ilvl w:val="0"/>
+          <w:numId w:val="4"/>
+        </w:numPr>
+        <w:spacing w:after="0" w:afterAutospacing="0"/>
+        <w:ind w:left="720" w:hanging="360"/>
+        <w:rPr>
+          <w:b w:val="1"/>
+          <w:color w:val="383838"/>
+          <w:sz w:val="24"/>
+          <w:szCs w:val="24"/>
+        </w:rPr>
+      </w:pPr>
+      <w:r>
+        <w:rPr>
+          <w:rFonts w:ascii="Courier New" w:cs="Courier New" w:eastAsia="Courier New" w:hAnsi="Courier New"/>
+          <w:b w:val="1"/>
+          <w:color w:val="383838"/>
+          <w:sz w:val="21"/>
+          <w:szCs w:val="21"/>
+          <w:u w:val="single"/>
+          <w:rtl w:val="0"/>
+        </w:rPr>
+        <w:t xml:space="preserve"> 'exp_35_pos': (1.0, 1.0),</w:t>
+      </w:r>
+    </w:p>
+    <w:p>
+      <w:pPr>
+        <w:numPr>
+          <w:ilvl w:val="0"/>
+          <w:numId w:val="4"/>
+        </w:numPr>
+        <w:spacing w:after="0" w:afterAutospacing="0"/>
+        <w:ind w:left="720" w:hanging="360"/>
+        <w:rPr>
+          <w:b w:val="1"/>
+          <w:color w:val="383838"/>
+          <w:sz w:val="24"/>
+          <w:szCs w:val="24"/>
+        </w:rPr>
+      </w:pPr>
+      <w:r>
+        <w:rPr>
+          <w:rFonts w:ascii="Courier New" w:cs="Courier New" w:eastAsia="Courier New" w:hAnsi="Courier New"/>
+          <w:b w:val="1"/>
+          <w:color w:val="383838"/>
+          <w:sz w:val="21"/>
+          <w:szCs w:val="21"/>
+          <w:u w:val="single"/>
+          <w:rtl w:val="0"/>
+        </w:rPr>
+        <w:t xml:space="preserve"> 'exp_40_neg': (1.0, 0.0),</w:t>
+      </w:r>
+    </w:p>
+    <w:p>
+      <w:pPr>
+        <w:numPr>
+          <w:ilvl w:val="0"/>
+          <w:numId w:val="4"/>
+        </w:numPr>
+        <w:spacing w:after="0" w:afterAutospacing="0"/>
+        <w:ind w:left="720" w:hanging="360"/>
+        <w:rPr>
+          <w:b w:val="1"/>
+          <w:color w:val="383838"/>
+          <w:sz w:val="24"/>
+          <w:szCs w:val="24"/>
+        </w:rPr>
+      </w:pPr>
+      <w:r>
+        <w:rPr>
+          <w:rFonts w:ascii="Courier New" w:cs="Courier New" w:eastAsia="Courier New" w:hAnsi="Courier New"/>
+          <w:b w:val="1"/>
+          <w:color w:val="383838"/>
+          <w:sz w:val="21"/>
+          <w:szCs w:val="21"/>
+          <w:u w:val="single"/>
+          <w:rtl w:val="0"/>
+        </w:rPr>
+        <w:t xml:space="preserve"> 'exp_40_pos': (0.0, 1.0),</w:t>
+      </w:r>
+    </w:p>
+    <w:p>
+      <w:pPr>
+        <w:numPr>
+          <w:ilvl w:val="0"/>
+          <w:numId w:val="4"/>
+        </w:numPr>
+        <w:spacing w:after="0" w:afterAutospacing="0"/>
+        <w:ind w:left="720" w:hanging="360"/>
+        <w:rPr>
+          <w:b w:val="1"/>
+          <w:color w:val="383838"/>
+          <w:sz w:val="24"/>
+          <w:szCs w:val="24"/>
+        </w:rPr>
+      </w:pPr>
+      <w:r>
+        <w:rPr>
+          <w:rFonts w:ascii="Courier New" w:cs="Courier New" w:eastAsia="Courier New" w:hAnsi="Courier New"/>
+          <w:b w:val="1"/>
+          <w:color w:val="383838"/>
+          <w:sz w:val="21"/>
+          <w:szCs w:val="21"/>
+          <w:u w:val="single"/>
+          <w:rtl w:val="0"/>
+        </w:rPr>
+        <w:t xml:space="preserve"> 'exp_64_neg': (1.0, 0.0),</w:t>
+      </w:r>
+    </w:p>
+    <w:p>
+      <w:pPr>
+        <w:numPr>
+          <w:ilvl w:val="0"/>
+          <w:numId w:val="4"/>
+        </w:numPr>
+        <w:spacing w:after="0" w:afterAutospacing="0"/>
+        <w:ind w:left="720" w:hanging="360"/>
+        <w:rPr>
+          <w:b w:val="1"/>
+          <w:color w:val="383838"/>
+          <w:sz w:val="24"/>
+          <w:szCs w:val="24"/>
+        </w:rPr>
+      </w:pPr>
+      <w:r>
+        <w:rPr>
+          <w:rFonts w:ascii="Courier New" w:cs="Courier New" w:eastAsia="Courier New" w:hAnsi="Courier New"/>
+          <w:b w:val="1"/>
+          <w:color w:val="383838"/>
+          <w:sz w:val="21"/>
+          <w:szCs w:val="21"/>
+          <w:u w:val="single"/>
+          <w:rtl w:val="0"/>
+        </w:rPr>
+        <w:t xml:space="preserve"> 'exp_64_pos': (1.0, 1.0),</w:t>
+      </w:r>
+    </w:p>
+    <w:p>
+      <w:pPr>
+        <w:numPr>
+          <w:ilvl w:val="0"/>
+          <w:numId w:val="4"/>
+        </w:numPr>
+        <w:spacing w:after="0" w:afterAutospacing="0"/>
+        <w:ind w:left="720" w:hanging="360"/>
+        <w:rPr>
+          <w:b w:val="1"/>
+          <w:color w:val="383838"/>
+          <w:sz w:val="24"/>
+          <w:szCs w:val="24"/>
+        </w:rPr>
+      </w:pPr>
+      <w:r>
+        <w:rPr>
+          <w:rFonts w:ascii="Courier New" w:cs="Courier New" w:eastAsia="Courier New" w:hAnsi="Courier New"/>
+          <w:b w:val="1"/>
+          <w:color w:val="383838"/>
+          <w:sz w:val="21"/>
+          <w:szCs w:val="21"/>
+          <w:u w:val="single"/>
+          <w:rtl w:val="0"/>
+        </w:rPr>
+        <w:t xml:space="preserve"> 'exp_86_neg': (1.0, 0.0),</w:t>
+      </w:r>
+    </w:p>
+    <w:p>
+      <w:pPr>
+        <w:numPr>
+          <w:ilvl w:val="0"/>
+          <w:numId w:val="4"/>
+        </w:numPr>
+        <w:spacing w:after="0" w:afterAutospacing="0"/>
+        <w:ind w:left="720" w:hanging="360"/>
+        <w:rPr>
+          <w:b w:val="1"/>
+          <w:color w:val="383838"/>
+          <w:sz w:val="24"/>
+          <w:szCs w:val="24"/>
+        </w:rPr>
+      </w:pPr>
+      <w:r>
+        <w:rPr>
+          <w:rFonts w:ascii="Courier New" w:cs="Courier New" w:eastAsia="Courier New" w:hAnsi="Courier New"/>
+          <w:b w:val="1"/>
+          <w:color w:val="383838"/>
+          <w:sz w:val="21"/>
+          <w:szCs w:val="21"/>
+          <w:u w:val="single"/>
+          <w:rtl w:val="0"/>
+        </w:rPr>
+        <w:t xml:space="preserve"> 'exp_86_pos': (0.0, 1.0),</w:t>
+      </w:r>
+    </w:p>
+    <w:p>
+      <w:pPr>
+        <w:numPr>
+          <w:ilvl w:val="0"/>
+          <w:numId w:val="4"/>
+        </w:numPr>
+        <w:spacing w:after="0" w:afterAutospacing="0"/>
+        <w:ind w:left="720" w:hanging="360"/>
+        <w:rPr>
+          <w:b w:val="1"/>
+          <w:color w:val="383838"/>
+          <w:sz w:val="24"/>
+          <w:szCs w:val="24"/>
+        </w:rPr>
+      </w:pPr>
+      <w:r>
+        <w:rPr>
+          <w:rFonts w:ascii="Courier New" w:cs="Courier New" w:eastAsia="Courier New" w:hAnsi="Courier New"/>
+          <w:b w:val="1"/>
+          <w:color w:val="383838"/>
+          <w:sz w:val="21"/>
+          <w:szCs w:val="21"/>
+          <w:u w:val="single"/>
+          <w:rtl w:val="0"/>
+        </w:rPr>
+        <w:t xml:space="preserve"> 'exp_88_neg': (0.0, 0.0),</w:t>
+      </w:r>
+    </w:p>
+    <w:p>
+      <w:pPr>
+        <w:numPr>
+          <w:ilvl w:val="0"/>
+          <w:numId w:val="4"/>
+        </w:numPr>
+        <w:spacing w:after="0" w:afterAutospacing="0"/>
+        <w:ind w:left="720" w:hanging="360"/>
+        <w:rPr>
+          <w:b w:val="1"/>
+          <w:color w:val="383838"/>
+          <w:sz w:val="24"/>
+          <w:szCs w:val="24"/>
+        </w:rPr>
+      </w:pPr>
+      <w:r>
+        <w:rPr>
+          <w:rFonts w:ascii="Courier New" w:cs="Courier New" w:eastAsia="Courier New" w:hAnsi="Courier New"/>
+          <w:b w:val="1"/>
+          <w:color w:val="383838"/>
+          <w:sz w:val="21"/>
+          <w:szCs w:val="21"/>
+          <w:u w:val="single"/>
+          <w:rtl w:val="0"/>
+        </w:rPr>
+        <w:t xml:space="preserve"> 'exp_88_pos': (1.0, 1.0),</w:t>
+      </w:r>
+    </w:p>
+    <w:p>
+      <w:pPr>
+        <w:numPr>
+          <w:ilvl w:val="0"/>
+          <w:numId w:val="4"/>
+        </w:numPr>
+        <w:spacing w:after="0" w:afterAutospacing="0"/>
+        <w:ind w:left="720" w:hanging="360"/>
+        <w:rPr>
+          <w:b w:val="1"/>
+          <w:color w:val="383838"/>
+          <w:sz w:val="24"/>
+          <w:szCs w:val="24"/>
+        </w:rPr>
+      </w:pPr>
+      <w:r>
+        <w:rPr>
+          <w:rFonts w:ascii="Courier New" w:cs="Courier New" w:eastAsia="Courier New" w:hAnsi="Courier New"/>
+          <w:b w:val="1"/>
+          <w:color w:val="383838"/>
+          <w:sz w:val="21"/>
+          <w:szCs w:val="21"/>
+          <w:u w:val="single"/>
+          <w:rtl w:val="0"/>
+        </w:rPr>
+        <w:t xml:space="preserve"> 'exp_97_neg': (1.0, 0.0),</w:t>
+      </w:r>
+    </w:p>
+    <w:p>
+      <w:pPr>
+        <w:numPr>
+          <w:ilvl w:val="0"/>
+          <w:numId w:val="4"/>
+        </w:numPr>
+        <w:spacing w:after="0" w:afterAutospacing="0"/>
+        <w:ind w:left="720" w:hanging="360"/>
+        <w:rPr>
+          <w:b w:val="1"/>
+          <w:color w:val="383838"/>
+          <w:sz w:val="24"/>
+          <w:szCs w:val="24"/>
+        </w:rPr>
+      </w:pPr>
+      <w:r>
+        <w:rPr>
+          <w:rFonts w:ascii="Courier New" w:cs="Courier New" w:eastAsia="Courier New" w:hAnsi="Courier New"/>
+          <w:b w:val="1"/>
+          <w:color w:val="383838"/>
+          <w:sz w:val="21"/>
+          <w:szCs w:val="21"/>
+          <w:u w:val="single"/>
+          <w:rtl w:val="0"/>
+        </w:rPr>
+        <w:t xml:space="preserve"> 'exp_97_pos': (0.0, 1.0),</w:t>
+      </w:r>
+    </w:p>
+    <w:p>
+      <w:pPr>
+        <w:numPr>
+          <w:ilvl w:val="0"/>
+          <w:numId w:val="4"/>
+        </w:numPr>
+        <w:spacing w:after="0" w:afterAutospacing="0"/>
+        <w:ind w:left="720" w:hanging="360"/>
+        <w:rPr>
+          <w:b w:val="1"/>
+          <w:color w:val="383838"/>
+          <w:sz w:val="24"/>
+          <w:szCs w:val="24"/>
+        </w:rPr>
+      </w:pPr>
+      <w:r>
+        <w:rPr>
+          <w:rFonts w:ascii="Courier New" w:cs="Courier New" w:eastAsia="Courier New" w:hAnsi="Courier New"/>
+          <w:b w:val="1"/>
+          <w:color w:val="383838"/>
+          <w:sz w:val="21"/>
+          <w:szCs w:val="21"/>
+          <w:u w:val="single"/>
+          <w:rtl w:val="0"/>
+        </w:rPr>
+        <w:t xml:space="preserve"> 'g1': (1.0, 1.0),</w:t>
+      </w:r>
+    </w:p>
+    <w:p>
+      <w:pPr>
+        <w:numPr>
+          <w:ilvl w:val="0"/>
+          <w:numId w:val="4"/>
+        </w:numPr>
+        <w:spacing w:after="0" w:afterAutospacing="0"/>
+        <w:ind w:left="720" w:hanging="360"/>
+        <w:rPr>
+          <w:b w:val="1"/>
+          <w:color w:val="383838"/>
+          <w:sz w:val="24"/>
+          <w:szCs w:val="24"/>
+        </w:rPr>
+      </w:pPr>
+      <w:r>
+        <w:rPr>
+          <w:rFonts w:ascii="Courier New" w:cs="Courier New" w:eastAsia="Courier New" w:hAnsi="Courier New"/>
+          <w:b w:val="1"/>
+          <w:color w:val="383838"/>
+          <w:sz w:val="21"/>
+          <w:szCs w:val="21"/>
+          <w:u w:val="single"/>
+          <w:rtl w:val="0"/>
+        </w:rPr>
+        <w:t xml:space="preserve"> 'g2': (1.0, 1.0),</w:t>
+      </w:r>
+    </w:p>
+    <w:p>
+      <w:pPr>
+        <w:numPr>
+          <w:ilvl w:val="0"/>
+          <w:numId w:val="4"/>
+        </w:numPr>
+        <w:spacing w:after="0" w:afterAutospacing="0"/>
+        <w:ind w:left="720" w:hanging="360"/>
+        <w:rPr>
+          <w:b w:val="1"/>
+          <w:color w:val="383838"/>
+          <w:sz w:val="24"/>
+          <w:szCs w:val="24"/>
+        </w:rPr>
+      </w:pPr>
+      <w:r>
+        <w:rPr>
+          <w:rFonts w:ascii="Courier New" w:cs="Courier New" w:eastAsia="Courier New" w:hAnsi="Courier New"/>
+          <w:b w:val="1"/>
+          <w:color w:val="383838"/>
+          <w:sz w:val="21"/>
+          <w:szCs w:val="21"/>
+          <w:u w:val="single"/>
+          <w:rtl w:val="0"/>
+        </w:rPr>
+        <w:t xml:space="preserve"> 'g3': (1.0, 1.0),</w:t>
+      </w:r>
+    </w:p>
+    <w:p>
+      <w:pPr>
+        <w:numPr>
+          <w:ilvl w:val="0"/>
+          <w:numId w:val="4"/>
+        </w:numPr>
+        <w:spacing w:after="0" w:afterAutospacing="0"/>
+        <w:ind w:left="720" w:hanging="360"/>
+        <w:rPr>
+          <w:b w:val="1"/>
+          <w:color w:val="383838"/>
+          <w:sz w:val="24"/>
+          <w:szCs w:val="24"/>
+        </w:rPr>
+      </w:pPr>
+      <w:r>
+        <w:rPr>
+          <w:rFonts w:ascii="Courier New" w:cs="Courier New" w:eastAsia="Courier New" w:hAnsi="Courier New"/>
+          <w:b w:val="1"/>
+          <w:color w:val="383838"/>
+          <w:sz w:val="21"/>
+          <w:szCs w:val="21"/>
+          <w:u w:val="single"/>
+          <w:rtl w:val="0"/>
+        </w:rPr>
+        <w:t xml:space="preserve"> 'g5': (1.0, 1.0),</w:t>
+      </w:r>
+    </w:p>
+    <w:p>
+      <w:pPr>
+        <w:numPr>
+          <w:ilvl w:val="0"/>
+          <w:numId w:val="4"/>
+        </w:numPr>
+        <w:spacing w:after="0" w:afterAutospacing="0"/>
+        <w:ind w:left="720" w:hanging="360"/>
+        <w:rPr>
+          <w:b w:val="1"/>
+          <w:color w:val="383838"/>
+          <w:sz w:val="24"/>
+          <w:szCs w:val="24"/>
+        </w:rPr>
+      </w:pPr>
+      <w:r>
+        <w:rPr>
+          <w:rFonts w:ascii="Courier New" w:cs="Courier New" w:eastAsia="Courier New" w:hAnsi="Courier New"/>
+          <w:b w:val="1"/>
+          <w:color w:val="383838"/>
+          <w:sz w:val="21"/>
+          <w:szCs w:val="21"/>
+          <w:u w:val="single"/>
+          <w:rtl w:val="0"/>
+        </w:rPr>
+        <w:t xml:space="preserve"> 'rv1_ap1': (1.0, 1.0),</w:t>
+      </w:r>
+    </w:p>
+    <w:p>
+      <w:pPr>
+        <w:numPr>
+          <w:ilvl w:val="0"/>
+          <w:numId w:val="4"/>
+        </w:numPr>
+        <w:spacing w:after="0" w:afterAutospacing="0"/>
+        <w:ind w:left="720" w:hanging="360"/>
+        <w:rPr>
+          <w:b w:val="1"/>
+          <w:color w:val="383838"/>
+          <w:sz w:val="24"/>
+          <w:szCs w:val="24"/>
+        </w:rPr>
+      </w:pPr>
+      <w:r>
+        <w:rPr>
+          <w:rFonts w:ascii="Courier New" w:cs="Courier New" w:eastAsia="Courier New" w:hAnsi="Courier New"/>
+          <w:b w:val="1"/>
+          <w:color w:val="383838"/>
+          <w:sz w:val="21"/>
+          <w:szCs w:val="21"/>
+          <w:u w:val="single"/>
+          <w:rtl w:val="0"/>
+        </w:rPr>
+        <w:t xml:space="preserve"> 'rv1_ap2': (0.0, 1.0),</w:t>
+      </w:r>
+    </w:p>
+    <w:p>
+      <w:pPr>
+        <w:numPr>
+          <w:ilvl w:val="0"/>
+          <w:numId w:val="4"/>
+        </w:numPr>
+        <w:spacing w:after="0" w:afterAutospacing="0"/>
+        <w:ind w:left="720" w:hanging="360"/>
+        <w:rPr>
+          <w:b w:val="1"/>
+          <w:color w:val="383838"/>
+          <w:sz w:val="24"/>
+          <w:szCs w:val="24"/>
+        </w:rPr>
+      </w:pPr>
+      <w:r>
+        <w:rPr>
+          <w:rFonts w:ascii="Courier New" w:cs="Courier New" w:eastAsia="Courier New" w:hAnsi="Courier New"/>
+          <w:b w:val="1"/>
+          <w:color w:val="383838"/>
+          <w:sz w:val="21"/>
+          <w:szCs w:val="21"/>
+          <w:u w:val="single"/>
+          <w:rtl w:val="0"/>
+        </w:rPr>
+        <w:t xml:space="preserve"> 'rv1y_p1': (0.0, 1.0),</w:t>
+      </w:r>
+    </w:p>
+    <w:p>
+      <w:pPr>
+        <w:numPr>
+          <w:ilvl w:val="0"/>
+          <w:numId w:val="4"/>
+        </w:numPr>
+        <w:spacing w:after="0" w:afterAutospacing="0"/>
+        <w:ind w:left="720" w:hanging="360"/>
+        <w:rPr>
+          <w:b w:val="1"/>
+          <w:color w:val="383838"/>
+          <w:sz w:val="24"/>
+          <w:szCs w:val="24"/>
+        </w:rPr>
+      </w:pPr>
+      <w:r>
+        <w:rPr>
+          <w:rFonts w:ascii="Courier New" w:cs="Courier New" w:eastAsia="Courier New" w:hAnsi="Courier New"/>
+          <w:b w:val="1"/>
+          <w:color w:val="383838"/>
+          <w:sz w:val="21"/>
+          <w:szCs w:val="21"/>
+          <w:u w:val="single"/>
+          <w:rtl w:val="0"/>
+        </w:rPr>
+        <w:t xml:space="preserve"> 'rv1y_p3': (0.0, 1.0),</w:t>
+      </w:r>
+    </w:p>
+    <w:p>
+      <w:pPr>
+        <w:numPr>
+          <w:ilvl w:val="0"/>
+          <w:numId w:val="4"/>
+        </w:numPr>
+        <w:spacing w:after="0" w:afterAutospacing="0"/>
+        <w:ind w:left="720" w:hanging="360"/>
+        <w:rPr>
+          <w:b w:val="1"/>
+          <w:color w:val="383838"/>
+          <w:sz w:val="24"/>
+          <w:szCs w:val="24"/>
+        </w:rPr>
+      </w:pPr>
+      <w:r>
+        <w:rPr>
+          <w:rFonts w:ascii="Courier New" w:cs="Courier New" w:eastAsia="Courier New" w:hAnsi="Courier New"/>
+          <w:b w:val="1"/>
+          <w:color w:val="383838"/>
+          <w:sz w:val="21"/>
+          <w:szCs w:val="21"/>
+          <w:u w:val="single"/>
+          <w:rtl w:val="0"/>
+        </w:rPr>
+        <w:t xml:space="preserve"> 'rv1y_p4': (1.0, 1.0),</w:t>
+      </w:r>
+    </w:p>
+    <w:p>
+      <w:pPr>
+        <w:numPr>
+          <w:ilvl w:val="0"/>
+          <w:numId w:val="4"/>
+        </w:numPr>
+        <w:spacing w:after="0" w:afterAutospacing="0"/>
+        <w:ind w:left="720" w:hanging="360"/>
+        <w:rPr>
+          <w:b w:val="1"/>
+          <w:color w:val="383838"/>
+          <w:sz w:val="24"/>
+          <w:szCs w:val="24"/>
+        </w:rPr>
+      </w:pPr>
+      <w:r>
+        <w:rPr>
+          <w:rFonts w:ascii="Courier New" w:cs="Courier New" w:eastAsia="Courier New" w:hAnsi="Courier New"/>
+          <w:b w:val="1"/>
+          <w:color w:val="383838"/>
+          <w:sz w:val="21"/>
+          <w:szCs w:val="21"/>
+          <w:u w:val="single"/>
+          <w:rtl w:val="0"/>
+        </w:rPr>
+        <w:t xml:space="preserve"> 'yap': (1.0, 0.0),</w:t>
+      </w:r>
+    </w:p>
+    <w:p>
+      <w:pPr>
+        <w:numPr>
+          <w:ilvl w:val="0"/>
+          <w:numId w:val="4"/>
+        </w:numPr>
+        <w:spacing w:after="0" w:afterAutospacing="0"/>
+        <w:ind w:left="720" w:hanging="360"/>
+        <w:rPr>
+          <w:b w:val="1"/>
+          <w:color w:val="383838"/>
+          <w:sz w:val="24"/>
+          <w:szCs w:val="24"/>
+        </w:rPr>
+      </w:pPr>
+      <w:r>
+        <w:rPr>
+          <w:rFonts w:ascii="Courier New" w:cs="Courier New" w:eastAsia="Courier New" w:hAnsi="Courier New"/>
+          <w:b w:val="1"/>
+          <w:color w:val="383838"/>
+          <w:sz w:val="21"/>
+          <w:szCs w:val="21"/>
+          <w:u w:val="single"/>
+          <w:rtl w:val="0"/>
+        </w:rPr>
+        <w:t xml:space="preserve"> 'yap1': (0.0, 0.0),</w:t>
+      </w:r>
+    </w:p>
+    <w:p>
+      <w:pPr>
+        <w:numPr>
+          <w:ilvl w:val="0"/>
+          <w:numId w:val="4"/>
+        </w:numPr>
+        <w:spacing w:after="0" w:afterAutospacing="0"/>
+        <w:ind w:left="720" w:hanging="360"/>
+        <w:rPr>
+          <w:b w:val="1"/>
+          <w:color w:val="383838"/>
+          <w:sz w:val="24"/>
+          <w:szCs w:val="24"/>
+        </w:rPr>
+      </w:pPr>
+      <w:r>
+        <w:rPr>
+          <w:rFonts w:ascii="Courier New" w:cs="Courier New" w:eastAsia="Courier New" w:hAnsi="Courier New"/>
+          <w:b w:val="1"/>
+          <w:color w:val="383838"/>
+          <w:sz w:val="21"/>
+          <w:szCs w:val="21"/>
+          <w:u w:val="single"/>
+          <w:rtl w:val="0"/>
+        </w:rPr>
+        <w:t xml:space="preserve"> 'yap1n1': (1.0, 0.0)}</w:t>
+      </w:r>
+    </w:p>
+    <w:p>
+      <w:pPr>
+        <w:numPr>
+          <w:ilvl w:val="0"/>
+          <w:numId w:val="4"/>
+        </w:numPr>
+        <w:spacing w:after="0" w:afterAutospacing="0"/>
+        <w:ind w:left="720" w:hanging="360"/>
+        <w:rPr>
+          <w:rFonts w:ascii="Courier New" w:cs="Courier New" w:eastAsia="Courier New" w:hAnsi="Courier New"/>
+          <w:b w:val="1"/>
+          <w:color w:val="d5d5d5"/>
+          <w:sz w:val="21"/>
+          <w:szCs w:val="21"/>
+        </w:rPr>
+      </w:pPr>
+      <w:r>
+        <w:rPr>
+          <w:rFonts w:ascii="Courier New" w:cs="Courier New" w:eastAsia="Courier New" w:hAnsi="Courier New"/>
+          <w:b w:val="1"/>
+          <w:color w:val="d5d5d5"/>
+          <w:sz w:val="21"/>
+          <w:szCs w:val="21"/>
+          <w:u w:val="single"/>
+        </w:rPr>
+        <w:drawing>
+          <wp:inline distB="114300" distT="114300" distL="114300" distR="114300">
+            <wp:extent cx="3686175" cy="1171575"/>
+            <wp:effectExtent b="0" l="0" r="0" t="0"/>
+            <wp:docPr id="7" name="image5.png"/>
+            <a:graphic>
+              <a:graphicData uri="http://schemas.openxmlformats.org/drawingml/2006/picture">
+                <pic:pic>
+                  <pic:nvPicPr>
+                    <pic:cNvPr id="0" name="image5.png"/>
+                    <pic:cNvPicPr preferRelativeResize="0"/>
+                  </pic:nvPicPr>
+                  <pic:blipFill>
+                    <a:blip r:embed="rId16"/>
+                    <a:srcRect b="0" l="0" r="0" t="0"/>
+                    <a:stretch>
+                      <a:fillRect/>
+                    </a:stretch>
+                  </pic:blipFill>
+                  <pic:spPr>
+                    <a:xfrm>
+                      <a:off x="0" y="0"/>
+                      <a:ext cx="3686175" cy="1171575"/>
+                    </a:xfrm>
+                    <a:prstGeom prst="rect"/>
+                    <a:ln/>
+                  </pic:spPr>
+                </pic:pic>
+              </a:graphicData>
+            </a:graphic>
+          </wp:inline>
+        </w:drawing>
+      </w:r>
+      <w:r>
+        <w:rPr>
+          <w:rtl w:val="0"/>
+        </w:rPr>
+      </w:r>
+    </w:p>
+    <w:p>
+      <w:pPr>
+        <w:numPr>
+          <w:ilvl w:val="0"/>
+          <w:numId w:val="4"/>
+        </w:numPr>
+        <w:ind w:left="720" w:hanging="360"/>
+        <w:rPr>
+          <w:rFonts w:ascii="Courier New" w:cs="Courier New" w:eastAsia="Courier New" w:hAnsi="Courier New"/>
+          <w:b w:val="1"/>
+          <w:color w:val="d5d5d5"/>
+          <w:sz w:val="21"/>
+          <w:szCs w:val="21"/>
+          <w:u w:val="none"/>
+          <w:shd w:fill="383838" w:val="clear"/>
+        </w:rPr>
+      </w:pPr>
+      <w:r>
+        <w:rPr>
+          <w:rtl w:val="0"/>
+        </w:rPr>
+      </w:r>
+    </w:p>
     <w:sectPr>
       <w:pgSz w:h="16838" w:w="11906" w:orient="portrait"/>
       <w:pgMar w:bottom="1440" w:top="1440" w:left="1440" w:right="1440" w:header="708" w:footer="708"/>
@@ -1109,6 +2819,116 @@
       </w:rPr>
     </w:lvl>
   </w:abstractNum>
+  <w:abstractNum w:abstractNumId="4">
+    <w:lvl w:ilvl="0">
+      <w:start w:val="1"/>
+      <w:numFmt w:val="bullet"/>
+      <w:lvlText w:val="●"/>
+      <w:lvlJc w:val="left"/>
+      <w:pPr>
+        <w:ind w:left="720" w:hanging="360"/>
+      </w:pPr>
+      <w:rPr>
+        <w:u w:val="none"/>
+      </w:rPr>
+    </w:lvl>
+    <w:lvl w:ilvl="1">
+      <w:start w:val="1"/>
+      <w:numFmt w:val="bullet"/>
+      <w:lvlText w:val="○"/>
+      <w:lvlJc w:val="left"/>
+      <w:pPr>
+        <w:ind w:left="1440" w:hanging="360"/>
+      </w:pPr>
+      <w:rPr>
+        <w:u w:val="none"/>
+      </w:rPr>
+    </w:lvl>
+    <w:lvl w:ilvl="2">
+      <w:start w:val="1"/>
+      <w:numFmt w:val="bullet"/>
+      <w:lvlText w:val="■"/>
+      <w:lvlJc w:val="left"/>
+      <w:pPr>
+        <w:ind w:left="2160" w:hanging="360"/>
+      </w:pPr>
+      <w:rPr>
+        <w:u w:val="none"/>
+      </w:rPr>
+    </w:lvl>
+    <w:lvl w:ilvl="3">
+      <w:start w:val="1"/>
+      <w:numFmt w:val="bullet"/>
+      <w:lvlText w:val="●"/>
+      <w:lvlJc w:val="left"/>
+      <w:pPr>
+        <w:ind w:left="2880" w:hanging="360"/>
+      </w:pPr>
+      <w:rPr>
+        <w:u w:val="none"/>
+      </w:rPr>
+    </w:lvl>
+    <w:lvl w:ilvl="4">
+      <w:start w:val="1"/>
+      <w:numFmt w:val="bullet"/>
+      <w:lvlText w:val="○"/>
+      <w:lvlJc w:val="left"/>
+      <w:pPr>
+        <w:ind w:left="3600" w:hanging="360"/>
+      </w:pPr>
+      <w:rPr>
+        <w:u w:val="none"/>
+      </w:rPr>
+    </w:lvl>
+    <w:lvl w:ilvl="5">
+      <w:start w:val="1"/>
+      <w:numFmt w:val="bullet"/>
+      <w:lvlText w:val="■"/>
+      <w:lvlJc w:val="left"/>
+      <w:pPr>
+        <w:ind w:left="4320" w:hanging="360"/>
+      </w:pPr>
+      <w:rPr>
+        <w:u w:val="none"/>
+      </w:rPr>
+    </w:lvl>
+    <w:lvl w:ilvl="6">
+      <w:start w:val="1"/>
+      <w:numFmt w:val="bullet"/>
+      <w:lvlText w:val="●"/>
+      <w:lvlJc w:val="left"/>
+      <w:pPr>
+        <w:ind w:left="5040" w:hanging="360"/>
+      </w:pPr>
+      <w:rPr>
+        <w:u w:val="none"/>
+      </w:rPr>
+    </w:lvl>
+    <w:lvl w:ilvl="7">
+      <w:start w:val="1"/>
+      <w:numFmt w:val="bullet"/>
+      <w:lvlText w:val="○"/>
+      <w:lvlJc w:val="left"/>
+      <w:pPr>
+        <w:ind w:left="5760" w:hanging="360"/>
+      </w:pPr>
+      <w:rPr>
+        <w:u w:val="none"/>
+      </w:rPr>
+    </w:lvl>
+    <w:lvl w:ilvl="8">
+      <w:start w:val="1"/>
+      <w:numFmt w:val="bullet"/>
+      <w:lvlText w:val="■"/>
+      <w:lvlJc w:val="left"/>
+      <w:pPr>
+        <w:ind w:left="6480" w:hanging="360"/>
+      </w:pPr>
+      <w:rPr>
+        <w:u w:val="none"/>
+      </w:rPr>
+    </w:lvl>
+  </w:abstractNum>
   <w:num w:numId="1">
     <w:abstractNumId w:val="1"/>
   </w:num>
@@ -1117,6 +2937,9 @@
   </w:num>
   <w:num w:numId="3">
     <w:abstractNumId w:val="3"/>
+  </w:num>
+  <w:num w:numId="4">
+    <w:abstractNumId w:val="4"/>
   </w:num>
 </w:numbering>
 </file>
@@ -1622,7 +3445,7 @@
 
 <file path=customXML/item1.xml><?xml version="1.0" encoding="utf-8"?>
 <go:gDocsCustomXmlDataStorage xmlns:go="http://customooxmlschemas.google.com/" xmlns:r="http://schemas.openxmlformats.org/officeDocument/2006/relationships">
-  <go:docsCustomData xmlns:go="http://customooxmlschemas.google.com/" roundtripDataSignature="AMtx7mjB8AUtFNhGmROx9rWF9wHDGMMFTQ==">AMUW2mUz1Iaus6eqll1u0qWQ1YdupHBz/AYw5QbXBiowdHLktz6FQYUoG+GGKEq0amqG3CLQox1YigE1RFluJgRTv64rcikt/EwBvV9rzzoCldCk3lxFNSU=</go:docsCustomData>
+  <go:docsCustomData xmlns:go="http://customooxmlschemas.google.com/" roundtripDataSignature="AMtx7mjB8AUtFNhGmROx9rWF9wHDGMMFTQ==">AMUW2mU57o6KWF8z+nPMyjE8FMgN5rn0EAkMa9J0Y0QODMIlZJNljMpF2wNx2XpTqHj4qZCMayJhdLab1PAWaLV5r1+sDUjVC6BN/mpoIpU1WtsUzld+Q50=</go:docsCustomData>
 </go:gDocsCustomXmlDataStorage>
 </file>
 

</xml_diff>

<commit_message>
Chnaged v_range filter range and added refiltering by range after finding settle time
</commit_message>
<xml_diff>
--- a/Best Performances.docx
+++ b/Best Performances.docx
@@ -6,7 +6,7 @@
       <w:pPr>
         <w:spacing w:after="0" w:line="240" w:lineRule="auto"/>
         <w:rPr>
-          <w:rFonts w:ascii="Times New Roman" w:cs="Times New Roman" w:eastAsia="Times New Roman" w:hAnsi="Times New Roman"/>
+          <w:rFonts w:ascii="Arial" w:cs="Arial" w:eastAsia="Arial" w:hAnsi="Arial"/>
           <w:sz w:val="24"/>
           <w:szCs w:val="24"/>
         </w:rPr>
@@ -115,12 +115,12 @@
           <wp:inline distB="0" distT="0" distL="0" distR="0">
             <wp:extent cx="5730240" cy="2019300"/>
             <wp:effectExtent b="0" l="0" r="0" t="0"/>
-            <wp:docPr descr="Text&#10;&#10;Description automatically generated" id="6" name="image10.png"/>
+            <wp:docPr descr="Text&#10;&#10;Description automatically generated" id="7" name="image6.png"/>
             <a:graphic>
               <a:graphicData uri="http://schemas.openxmlformats.org/drawingml/2006/picture">
                 <pic:pic>
                   <pic:nvPicPr>
-                    <pic:cNvPr descr="Text&#10;&#10;Description automatically generated" id="0" name="image10.png"/>
+                    <pic:cNvPr descr="Text&#10;&#10;Description automatically generated" id="0" name="image6.png"/>
                     <pic:cNvPicPr preferRelativeResize="0"/>
                   </pic:nvPicPr>
                   <pic:blipFill>
@@ -172,12 +172,12 @@
           <wp:inline distB="0" distT="0" distL="0" distR="0">
             <wp:extent cx="5730240" cy="2133600"/>
             <wp:effectExtent b="0" l="0" r="0" t="0"/>
-            <wp:docPr descr="Text&#10;&#10;Description automatically generated" id="9" name="image3.png"/>
+            <wp:docPr descr="Text&#10;&#10;Description automatically generated" id="11" name="image12.png"/>
             <a:graphic>
               <a:graphicData uri="http://schemas.openxmlformats.org/drawingml/2006/picture">
                 <pic:pic>
                   <pic:nvPicPr>
-                    <pic:cNvPr descr="Text&#10;&#10;Description automatically generated" id="0" name="image3.png"/>
+                    <pic:cNvPr descr="Text&#10;&#10;Description automatically generated" id="0" name="image12.png"/>
                     <pic:cNvPicPr preferRelativeResize="0"/>
                   </pic:nvPicPr>
                   <pic:blipFill>
@@ -229,12 +229,12 @@
           <wp:inline distB="0" distT="0" distL="0" distR="0">
             <wp:extent cx="3634740" cy="1074420"/>
             <wp:effectExtent b="0" l="0" r="0" t="0"/>
-            <wp:docPr descr="Text&#10;&#10;Description automatically generated" id="8" name="image4.png"/>
+            <wp:docPr descr="Text&#10;&#10;Description automatically generated" id="10" name="image5.png"/>
             <a:graphic>
               <a:graphicData uri="http://schemas.openxmlformats.org/drawingml/2006/picture">
                 <pic:pic>
                   <pic:nvPicPr>
-                    <pic:cNvPr descr="Text&#10;&#10;Description automatically generated" id="0" name="image4.png"/>
+                    <pic:cNvPr descr="Text&#10;&#10;Description automatically generated" id="0" name="image5.png"/>
                     <pic:cNvPicPr preferRelativeResize="0"/>
                   </pic:nvPicPr>
                   <pic:blipFill>
@@ -268,7 +268,7 @@
       <w:pPr>
         <w:spacing w:after="0" w:line="240" w:lineRule="auto"/>
         <w:rPr>
-          <w:rFonts w:ascii="Times New Roman" w:cs="Times New Roman" w:eastAsia="Times New Roman" w:hAnsi="Times New Roman"/>
+          <w:rFonts w:ascii="Arial" w:cs="Arial" w:eastAsia="Arial" w:hAnsi="Arial"/>
           <w:sz w:val="24"/>
           <w:szCs w:val="24"/>
         </w:rPr>
@@ -283,7 +283,7 @@
       <w:pPr>
         <w:spacing w:after="0" w:line="240" w:lineRule="auto"/>
         <w:rPr>
-          <w:rFonts w:ascii="Times New Roman" w:cs="Times New Roman" w:eastAsia="Times New Roman" w:hAnsi="Times New Roman"/>
+          <w:rFonts w:ascii="Arial" w:cs="Arial" w:eastAsia="Arial" w:hAnsi="Arial"/>
           <w:sz w:val="24"/>
           <w:szCs w:val="24"/>
         </w:rPr>
@@ -436,12 +436,12 @@
           <wp:inline distB="0" distT="0" distL="0" distR="0">
             <wp:extent cx="3528060" cy="1104900"/>
             <wp:effectExtent b="0" l="0" r="0" t="0"/>
-            <wp:docPr descr="Text&#10;&#10;Description automatically generated" id="11" name="image1.png"/>
+            <wp:docPr descr="Text&#10;&#10;Description automatically generated" id="13" name="image3.png"/>
             <a:graphic>
               <a:graphicData uri="http://schemas.openxmlformats.org/drawingml/2006/picture">
                 <pic:pic>
                   <pic:nvPicPr>
-                    <pic:cNvPr descr="Text&#10;&#10;Description automatically generated" id="0" name="image1.png"/>
+                    <pic:cNvPr descr="Text&#10;&#10;Description automatically generated" id="0" name="image3.png"/>
                     <pic:cNvPicPr preferRelativeResize="0"/>
                   </pic:nvPicPr>
                   <pic:blipFill>
@@ -486,25 +486,29 @@
     </w:p>
     <w:p>
       <w:pPr>
-        <w:rPr/>
-      </w:pPr>
-      <w:r>
-        <w:rPr>
-          <w:rtl w:val="0"/>
-        </w:rPr>
-      </w:r>
-    </w:p>
-    <w:p>
-      <w:pPr>
-        <w:rPr>
-          <w:b w:val="1"/>
-          <w:sz w:val="24"/>
-          <w:szCs w:val="24"/>
-          <w:u w:val="single"/>
-        </w:rPr>
-      </w:pPr>
-      <w:r>
-        <w:rPr>
+        <w:rPr>
+          <w:rFonts w:ascii="Arial" w:cs="Arial" w:eastAsia="Arial" w:hAnsi="Arial"/>
+        </w:rPr>
+      </w:pPr>
+      <w:r>
+        <w:rPr>
+          <w:rtl w:val="0"/>
+        </w:rPr>
+      </w:r>
+    </w:p>
+    <w:p>
+      <w:pPr>
+        <w:rPr>
+          <w:rFonts w:ascii="Arial" w:cs="Arial" w:eastAsia="Arial" w:hAnsi="Arial"/>
+          <w:b w:val="1"/>
+          <w:sz w:val="24"/>
+          <w:szCs w:val="24"/>
+          <w:u w:val="single"/>
+        </w:rPr>
+      </w:pPr>
+      <w:r>
+        <w:rPr>
+          <w:rFonts w:ascii="Arial" w:cs="Arial" w:eastAsia="Arial" w:hAnsi="Arial"/>
           <w:b w:val="1"/>
           <w:sz w:val="24"/>
           <w:szCs w:val="24"/>
@@ -523,12 +527,14 @@
         <w:spacing w:after="0" w:afterAutospacing="0"/>
         <w:ind w:left="720" w:hanging="360"/>
         <w:rPr>
-          <w:sz w:val="24"/>
-          <w:szCs w:val="24"/>
-        </w:rPr>
-      </w:pPr>
-      <w:r>
-        <w:rPr>
+          <w:rFonts w:ascii="Arial" w:cs="Arial" w:eastAsia="Arial" w:hAnsi="Arial"/>
+          <w:sz w:val="24"/>
+          <w:szCs w:val="24"/>
+        </w:rPr>
+      </w:pPr>
+      <w:r>
+        <w:rPr>
+          <w:rFonts w:ascii="Arial" w:cs="Arial" w:eastAsia="Arial" w:hAnsi="Arial"/>
           <w:sz w:val="24"/>
           <w:szCs w:val="24"/>
           <w:rtl w:val="0"/>
@@ -545,13 +551,14 @@
         <w:spacing w:after="0" w:afterAutospacing="0"/>
         <w:ind w:left="720" w:hanging="360"/>
         <w:rPr>
-          <w:sz w:val="24"/>
-          <w:szCs w:val="24"/>
-          <w:u w:val="none"/>
-        </w:rPr>
-      </w:pPr>
-      <w:r>
-        <w:rPr>
+          <w:rFonts w:ascii="Arial" w:cs="Arial" w:eastAsia="Arial" w:hAnsi="Arial"/>
+          <w:sz w:val="24"/>
+          <w:szCs w:val="24"/>
+        </w:rPr>
+      </w:pPr>
+      <w:r>
+        <w:rPr>
+          <w:rFonts w:ascii="Arial" w:cs="Arial" w:eastAsia="Arial" w:hAnsi="Arial"/>
           <w:sz w:val="24"/>
           <w:szCs w:val="24"/>
           <w:rtl w:val="0"/>
@@ -568,13 +575,14 @@
         <w:spacing w:after="0" w:afterAutospacing="0"/>
         <w:ind w:left="720" w:hanging="360"/>
         <w:rPr>
-          <w:sz w:val="24"/>
-          <w:szCs w:val="24"/>
-          <w:u w:val="none"/>
-        </w:rPr>
-      </w:pPr>
-      <w:r>
-        <w:rPr>
+          <w:rFonts w:ascii="Arial" w:cs="Arial" w:eastAsia="Arial" w:hAnsi="Arial"/>
+          <w:sz w:val="24"/>
+          <w:szCs w:val="24"/>
+        </w:rPr>
+      </w:pPr>
+      <w:r>
+        <w:rPr>
+          <w:rFonts w:ascii="Arial" w:cs="Arial" w:eastAsia="Arial" w:hAnsi="Arial"/>
           <w:sz w:val="24"/>
           <w:szCs w:val="24"/>
         </w:rPr>
@@ -582,7 +590,7 @@
           <wp:inline distB="114300" distT="114300" distL="114300" distR="114300">
             <wp:extent cx="5731200" cy="2044700"/>
             <wp:effectExtent b="0" l="0" r="0" t="0"/>
-            <wp:docPr id="14" name="image7.png"/>
+            <wp:docPr id="17" name="image7.png"/>
             <a:graphic>
               <a:graphicData uri="http://schemas.openxmlformats.org/drawingml/2006/picture">
                 <pic:pic>
@@ -626,13 +634,14 @@
         <w:spacing w:after="0" w:afterAutospacing="0"/>
         <w:ind w:left="720" w:hanging="360"/>
         <w:rPr>
-          <w:sz w:val="24"/>
-          <w:szCs w:val="24"/>
-          <w:u w:val="none"/>
-        </w:rPr>
-      </w:pPr>
-      <w:r>
-        <w:rPr>
+          <w:rFonts w:ascii="Arial" w:cs="Arial" w:eastAsia="Arial" w:hAnsi="Arial"/>
+          <w:sz w:val="24"/>
+          <w:szCs w:val="24"/>
+        </w:rPr>
+      </w:pPr>
+      <w:r>
+        <w:rPr>
+          <w:rFonts w:ascii="Arial" w:cs="Arial" w:eastAsia="Arial" w:hAnsi="Arial"/>
           <w:sz w:val="24"/>
           <w:szCs w:val="24"/>
         </w:rPr>
@@ -640,12 +649,12 @@
           <wp:inline distB="114300" distT="114300" distL="114300" distR="114300">
             <wp:extent cx="5731200" cy="2794000"/>
             <wp:effectExtent b="0" l="0" r="0" t="0"/>
-            <wp:docPr id="13" name="image8.png"/>
+            <wp:docPr id="16" name="image1.png"/>
             <a:graphic>
               <a:graphicData uri="http://schemas.openxmlformats.org/drawingml/2006/picture">
                 <pic:pic>
                   <pic:nvPicPr>
-                    <pic:cNvPr id="0" name="image8.png"/>
+                    <pic:cNvPr id="0" name="image1.png"/>
                     <pic:cNvPicPr preferRelativeResize="0"/>
                   </pic:nvPicPr>
                   <pic:blipFill>
@@ -683,13 +692,14 @@
         </w:numPr>
         <w:ind w:left="720" w:hanging="360"/>
         <w:rPr>
-          <w:sz w:val="24"/>
-          <w:szCs w:val="24"/>
-          <w:u w:val="none"/>
-        </w:rPr>
-      </w:pPr>
-      <w:r>
-        <w:rPr>
+          <w:rFonts w:ascii="Arial" w:cs="Arial" w:eastAsia="Arial" w:hAnsi="Arial"/>
+          <w:sz w:val="24"/>
+          <w:szCs w:val="24"/>
+        </w:rPr>
+      </w:pPr>
+      <w:r>
+        <w:rPr>
+          <w:rFonts w:ascii="Arial" w:cs="Arial" w:eastAsia="Arial" w:hAnsi="Arial"/>
           <w:sz w:val="24"/>
           <w:szCs w:val="24"/>
         </w:rPr>
@@ -697,12 +707,12 @@
           <wp:inline distB="114300" distT="114300" distL="114300" distR="114300">
             <wp:extent cx="5731200" cy="4660900"/>
             <wp:effectExtent b="0" l="0" r="0" t="0"/>
-            <wp:docPr id="10" name="image9.png"/>
+            <wp:docPr id="12" name="image11.png"/>
             <a:graphic>
               <a:graphicData uri="http://schemas.openxmlformats.org/drawingml/2006/picture">
                 <pic:pic>
                   <pic:nvPicPr>
-                    <pic:cNvPr id="0" name="image9.png"/>
+                    <pic:cNvPr id="0" name="image11.png"/>
                     <pic:cNvPicPr preferRelativeResize="0"/>
                   </pic:nvPicPr>
                   <pic:blipFill>
@@ -735,27 +745,30 @@
     <w:p>
       <w:pPr>
         <w:rPr>
-          <w:sz w:val="24"/>
-          <w:szCs w:val="24"/>
-        </w:rPr>
-      </w:pPr>
-      <w:r>
-        <w:rPr>
-          <w:rtl w:val="0"/>
-        </w:rPr>
-      </w:r>
-    </w:p>
-    <w:p>
-      <w:pPr>
-        <w:rPr>
-          <w:b w:val="1"/>
-          <w:sz w:val="24"/>
-          <w:szCs w:val="24"/>
-          <w:u w:val="single"/>
-        </w:rPr>
-      </w:pPr>
-      <w:r>
-        <w:rPr>
+          <w:rFonts w:ascii="Arial" w:cs="Arial" w:eastAsia="Arial" w:hAnsi="Arial"/>
+          <w:sz w:val="24"/>
+          <w:szCs w:val="24"/>
+        </w:rPr>
+      </w:pPr>
+      <w:r>
+        <w:rPr>
+          <w:rtl w:val="0"/>
+        </w:rPr>
+      </w:r>
+    </w:p>
+    <w:p>
+      <w:pPr>
+        <w:rPr>
+          <w:rFonts w:ascii="Arial" w:cs="Arial" w:eastAsia="Arial" w:hAnsi="Arial"/>
+          <w:b w:val="1"/>
+          <w:sz w:val="24"/>
+          <w:szCs w:val="24"/>
+          <w:u w:val="single"/>
+        </w:rPr>
+      </w:pPr>
+      <w:r>
+        <w:rPr>
+          <w:rFonts w:ascii="Arial" w:cs="Arial" w:eastAsia="Arial" w:hAnsi="Arial"/>
           <w:b w:val="1"/>
           <w:sz w:val="24"/>
           <w:szCs w:val="24"/>
@@ -774,12 +787,14 @@
         <w:spacing w:after="0" w:afterAutospacing="0"/>
         <w:ind w:left="720" w:hanging="360"/>
         <w:rPr>
-          <w:sz w:val="24"/>
-          <w:szCs w:val="24"/>
-        </w:rPr>
-      </w:pPr>
-      <w:r>
-        <w:rPr>
+          <w:rFonts w:ascii="Arial" w:cs="Arial" w:eastAsia="Arial" w:hAnsi="Arial"/>
+          <w:sz w:val="24"/>
+          <w:szCs w:val="24"/>
+        </w:rPr>
+      </w:pPr>
+      <w:r>
+        <w:rPr>
+          <w:rFonts w:ascii="Arial" w:cs="Arial" w:eastAsia="Arial" w:hAnsi="Arial"/>
           <w:sz w:val="24"/>
           <w:szCs w:val="24"/>
           <w:rtl w:val="0"/>
@@ -796,13 +811,14 @@
         <w:spacing w:after="0" w:afterAutospacing="0"/>
         <w:ind w:left="1440" w:hanging="360"/>
         <w:rPr>
-          <w:sz w:val="24"/>
-          <w:szCs w:val="24"/>
-          <w:u w:val="none"/>
-        </w:rPr>
-      </w:pPr>
-      <w:r>
-        <w:rPr>
+          <w:rFonts w:ascii="Arial" w:cs="Arial" w:eastAsia="Arial" w:hAnsi="Arial"/>
+          <w:sz w:val="24"/>
+          <w:szCs w:val="24"/>
+        </w:rPr>
+      </w:pPr>
+      <w:r>
+        <w:rPr>
+          <w:rFonts w:ascii="Arial" w:cs="Arial" w:eastAsia="Arial" w:hAnsi="Arial"/>
           <w:sz w:val="24"/>
           <w:szCs w:val="24"/>
           <w:rtl w:val="0"/>
@@ -819,13 +835,14 @@
         <w:spacing w:after="0" w:afterAutospacing="0"/>
         <w:ind w:left="1440" w:hanging="360"/>
         <w:rPr>
-          <w:sz w:val="24"/>
-          <w:szCs w:val="24"/>
-          <w:u w:val="none"/>
-        </w:rPr>
-      </w:pPr>
-      <w:r>
-        <w:rPr>
+          <w:rFonts w:ascii="Arial" w:cs="Arial" w:eastAsia="Arial" w:hAnsi="Arial"/>
+          <w:sz w:val="24"/>
+          <w:szCs w:val="24"/>
+        </w:rPr>
+      </w:pPr>
+      <w:r>
+        <w:rPr>
+          <w:rFonts w:ascii="Arial" w:cs="Arial" w:eastAsia="Arial" w:hAnsi="Arial"/>
           <w:sz w:val="24"/>
           <w:szCs w:val="24"/>
           <w:rtl w:val="0"/>
@@ -842,14 +859,15 @@
         <w:spacing w:after="0" w:afterAutospacing="0"/>
         <w:ind w:left="720" w:hanging="360"/>
         <w:rPr>
-          <w:b w:val="1"/>
-          <w:sz w:val="24"/>
-          <w:szCs w:val="24"/>
-          <w:u w:val="none"/>
-        </w:rPr>
-      </w:pPr>
-      <w:r>
-        <w:rPr>
+          <w:rFonts w:ascii="Arial" w:cs="Arial" w:eastAsia="Arial" w:hAnsi="Arial"/>
+          <w:b w:val="1"/>
+          <w:sz w:val="24"/>
+          <w:szCs w:val="24"/>
+        </w:rPr>
+      </w:pPr>
+      <w:r>
+        <w:rPr>
+          <w:rFonts w:ascii="Arial" w:cs="Arial" w:eastAsia="Arial" w:hAnsi="Arial"/>
           <w:b w:val="1"/>
           <w:sz w:val="24"/>
           <w:szCs w:val="24"/>
@@ -859,12 +877,12 @@
           <wp:inline distB="114300" distT="114300" distL="114300" distR="114300">
             <wp:extent cx="5731200" cy="2273300"/>
             <wp:effectExtent b="0" l="0" r="0" t="0"/>
-            <wp:docPr id="5" name="image6.png"/>
+            <wp:docPr id="5" name="image4.png"/>
             <a:graphic>
               <a:graphicData uri="http://schemas.openxmlformats.org/drawingml/2006/picture">
                 <pic:pic>
                   <pic:nvPicPr>
-                    <pic:cNvPr id="0" name="image6.png"/>
+                    <pic:cNvPr id="0" name="image4.png"/>
                     <pic:cNvPicPr preferRelativeResize="0"/>
                   </pic:nvPicPr>
                   <pic:blipFill>
@@ -903,14 +921,15 @@
         <w:spacing w:after="0" w:afterAutospacing="0"/>
         <w:ind w:left="720" w:hanging="360"/>
         <w:rPr>
-          <w:b w:val="1"/>
-          <w:sz w:val="24"/>
-          <w:szCs w:val="24"/>
-          <w:u w:val="none"/>
-        </w:rPr>
-      </w:pPr>
-      <w:r>
-        <w:rPr>
+          <w:rFonts w:ascii="Arial" w:cs="Arial" w:eastAsia="Arial" w:hAnsi="Arial"/>
+          <w:b w:val="1"/>
+          <w:sz w:val="24"/>
+          <w:szCs w:val="24"/>
+        </w:rPr>
+      </w:pPr>
+      <w:r>
+        <w:rPr>
+          <w:rFonts w:ascii="Arial" w:cs="Arial" w:eastAsia="Arial" w:hAnsi="Arial"/>
           <w:b w:val="1"/>
           <w:sz w:val="24"/>
           <w:szCs w:val="24"/>
@@ -920,7 +939,7 @@
           <wp:inline distB="114300" distT="114300" distL="114300" distR="114300">
             <wp:extent cx="5731200" cy="2159000"/>
             <wp:effectExtent b="0" l="0" r="0" t="0"/>
-            <wp:docPr id="12" name="image2.png"/>
+            <wp:docPr id="14" name="image2.png"/>
             <a:graphic>
               <a:graphicData uri="http://schemas.openxmlformats.org/drawingml/2006/picture">
                 <pic:pic>
@@ -964,15 +983,16 @@
         <w:spacing w:after="0" w:afterAutospacing="0"/>
         <w:ind w:left="720" w:hanging="360"/>
         <w:rPr>
-          <w:b w:val="1"/>
-          <w:color w:val="383838"/>
-          <w:sz w:val="24"/>
-          <w:szCs w:val="24"/>
-        </w:rPr>
-      </w:pPr>
-      <w:r>
-        <w:rPr>
-          <w:rFonts w:ascii="Courier New" w:cs="Courier New" w:eastAsia="Courier New" w:hAnsi="Courier New"/>
+          <w:rFonts w:ascii="Arial" w:cs="Arial" w:eastAsia="Arial" w:hAnsi="Arial"/>
+          <w:b w:val="1"/>
+          <w:color w:val="383838"/>
+          <w:sz w:val="24"/>
+          <w:szCs w:val="24"/>
+        </w:rPr>
+      </w:pPr>
+      <w:r>
+        <w:rPr>
+          <w:rFonts w:ascii="Arial" w:cs="Arial" w:eastAsia="Arial" w:hAnsi="Arial"/>
           <w:b w:val="1"/>
           <w:color w:val="383838"/>
           <w:sz w:val="21"/>
@@ -992,15 +1012,16 @@
         <w:spacing w:after="0" w:afterAutospacing="0"/>
         <w:ind w:left="720" w:hanging="360"/>
         <w:rPr>
-          <w:b w:val="1"/>
-          <w:color w:val="383838"/>
-          <w:sz w:val="24"/>
-          <w:szCs w:val="24"/>
-        </w:rPr>
-      </w:pPr>
-      <w:r>
-        <w:rPr>
-          <w:rFonts w:ascii="Courier New" w:cs="Courier New" w:eastAsia="Courier New" w:hAnsi="Courier New"/>
+          <w:rFonts w:ascii="Arial" w:cs="Arial" w:eastAsia="Arial" w:hAnsi="Arial"/>
+          <w:b w:val="1"/>
+          <w:color w:val="383838"/>
+          <w:sz w:val="24"/>
+          <w:szCs w:val="24"/>
+        </w:rPr>
+      </w:pPr>
+      <w:r>
+        <w:rPr>
+          <w:rFonts w:ascii="Arial" w:cs="Arial" w:eastAsia="Arial" w:hAnsi="Arial"/>
           <w:b w:val="1"/>
           <w:color w:val="383838"/>
           <w:sz w:val="21"/>
@@ -1020,15 +1041,16 @@
         <w:spacing w:after="0" w:afterAutospacing="0"/>
         <w:ind w:left="720" w:hanging="360"/>
         <w:rPr>
-          <w:b w:val="1"/>
-          <w:color w:val="383838"/>
-          <w:sz w:val="24"/>
-          <w:szCs w:val="24"/>
-        </w:rPr>
-      </w:pPr>
-      <w:r>
-        <w:rPr>
-          <w:rFonts w:ascii="Courier New" w:cs="Courier New" w:eastAsia="Courier New" w:hAnsi="Courier New"/>
+          <w:rFonts w:ascii="Arial" w:cs="Arial" w:eastAsia="Arial" w:hAnsi="Arial"/>
+          <w:b w:val="1"/>
+          <w:color w:val="383838"/>
+          <w:sz w:val="24"/>
+          <w:szCs w:val="24"/>
+        </w:rPr>
+      </w:pPr>
+      <w:r>
+        <w:rPr>
+          <w:rFonts w:ascii="Arial" w:cs="Arial" w:eastAsia="Arial" w:hAnsi="Arial"/>
           <w:b w:val="1"/>
           <w:color w:val="383838"/>
           <w:sz w:val="21"/>
@@ -1048,15 +1070,16 @@
         <w:spacing w:after="0" w:afterAutospacing="0"/>
         <w:ind w:left="720" w:hanging="360"/>
         <w:rPr>
-          <w:b w:val="1"/>
-          <w:color w:val="383838"/>
-          <w:sz w:val="24"/>
-          <w:szCs w:val="24"/>
-        </w:rPr>
-      </w:pPr>
-      <w:r>
-        <w:rPr>
-          <w:rFonts w:ascii="Courier New" w:cs="Courier New" w:eastAsia="Courier New" w:hAnsi="Courier New"/>
+          <w:rFonts w:ascii="Arial" w:cs="Arial" w:eastAsia="Arial" w:hAnsi="Arial"/>
+          <w:b w:val="1"/>
+          <w:color w:val="383838"/>
+          <w:sz w:val="24"/>
+          <w:szCs w:val="24"/>
+        </w:rPr>
+      </w:pPr>
+      <w:r>
+        <w:rPr>
+          <w:rFonts w:ascii="Arial" w:cs="Arial" w:eastAsia="Arial" w:hAnsi="Arial"/>
           <w:b w:val="1"/>
           <w:color w:val="383838"/>
           <w:sz w:val="21"/>
@@ -1076,15 +1099,16 @@
         <w:spacing w:after="0" w:afterAutospacing="0"/>
         <w:ind w:left="720" w:hanging="360"/>
         <w:rPr>
-          <w:b w:val="1"/>
-          <w:color w:val="383838"/>
-          <w:sz w:val="24"/>
-          <w:szCs w:val="24"/>
-        </w:rPr>
-      </w:pPr>
-      <w:r>
-        <w:rPr>
-          <w:rFonts w:ascii="Courier New" w:cs="Courier New" w:eastAsia="Courier New" w:hAnsi="Courier New"/>
+          <w:rFonts w:ascii="Arial" w:cs="Arial" w:eastAsia="Arial" w:hAnsi="Arial"/>
+          <w:b w:val="1"/>
+          <w:color w:val="383838"/>
+          <w:sz w:val="24"/>
+          <w:szCs w:val="24"/>
+        </w:rPr>
+      </w:pPr>
+      <w:r>
+        <w:rPr>
+          <w:rFonts w:ascii="Arial" w:cs="Arial" w:eastAsia="Arial" w:hAnsi="Arial"/>
           <w:b w:val="1"/>
           <w:color w:val="383838"/>
           <w:sz w:val="21"/>
@@ -1104,15 +1128,16 @@
         <w:spacing w:after="0" w:afterAutospacing="0"/>
         <w:ind w:left="720" w:hanging="360"/>
         <w:rPr>
-          <w:b w:val="1"/>
-          <w:color w:val="383838"/>
-          <w:sz w:val="24"/>
-          <w:szCs w:val="24"/>
-        </w:rPr>
-      </w:pPr>
-      <w:r>
-        <w:rPr>
-          <w:rFonts w:ascii="Courier New" w:cs="Courier New" w:eastAsia="Courier New" w:hAnsi="Courier New"/>
+          <w:rFonts w:ascii="Arial" w:cs="Arial" w:eastAsia="Arial" w:hAnsi="Arial"/>
+          <w:b w:val="1"/>
+          <w:color w:val="383838"/>
+          <w:sz w:val="24"/>
+          <w:szCs w:val="24"/>
+        </w:rPr>
+      </w:pPr>
+      <w:r>
+        <w:rPr>
+          <w:rFonts w:ascii="Arial" w:cs="Arial" w:eastAsia="Arial" w:hAnsi="Arial"/>
           <w:b w:val="1"/>
           <w:color w:val="383838"/>
           <w:sz w:val="21"/>
@@ -1132,15 +1157,16 @@
         <w:spacing w:after="0" w:afterAutospacing="0"/>
         <w:ind w:left="720" w:hanging="360"/>
         <w:rPr>
-          <w:b w:val="1"/>
-          <w:color w:val="383838"/>
-          <w:sz w:val="24"/>
-          <w:szCs w:val="24"/>
-        </w:rPr>
-      </w:pPr>
-      <w:r>
-        <w:rPr>
-          <w:rFonts w:ascii="Courier New" w:cs="Courier New" w:eastAsia="Courier New" w:hAnsi="Courier New"/>
+          <w:rFonts w:ascii="Arial" w:cs="Arial" w:eastAsia="Arial" w:hAnsi="Arial"/>
+          <w:b w:val="1"/>
+          <w:color w:val="383838"/>
+          <w:sz w:val="24"/>
+          <w:szCs w:val="24"/>
+        </w:rPr>
+      </w:pPr>
+      <w:r>
+        <w:rPr>
+          <w:rFonts w:ascii="Arial" w:cs="Arial" w:eastAsia="Arial" w:hAnsi="Arial"/>
           <w:b w:val="1"/>
           <w:color w:val="383838"/>
           <w:sz w:val="21"/>
@@ -1160,15 +1186,16 @@
         <w:spacing w:after="0" w:afterAutospacing="0"/>
         <w:ind w:left="720" w:hanging="360"/>
         <w:rPr>
-          <w:b w:val="1"/>
-          <w:color w:val="383838"/>
-          <w:sz w:val="24"/>
-          <w:szCs w:val="24"/>
-        </w:rPr>
-      </w:pPr>
-      <w:r>
-        <w:rPr>
-          <w:rFonts w:ascii="Courier New" w:cs="Courier New" w:eastAsia="Courier New" w:hAnsi="Courier New"/>
+          <w:rFonts w:ascii="Arial" w:cs="Arial" w:eastAsia="Arial" w:hAnsi="Arial"/>
+          <w:b w:val="1"/>
+          <w:color w:val="383838"/>
+          <w:sz w:val="24"/>
+          <w:szCs w:val="24"/>
+        </w:rPr>
+      </w:pPr>
+      <w:r>
+        <w:rPr>
+          <w:rFonts w:ascii="Arial" w:cs="Arial" w:eastAsia="Arial" w:hAnsi="Arial"/>
           <w:b w:val="1"/>
           <w:color w:val="383838"/>
           <w:sz w:val="21"/>
@@ -1188,15 +1215,16 @@
         <w:spacing w:after="0" w:afterAutospacing="0"/>
         <w:ind w:left="720" w:hanging="360"/>
         <w:rPr>
-          <w:b w:val="1"/>
-          <w:color w:val="383838"/>
-          <w:sz w:val="24"/>
-          <w:szCs w:val="24"/>
-        </w:rPr>
-      </w:pPr>
-      <w:r>
-        <w:rPr>
-          <w:rFonts w:ascii="Courier New" w:cs="Courier New" w:eastAsia="Courier New" w:hAnsi="Courier New"/>
+          <w:rFonts w:ascii="Arial" w:cs="Arial" w:eastAsia="Arial" w:hAnsi="Arial"/>
+          <w:b w:val="1"/>
+          <w:color w:val="383838"/>
+          <w:sz w:val="24"/>
+          <w:szCs w:val="24"/>
+        </w:rPr>
+      </w:pPr>
+      <w:r>
+        <w:rPr>
+          <w:rFonts w:ascii="Arial" w:cs="Arial" w:eastAsia="Arial" w:hAnsi="Arial"/>
           <w:b w:val="1"/>
           <w:color w:val="383838"/>
           <w:sz w:val="21"/>
@@ -1216,15 +1244,16 @@
         <w:spacing w:after="0" w:afterAutospacing="0"/>
         <w:ind w:left="720" w:hanging="360"/>
         <w:rPr>
-          <w:b w:val="1"/>
-          <w:color w:val="383838"/>
-          <w:sz w:val="24"/>
-          <w:szCs w:val="24"/>
-        </w:rPr>
-      </w:pPr>
-      <w:r>
-        <w:rPr>
-          <w:rFonts w:ascii="Courier New" w:cs="Courier New" w:eastAsia="Courier New" w:hAnsi="Courier New"/>
+          <w:rFonts w:ascii="Arial" w:cs="Arial" w:eastAsia="Arial" w:hAnsi="Arial"/>
+          <w:b w:val="1"/>
+          <w:color w:val="383838"/>
+          <w:sz w:val="24"/>
+          <w:szCs w:val="24"/>
+        </w:rPr>
+      </w:pPr>
+      <w:r>
+        <w:rPr>
+          <w:rFonts w:ascii="Arial" w:cs="Arial" w:eastAsia="Arial" w:hAnsi="Arial"/>
           <w:b w:val="1"/>
           <w:color w:val="383838"/>
           <w:sz w:val="21"/>
@@ -1244,15 +1273,16 @@
         <w:spacing w:after="0" w:afterAutospacing="0"/>
         <w:ind w:left="720" w:hanging="360"/>
         <w:rPr>
-          <w:b w:val="1"/>
-          <w:color w:val="383838"/>
-          <w:sz w:val="24"/>
-          <w:szCs w:val="24"/>
-        </w:rPr>
-      </w:pPr>
-      <w:r>
-        <w:rPr>
-          <w:rFonts w:ascii="Courier New" w:cs="Courier New" w:eastAsia="Courier New" w:hAnsi="Courier New"/>
+          <w:rFonts w:ascii="Arial" w:cs="Arial" w:eastAsia="Arial" w:hAnsi="Arial"/>
+          <w:b w:val="1"/>
+          <w:color w:val="383838"/>
+          <w:sz w:val="24"/>
+          <w:szCs w:val="24"/>
+        </w:rPr>
+      </w:pPr>
+      <w:r>
+        <w:rPr>
+          <w:rFonts w:ascii="Arial" w:cs="Arial" w:eastAsia="Arial" w:hAnsi="Arial"/>
           <w:b w:val="1"/>
           <w:color w:val="383838"/>
           <w:sz w:val="21"/>
@@ -1272,15 +1302,16 @@
         <w:spacing w:after="0" w:afterAutospacing="0"/>
         <w:ind w:left="720" w:hanging="360"/>
         <w:rPr>
-          <w:b w:val="1"/>
-          <w:color w:val="383838"/>
-          <w:sz w:val="24"/>
-          <w:szCs w:val="24"/>
-        </w:rPr>
-      </w:pPr>
-      <w:r>
-        <w:rPr>
-          <w:rFonts w:ascii="Courier New" w:cs="Courier New" w:eastAsia="Courier New" w:hAnsi="Courier New"/>
+          <w:rFonts w:ascii="Arial" w:cs="Arial" w:eastAsia="Arial" w:hAnsi="Arial"/>
+          <w:b w:val="1"/>
+          <w:color w:val="383838"/>
+          <w:sz w:val="24"/>
+          <w:szCs w:val="24"/>
+        </w:rPr>
+      </w:pPr>
+      <w:r>
+        <w:rPr>
+          <w:rFonts w:ascii="Arial" w:cs="Arial" w:eastAsia="Arial" w:hAnsi="Arial"/>
           <w:b w:val="1"/>
           <w:color w:val="383838"/>
           <w:sz w:val="21"/>
@@ -1300,15 +1331,16 @@
         <w:spacing w:after="0" w:afterAutospacing="0"/>
         <w:ind w:left="720" w:hanging="360"/>
         <w:rPr>
-          <w:b w:val="1"/>
-          <w:color w:val="383838"/>
-          <w:sz w:val="24"/>
-          <w:szCs w:val="24"/>
-        </w:rPr>
-      </w:pPr>
-      <w:r>
-        <w:rPr>
-          <w:rFonts w:ascii="Courier New" w:cs="Courier New" w:eastAsia="Courier New" w:hAnsi="Courier New"/>
+          <w:rFonts w:ascii="Arial" w:cs="Arial" w:eastAsia="Arial" w:hAnsi="Arial"/>
+          <w:b w:val="1"/>
+          <w:color w:val="383838"/>
+          <w:sz w:val="24"/>
+          <w:szCs w:val="24"/>
+        </w:rPr>
+      </w:pPr>
+      <w:r>
+        <w:rPr>
+          <w:rFonts w:ascii="Arial" w:cs="Arial" w:eastAsia="Arial" w:hAnsi="Arial"/>
           <w:b w:val="1"/>
           <w:color w:val="383838"/>
           <w:sz w:val="21"/>
@@ -1328,15 +1360,16 @@
         <w:spacing w:after="0" w:afterAutospacing="0"/>
         <w:ind w:left="720" w:hanging="360"/>
         <w:rPr>
-          <w:b w:val="1"/>
-          <w:color w:val="383838"/>
-          <w:sz w:val="24"/>
-          <w:szCs w:val="24"/>
-        </w:rPr>
-      </w:pPr>
-      <w:r>
-        <w:rPr>
-          <w:rFonts w:ascii="Courier New" w:cs="Courier New" w:eastAsia="Courier New" w:hAnsi="Courier New"/>
+          <w:rFonts w:ascii="Arial" w:cs="Arial" w:eastAsia="Arial" w:hAnsi="Arial"/>
+          <w:b w:val="1"/>
+          <w:color w:val="383838"/>
+          <w:sz w:val="24"/>
+          <w:szCs w:val="24"/>
+        </w:rPr>
+      </w:pPr>
+      <w:r>
+        <w:rPr>
+          <w:rFonts w:ascii="Arial" w:cs="Arial" w:eastAsia="Arial" w:hAnsi="Arial"/>
           <w:b w:val="1"/>
           <w:color w:val="383838"/>
           <w:sz w:val="21"/>
@@ -1356,15 +1389,16 @@
         <w:spacing w:after="0" w:afterAutospacing="0"/>
         <w:ind w:left="720" w:hanging="360"/>
         <w:rPr>
-          <w:b w:val="1"/>
-          <w:color w:val="383838"/>
-          <w:sz w:val="24"/>
-          <w:szCs w:val="24"/>
-        </w:rPr>
-      </w:pPr>
-      <w:r>
-        <w:rPr>
-          <w:rFonts w:ascii="Courier New" w:cs="Courier New" w:eastAsia="Courier New" w:hAnsi="Courier New"/>
+          <w:rFonts w:ascii="Arial" w:cs="Arial" w:eastAsia="Arial" w:hAnsi="Arial"/>
+          <w:b w:val="1"/>
+          <w:color w:val="383838"/>
+          <w:sz w:val="24"/>
+          <w:szCs w:val="24"/>
+        </w:rPr>
+      </w:pPr>
+      <w:r>
+        <w:rPr>
+          <w:rFonts w:ascii="Arial" w:cs="Arial" w:eastAsia="Arial" w:hAnsi="Arial"/>
           <w:b w:val="1"/>
           <w:color w:val="383838"/>
           <w:sz w:val="21"/>
@@ -1384,15 +1418,16 @@
         <w:spacing w:after="0" w:afterAutospacing="0"/>
         <w:ind w:left="720" w:hanging="360"/>
         <w:rPr>
-          <w:b w:val="1"/>
-          <w:color w:val="383838"/>
-          <w:sz w:val="24"/>
-          <w:szCs w:val="24"/>
-        </w:rPr>
-      </w:pPr>
-      <w:r>
-        <w:rPr>
-          <w:rFonts w:ascii="Courier New" w:cs="Courier New" w:eastAsia="Courier New" w:hAnsi="Courier New"/>
+          <w:rFonts w:ascii="Arial" w:cs="Arial" w:eastAsia="Arial" w:hAnsi="Arial"/>
+          <w:b w:val="1"/>
+          <w:color w:val="383838"/>
+          <w:sz w:val="24"/>
+          <w:szCs w:val="24"/>
+        </w:rPr>
+      </w:pPr>
+      <w:r>
+        <w:rPr>
+          <w:rFonts w:ascii="Arial" w:cs="Arial" w:eastAsia="Arial" w:hAnsi="Arial"/>
           <w:b w:val="1"/>
           <w:color w:val="383838"/>
           <w:sz w:val="21"/>
@@ -1412,15 +1447,16 @@
         <w:spacing w:after="0" w:afterAutospacing="0"/>
         <w:ind w:left="720" w:hanging="360"/>
         <w:rPr>
-          <w:b w:val="1"/>
-          <w:color w:val="383838"/>
-          <w:sz w:val="24"/>
-          <w:szCs w:val="24"/>
-        </w:rPr>
-      </w:pPr>
-      <w:r>
-        <w:rPr>
-          <w:rFonts w:ascii="Courier New" w:cs="Courier New" w:eastAsia="Courier New" w:hAnsi="Courier New"/>
+          <w:rFonts w:ascii="Arial" w:cs="Arial" w:eastAsia="Arial" w:hAnsi="Arial"/>
+          <w:b w:val="1"/>
+          <w:color w:val="383838"/>
+          <w:sz w:val="24"/>
+          <w:szCs w:val="24"/>
+        </w:rPr>
+      </w:pPr>
+      <w:r>
+        <w:rPr>
+          <w:rFonts w:ascii="Arial" w:cs="Arial" w:eastAsia="Arial" w:hAnsi="Arial"/>
           <w:b w:val="1"/>
           <w:color w:val="383838"/>
           <w:sz w:val="21"/>
@@ -1440,15 +1476,16 @@
         <w:spacing w:after="0" w:afterAutospacing="0"/>
         <w:ind w:left="720" w:hanging="360"/>
         <w:rPr>
-          <w:b w:val="1"/>
-          <w:color w:val="383838"/>
-          <w:sz w:val="24"/>
-          <w:szCs w:val="24"/>
-        </w:rPr>
-      </w:pPr>
-      <w:r>
-        <w:rPr>
-          <w:rFonts w:ascii="Courier New" w:cs="Courier New" w:eastAsia="Courier New" w:hAnsi="Courier New"/>
+          <w:rFonts w:ascii="Arial" w:cs="Arial" w:eastAsia="Arial" w:hAnsi="Arial"/>
+          <w:b w:val="1"/>
+          <w:color w:val="383838"/>
+          <w:sz w:val="24"/>
+          <w:szCs w:val="24"/>
+        </w:rPr>
+      </w:pPr>
+      <w:r>
+        <w:rPr>
+          <w:rFonts w:ascii="Arial" w:cs="Arial" w:eastAsia="Arial" w:hAnsi="Arial"/>
           <w:b w:val="1"/>
           <w:color w:val="383838"/>
           <w:sz w:val="21"/>
@@ -1468,15 +1505,16 @@
         <w:spacing w:after="0" w:afterAutospacing="0"/>
         <w:ind w:left="720" w:hanging="360"/>
         <w:rPr>
-          <w:b w:val="1"/>
-          <w:color w:val="383838"/>
-          <w:sz w:val="24"/>
-          <w:szCs w:val="24"/>
-        </w:rPr>
-      </w:pPr>
-      <w:r>
-        <w:rPr>
-          <w:rFonts w:ascii="Courier New" w:cs="Courier New" w:eastAsia="Courier New" w:hAnsi="Courier New"/>
+          <w:rFonts w:ascii="Arial" w:cs="Arial" w:eastAsia="Arial" w:hAnsi="Arial"/>
+          <w:b w:val="1"/>
+          <w:color w:val="383838"/>
+          <w:sz w:val="24"/>
+          <w:szCs w:val="24"/>
+        </w:rPr>
+      </w:pPr>
+      <w:r>
+        <w:rPr>
+          <w:rFonts w:ascii="Arial" w:cs="Arial" w:eastAsia="Arial" w:hAnsi="Arial"/>
           <w:b w:val="1"/>
           <w:color w:val="383838"/>
           <w:sz w:val="21"/>
@@ -1496,15 +1534,16 @@
         <w:spacing w:after="0" w:afterAutospacing="0"/>
         <w:ind w:left="720" w:hanging="360"/>
         <w:rPr>
-          <w:b w:val="1"/>
-          <w:color w:val="383838"/>
-          <w:sz w:val="24"/>
-          <w:szCs w:val="24"/>
-        </w:rPr>
-      </w:pPr>
-      <w:r>
-        <w:rPr>
-          <w:rFonts w:ascii="Courier New" w:cs="Courier New" w:eastAsia="Courier New" w:hAnsi="Courier New"/>
+          <w:rFonts w:ascii="Arial" w:cs="Arial" w:eastAsia="Arial" w:hAnsi="Arial"/>
+          <w:b w:val="1"/>
+          <w:color w:val="383838"/>
+          <w:sz w:val="24"/>
+          <w:szCs w:val="24"/>
+        </w:rPr>
+      </w:pPr>
+      <w:r>
+        <w:rPr>
+          <w:rFonts w:ascii="Arial" w:cs="Arial" w:eastAsia="Arial" w:hAnsi="Arial"/>
           <w:b w:val="1"/>
           <w:color w:val="383838"/>
           <w:sz w:val="21"/>
@@ -1524,15 +1563,16 @@
         <w:spacing w:after="0" w:afterAutospacing="0"/>
         <w:ind w:left="720" w:hanging="360"/>
         <w:rPr>
-          <w:b w:val="1"/>
-          <w:color w:val="383838"/>
-          <w:sz w:val="24"/>
-          <w:szCs w:val="24"/>
-        </w:rPr>
-      </w:pPr>
-      <w:r>
-        <w:rPr>
-          <w:rFonts w:ascii="Courier New" w:cs="Courier New" w:eastAsia="Courier New" w:hAnsi="Courier New"/>
+          <w:rFonts w:ascii="Arial" w:cs="Arial" w:eastAsia="Arial" w:hAnsi="Arial"/>
+          <w:b w:val="1"/>
+          <w:color w:val="383838"/>
+          <w:sz w:val="24"/>
+          <w:szCs w:val="24"/>
+        </w:rPr>
+      </w:pPr>
+      <w:r>
+        <w:rPr>
+          <w:rFonts w:ascii="Arial" w:cs="Arial" w:eastAsia="Arial" w:hAnsi="Arial"/>
           <w:b w:val="1"/>
           <w:color w:val="383838"/>
           <w:sz w:val="21"/>
@@ -1552,15 +1592,16 @@
         <w:spacing w:after="0" w:afterAutospacing="0"/>
         <w:ind w:left="720" w:hanging="360"/>
         <w:rPr>
-          <w:b w:val="1"/>
-          <w:color w:val="383838"/>
-          <w:sz w:val="24"/>
-          <w:szCs w:val="24"/>
-        </w:rPr>
-      </w:pPr>
-      <w:r>
-        <w:rPr>
-          <w:rFonts w:ascii="Courier New" w:cs="Courier New" w:eastAsia="Courier New" w:hAnsi="Courier New"/>
+          <w:rFonts w:ascii="Arial" w:cs="Arial" w:eastAsia="Arial" w:hAnsi="Arial"/>
+          <w:b w:val="1"/>
+          <w:color w:val="383838"/>
+          <w:sz w:val="24"/>
+          <w:szCs w:val="24"/>
+        </w:rPr>
+      </w:pPr>
+      <w:r>
+        <w:rPr>
+          <w:rFonts w:ascii="Arial" w:cs="Arial" w:eastAsia="Arial" w:hAnsi="Arial"/>
           <w:b w:val="1"/>
           <w:color w:val="383838"/>
           <w:sz w:val="21"/>
@@ -1580,15 +1621,16 @@
         <w:spacing w:after="0" w:afterAutospacing="0"/>
         <w:ind w:left="720" w:hanging="360"/>
         <w:rPr>
-          <w:b w:val="1"/>
-          <w:color w:val="383838"/>
-          <w:sz w:val="24"/>
-          <w:szCs w:val="24"/>
-        </w:rPr>
-      </w:pPr>
-      <w:r>
-        <w:rPr>
-          <w:rFonts w:ascii="Courier New" w:cs="Courier New" w:eastAsia="Courier New" w:hAnsi="Courier New"/>
+          <w:rFonts w:ascii="Arial" w:cs="Arial" w:eastAsia="Arial" w:hAnsi="Arial"/>
+          <w:b w:val="1"/>
+          <w:color w:val="383838"/>
+          <w:sz w:val="24"/>
+          <w:szCs w:val="24"/>
+        </w:rPr>
+      </w:pPr>
+      <w:r>
+        <w:rPr>
+          <w:rFonts w:ascii="Arial" w:cs="Arial" w:eastAsia="Arial" w:hAnsi="Arial"/>
           <w:b w:val="1"/>
           <w:color w:val="383838"/>
           <w:sz w:val="21"/>
@@ -1608,15 +1650,16 @@
         <w:spacing w:after="0" w:afterAutospacing="0"/>
         <w:ind w:left="720" w:hanging="360"/>
         <w:rPr>
-          <w:b w:val="1"/>
-          <w:color w:val="383838"/>
-          <w:sz w:val="24"/>
-          <w:szCs w:val="24"/>
-        </w:rPr>
-      </w:pPr>
-      <w:r>
-        <w:rPr>
-          <w:rFonts w:ascii="Courier New" w:cs="Courier New" w:eastAsia="Courier New" w:hAnsi="Courier New"/>
+          <w:rFonts w:ascii="Arial" w:cs="Arial" w:eastAsia="Arial" w:hAnsi="Arial"/>
+          <w:b w:val="1"/>
+          <w:color w:val="383838"/>
+          <w:sz w:val="24"/>
+          <w:szCs w:val="24"/>
+        </w:rPr>
+      </w:pPr>
+      <w:r>
+        <w:rPr>
+          <w:rFonts w:ascii="Arial" w:cs="Arial" w:eastAsia="Arial" w:hAnsi="Arial"/>
           <w:b w:val="1"/>
           <w:color w:val="383838"/>
           <w:sz w:val="21"/>
@@ -1636,15 +1679,16 @@
         <w:spacing w:after="0" w:afterAutospacing="0"/>
         <w:ind w:left="720" w:hanging="360"/>
         <w:rPr>
-          <w:b w:val="1"/>
-          <w:color w:val="383838"/>
-          <w:sz w:val="24"/>
-          <w:szCs w:val="24"/>
-        </w:rPr>
-      </w:pPr>
-      <w:r>
-        <w:rPr>
-          <w:rFonts w:ascii="Courier New" w:cs="Courier New" w:eastAsia="Courier New" w:hAnsi="Courier New"/>
+          <w:rFonts w:ascii="Arial" w:cs="Arial" w:eastAsia="Arial" w:hAnsi="Arial"/>
+          <w:b w:val="1"/>
+          <w:color w:val="383838"/>
+          <w:sz w:val="24"/>
+          <w:szCs w:val="24"/>
+        </w:rPr>
+      </w:pPr>
+      <w:r>
+        <w:rPr>
+          <w:rFonts w:ascii="Arial" w:cs="Arial" w:eastAsia="Arial" w:hAnsi="Arial"/>
           <w:b w:val="1"/>
           <w:color w:val="383838"/>
           <w:sz w:val="21"/>
@@ -1664,15 +1708,16 @@
         <w:spacing w:after="0" w:afterAutospacing="0"/>
         <w:ind w:left="720" w:hanging="360"/>
         <w:rPr>
-          <w:b w:val="1"/>
-          <w:color w:val="383838"/>
-          <w:sz w:val="24"/>
-          <w:szCs w:val="24"/>
-        </w:rPr>
-      </w:pPr>
-      <w:r>
-        <w:rPr>
-          <w:rFonts w:ascii="Courier New" w:cs="Courier New" w:eastAsia="Courier New" w:hAnsi="Courier New"/>
+          <w:rFonts w:ascii="Arial" w:cs="Arial" w:eastAsia="Arial" w:hAnsi="Arial"/>
+          <w:b w:val="1"/>
+          <w:color w:val="383838"/>
+          <w:sz w:val="24"/>
+          <w:szCs w:val="24"/>
+        </w:rPr>
+      </w:pPr>
+      <w:r>
+        <w:rPr>
+          <w:rFonts w:ascii="Arial" w:cs="Arial" w:eastAsia="Arial" w:hAnsi="Arial"/>
           <w:b w:val="1"/>
           <w:color w:val="383838"/>
           <w:sz w:val="21"/>
@@ -1692,15 +1737,16 @@
         <w:spacing w:after="0" w:afterAutospacing="0"/>
         <w:ind w:left="720" w:hanging="360"/>
         <w:rPr>
-          <w:b w:val="1"/>
-          <w:color w:val="383838"/>
-          <w:sz w:val="24"/>
-          <w:szCs w:val="24"/>
-        </w:rPr>
-      </w:pPr>
-      <w:r>
-        <w:rPr>
-          <w:rFonts w:ascii="Courier New" w:cs="Courier New" w:eastAsia="Courier New" w:hAnsi="Courier New"/>
+          <w:rFonts w:ascii="Arial" w:cs="Arial" w:eastAsia="Arial" w:hAnsi="Arial"/>
+          <w:b w:val="1"/>
+          <w:color w:val="383838"/>
+          <w:sz w:val="24"/>
+          <w:szCs w:val="24"/>
+        </w:rPr>
+      </w:pPr>
+      <w:r>
+        <w:rPr>
+          <w:rFonts w:ascii="Arial" w:cs="Arial" w:eastAsia="Arial" w:hAnsi="Arial"/>
           <w:b w:val="1"/>
           <w:color w:val="383838"/>
           <w:sz w:val="21"/>
@@ -1720,15 +1766,16 @@
         <w:spacing w:after="0" w:afterAutospacing="0"/>
         <w:ind w:left="720" w:hanging="360"/>
         <w:rPr>
-          <w:b w:val="1"/>
-          <w:color w:val="383838"/>
-          <w:sz w:val="24"/>
-          <w:szCs w:val="24"/>
-        </w:rPr>
-      </w:pPr>
-      <w:r>
-        <w:rPr>
-          <w:rFonts w:ascii="Courier New" w:cs="Courier New" w:eastAsia="Courier New" w:hAnsi="Courier New"/>
+          <w:rFonts w:ascii="Arial" w:cs="Arial" w:eastAsia="Arial" w:hAnsi="Arial"/>
+          <w:b w:val="1"/>
+          <w:color w:val="383838"/>
+          <w:sz w:val="24"/>
+          <w:szCs w:val="24"/>
+        </w:rPr>
+      </w:pPr>
+      <w:r>
+        <w:rPr>
+          <w:rFonts w:ascii="Arial" w:cs="Arial" w:eastAsia="Arial" w:hAnsi="Arial"/>
           <w:b w:val="1"/>
           <w:color w:val="383838"/>
           <w:sz w:val="21"/>
@@ -1748,15 +1795,16 @@
         <w:spacing w:after="0" w:afterAutospacing="0"/>
         <w:ind w:left="720" w:hanging="360"/>
         <w:rPr>
-          <w:b w:val="1"/>
-          <w:color w:val="383838"/>
-          <w:sz w:val="24"/>
-          <w:szCs w:val="24"/>
-        </w:rPr>
-      </w:pPr>
-      <w:r>
-        <w:rPr>
-          <w:rFonts w:ascii="Courier New" w:cs="Courier New" w:eastAsia="Courier New" w:hAnsi="Courier New"/>
+          <w:rFonts w:ascii="Arial" w:cs="Arial" w:eastAsia="Arial" w:hAnsi="Arial"/>
+          <w:b w:val="1"/>
+          <w:color w:val="383838"/>
+          <w:sz w:val="24"/>
+          <w:szCs w:val="24"/>
+        </w:rPr>
+      </w:pPr>
+      <w:r>
+        <w:rPr>
+          <w:rFonts w:ascii="Arial" w:cs="Arial" w:eastAsia="Arial" w:hAnsi="Arial"/>
           <w:b w:val="1"/>
           <w:color w:val="383838"/>
           <w:sz w:val="21"/>
@@ -1776,15 +1824,16 @@
         <w:spacing w:after="0" w:afterAutospacing="0"/>
         <w:ind w:left="720" w:hanging="360"/>
         <w:rPr>
-          <w:b w:val="1"/>
-          <w:color w:val="383838"/>
-          <w:sz w:val="24"/>
-          <w:szCs w:val="24"/>
-        </w:rPr>
-      </w:pPr>
-      <w:r>
-        <w:rPr>
-          <w:rFonts w:ascii="Courier New" w:cs="Courier New" w:eastAsia="Courier New" w:hAnsi="Courier New"/>
+          <w:rFonts w:ascii="Arial" w:cs="Arial" w:eastAsia="Arial" w:hAnsi="Arial"/>
+          <w:b w:val="1"/>
+          <w:color w:val="383838"/>
+          <w:sz w:val="24"/>
+          <w:szCs w:val="24"/>
+        </w:rPr>
+      </w:pPr>
+      <w:r>
+        <w:rPr>
+          <w:rFonts w:ascii="Arial" w:cs="Arial" w:eastAsia="Arial" w:hAnsi="Arial"/>
           <w:b w:val="1"/>
           <w:color w:val="383838"/>
           <w:sz w:val="21"/>
@@ -1804,15 +1853,16 @@
         <w:spacing w:after="0" w:afterAutospacing="0"/>
         <w:ind w:left="720" w:hanging="360"/>
         <w:rPr>
-          <w:b w:val="1"/>
-          <w:color w:val="383838"/>
-          <w:sz w:val="24"/>
-          <w:szCs w:val="24"/>
-        </w:rPr>
-      </w:pPr>
-      <w:r>
-        <w:rPr>
-          <w:rFonts w:ascii="Courier New" w:cs="Courier New" w:eastAsia="Courier New" w:hAnsi="Courier New"/>
+          <w:rFonts w:ascii="Arial" w:cs="Arial" w:eastAsia="Arial" w:hAnsi="Arial"/>
+          <w:b w:val="1"/>
+          <w:color w:val="383838"/>
+          <w:sz w:val="24"/>
+          <w:szCs w:val="24"/>
+        </w:rPr>
+      </w:pPr>
+      <w:r>
+        <w:rPr>
+          <w:rFonts w:ascii="Arial" w:cs="Arial" w:eastAsia="Arial" w:hAnsi="Arial"/>
           <w:b w:val="1"/>
           <w:color w:val="383838"/>
           <w:sz w:val="21"/>
@@ -1832,15 +1882,16 @@
         <w:spacing w:after="0" w:afterAutospacing="0"/>
         <w:ind w:left="720" w:hanging="360"/>
         <w:rPr>
-          <w:b w:val="1"/>
-          <w:color w:val="383838"/>
-          <w:sz w:val="24"/>
-          <w:szCs w:val="24"/>
-        </w:rPr>
-      </w:pPr>
-      <w:r>
-        <w:rPr>
-          <w:rFonts w:ascii="Courier New" w:cs="Courier New" w:eastAsia="Courier New" w:hAnsi="Courier New"/>
+          <w:rFonts w:ascii="Arial" w:cs="Arial" w:eastAsia="Arial" w:hAnsi="Arial"/>
+          <w:b w:val="1"/>
+          <w:color w:val="383838"/>
+          <w:sz w:val="24"/>
+          <w:szCs w:val="24"/>
+        </w:rPr>
+      </w:pPr>
+      <w:r>
+        <w:rPr>
+          <w:rFonts w:ascii="Arial" w:cs="Arial" w:eastAsia="Arial" w:hAnsi="Arial"/>
           <w:b w:val="1"/>
           <w:color w:val="383838"/>
           <w:sz w:val="21"/>
@@ -1860,15 +1911,16 @@
         <w:spacing w:after="0" w:afterAutospacing="0"/>
         <w:ind w:left="720" w:hanging="360"/>
         <w:rPr>
-          <w:b w:val="1"/>
-          <w:color w:val="383838"/>
-          <w:sz w:val="24"/>
-          <w:szCs w:val="24"/>
-        </w:rPr>
-      </w:pPr>
-      <w:r>
-        <w:rPr>
-          <w:rFonts w:ascii="Courier New" w:cs="Courier New" w:eastAsia="Courier New" w:hAnsi="Courier New"/>
+          <w:rFonts w:ascii="Arial" w:cs="Arial" w:eastAsia="Arial" w:hAnsi="Arial"/>
+          <w:b w:val="1"/>
+          <w:color w:val="383838"/>
+          <w:sz w:val="24"/>
+          <w:szCs w:val="24"/>
+        </w:rPr>
+      </w:pPr>
+      <w:r>
+        <w:rPr>
+          <w:rFonts w:ascii="Arial" w:cs="Arial" w:eastAsia="Arial" w:hAnsi="Arial"/>
           <w:b w:val="1"/>
           <w:color w:val="383838"/>
           <w:sz w:val="21"/>
@@ -1888,15 +1940,16 @@
         <w:spacing w:after="0" w:afterAutospacing="0"/>
         <w:ind w:left="720" w:hanging="360"/>
         <w:rPr>
-          <w:b w:val="1"/>
-          <w:color w:val="383838"/>
-          <w:sz w:val="24"/>
-          <w:szCs w:val="24"/>
-        </w:rPr>
-      </w:pPr>
-      <w:r>
-        <w:rPr>
-          <w:rFonts w:ascii="Courier New" w:cs="Courier New" w:eastAsia="Courier New" w:hAnsi="Courier New"/>
+          <w:rFonts w:ascii="Arial" w:cs="Arial" w:eastAsia="Arial" w:hAnsi="Arial"/>
+          <w:b w:val="1"/>
+          <w:color w:val="383838"/>
+          <w:sz w:val="24"/>
+          <w:szCs w:val="24"/>
+        </w:rPr>
+      </w:pPr>
+      <w:r>
+        <w:rPr>
+          <w:rFonts w:ascii="Arial" w:cs="Arial" w:eastAsia="Arial" w:hAnsi="Arial"/>
           <w:b w:val="1"/>
           <w:color w:val="383838"/>
           <w:sz w:val="21"/>
@@ -1916,15 +1969,16 @@
         <w:spacing w:after="0" w:afterAutospacing="0"/>
         <w:ind w:left="720" w:hanging="360"/>
         <w:rPr>
-          <w:b w:val="1"/>
-          <w:color w:val="383838"/>
-          <w:sz w:val="24"/>
-          <w:szCs w:val="24"/>
-        </w:rPr>
-      </w:pPr>
-      <w:r>
-        <w:rPr>
-          <w:rFonts w:ascii="Courier New" w:cs="Courier New" w:eastAsia="Courier New" w:hAnsi="Courier New"/>
+          <w:rFonts w:ascii="Arial" w:cs="Arial" w:eastAsia="Arial" w:hAnsi="Arial"/>
+          <w:b w:val="1"/>
+          <w:color w:val="383838"/>
+          <w:sz w:val="24"/>
+          <w:szCs w:val="24"/>
+        </w:rPr>
+      </w:pPr>
+      <w:r>
+        <w:rPr>
+          <w:rFonts w:ascii="Arial" w:cs="Arial" w:eastAsia="Arial" w:hAnsi="Arial"/>
           <w:b w:val="1"/>
           <w:color w:val="383838"/>
           <w:sz w:val="21"/>
@@ -1944,15 +1998,16 @@
         <w:spacing w:after="0" w:afterAutospacing="0"/>
         <w:ind w:left="720" w:hanging="360"/>
         <w:rPr>
-          <w:b w:val="1"/>
-          <w:color w:val="383838"/>
-          <w:sz w:val="24"/>
-          <w:szCs w:val="24"/>
-        </w:rPr>
-      </w:pPr>
-      <w:r>
-        <w:rPr>
-          <w:rFonts w:ascii="Courier New" w:cs="Courier New" w:eastAsia="Courier New" w:hAnsi="Courier New"/>
+          <w:rFonts w:ascii="Arial" w:cs="Arial" w:eastAsia="Arial" w:hAnsi="Arial"/>
+          <w:b w:val="1"/>
+          <w:color w:val="383838"/>
+          <w:sz w:val="24"/>
+          <w:szCs w:val="24"/>
+        </w:rPr>
+      </w:pPr>
+      <w:r>
+        <w:rPr>
+          <w:rFonts w:ascii="Arial" w:cs="Arial" w:eastAsia="Arial" w:hAnsi="Arial"/>
           <w:b w:val="1"/>
           <w:color w:val="383838"/>
           <w:sz w:val="21"/>
@@ -1972,15 +2027,16 @@
         <w:spacing w:after="0" w:afterAutospacing="0"/>
         <w:ind w:left="720" w:hanging="360"/>
         <w:rPr>
-          <w:b w:val="1"/>
-          <w:color w:val="383838"/>
-          <w:sz w:val="24"/>
-          <w:szCs w:val="24"/>
-        </w:rPr>
-      </w:pPr>
-      <w:r>
-        <w:rPr>
-          <w:rFonts w:ascii="Courier New" w:cs="Courier New" w:eastAsia="Courier New" w:hAnsi="Courier New"/>
+          <w:rFonts w:ascii="Arial" w:cs="Arial" w:eastAsia="Arial" w:hAnsi="Arial"/>
+          <w:b w:val="1"/>
+          <w:color w:val="383838"/>
+          <w:sz w:val="24"/>
+          <w:szCs w:val="24"/>
+        </w:rPr>
+      </w:pPr>
+      <w:r>
+        <w:rPr>
+          <w:rFonts w:ascii="Arial" w:cs="Arial" w:eastAsia="Arial" w:hAnsi="Arial"/>
           <w:b w:val="1"/>
           <w:color w:val="383838"/>
           <w:sz w:val="21"/>
@@ -2000,15 +2056,16 @@
         <w:spacing w:after="0" w:afterAutospacing="0"/>
         <w:ind w:left="720" w:hanging="360"/>
         <w:rPr>
-          <w:b w:val="1"/>
-          <w:color w:val="383838"/>
-          <w:sz w:val="24"/>
-          <w:szCs w:val="24"/>
-        </w:rPr>
-      </w:pPr>
-      <w:r>
-        <w:rPr>
-          <w:rFonts w:ascii="Courier New" w:cs="Courier New" w:eastAsia="Courier New" w:hAnsi="Courier New"/>
+          <w:rFonts w:ascii="Arial" w:cs="Arial" w:eastAsia="Arial" w:hAnsi="Arial"/>
+          <w:b w:val="1"/>
+          <w:color w:val="383838"/>
+          <w:sz w:val="24"/>
+          <w:szCs w:val="24"/>
+        </w:rPr>
+      </w:pPr>
+      <w:r>
+        <w:rPr>
+          <w:rFonts w:ascii="Arial" w:cs="Arial" w:eastAsia="Arial" w:hAnsi="Arial"/>
           <w:b w:val="1"/>
           <w:color w:val="383838"/>
           <w:sz w:val="21"/>
@@ -2028,15 +2085,16 @@
         <w:spacing w:after="0" w:afterAutospacing="0"/>
         <w:ind w:left="720" w:hanging="360"/>
         <w:rPr>
-          <w:b w:val="1"/>
-          <w:color w:val="383838"/>
-          <w:sz w:val="24"/>
-          <w:szCs w:val="24"/>
-        </w:rPr>
-      </w:pPr>
-      <w:r>
-        <w:rPr>
-          <w:rFonts w:ascii="Courier New" w:cs="Courier New" w:eastAsia="Courier New" w:hAnsi="Courier New"/>
+          <w:rFonts w:ascii="Arial" w:cs="Arial" w:eastAsia="Arial" w:hAnsi="Arial"/>
+          <w:b w:val="1"/>
+          <w:color w:val="383838"/>
+          <w:sz w:val="24"/>
+          <w:szCs w:val="24"/>
+        </w:rPr>
+      </w:pPr>
+      <w:r>
+        <w:rPr>
+          <w:rFonts w:ascii="Arial" w:cs="Arial" w:eastAsia="Arial" w:hAnsi="Arial"/>
           <w:b w:val="1"/>
           <w:color w:val="383838"/>
           <w:sz w:val="21"/>
@@ -2056,15 +2114,16 @@
         <w:spacing w:after="0" w:afterAutospacing="0"/>
         <w:ind w:left="720" w:hanging="360"/>
         <w:rPr>
-          <w:b w:val="1"/>
-          <w:color w:val="383838"/>
-          <w:sz w:val="24"/>
-          <w:szCs w:val="24"/>
-        </w:rPr>
-      </w:pPr>
-      <w:r>
-        <w:rPr>
-          <w:rFonts w:ascii="Courier New" w:cs="Courier New" w:eastAsia="Courier New" w:hAnsi="Courier New"/>
+          <w:rFonts w:ascii="Arial" w:cs="Arial" w:eastAsia="Arial" w:hAnsi="Arial"/>
+          <w:b w:val="1"/>
+          <w:color w:val="383838"/>
+          <w:sz w:val="24"/>
+          <w:szCs w:val="24"/>
+        </w:rPr>
+      </w:pPr>
+      <w:r>
+        <w:rPr>
+          <w:rFonts w:ascii="Arial" w:cs="Arial" w:eastAsia="Arial" w:hAnsi="Arial"/>
           <w:b w:val="1"/>
           <w:color w:val="383838"/>
           <w:sz w:val="21"/>
@@ -2084,15 +2143,16 @@
         <w:spacing w:after="0" w:afterAutospacing="0"/>
         <w:ind w:left="720" w:hanging="360"/>
         <w:rPr>
-          <w:b w:val="1"/>
-          <w:color w:val="383838"/>
-          <w:sz w:val="24"/>
-          <w:szCs w:val="24"/>
-        </w:rPr>
-      </w:pPr>
-      <w:r>
-        <w:rPr>
-          <w:rFonts w:ascii="Courier New" w:cs="Courier New" w:eastAsia="Courier New" w:hAnsi="Courier New"/>
+          <w:rFonts w:ascii="Arial" w:cs="Arial" w:eastAsia="Arial" w:hAnsi="Arial"/>
+          <w:b w:val="1"/>
+          <w:color w:val="383838"/>
+          <w:sz w:val="24"/>
+          <w:szCs w:val="24"/>
+        </w:rPr>
+      </w:pPr>
+      <w:r>
+        <w:rPr>
+          <w:rFonts w:ascii="Arial" w:cs="Arial" w:eastAsia="Arial" w:hAnsi="Arial"/>
           <w:b w:val="1"/>
           <w:color w:val="383838"/>
           <w:sz w:val="21"/>
@@ -2112,15 +2172,16 @@
         <w:spacing w:after="0" w:afterAutospacing="0"/>
         <w:ind w:left="720" w:hanging="360"/>
         <w:rPr>
-          <w:b w:val="1"/>
-          <w:color w:val="383838"/>
-          <w:sz w:val="24"/>
-          <w:szCs w:val="24"/>
-        </w:rPr>
-      </w:pPr>
-      <w:r>
-        <w:rPr>
-          <w:rFonts w:ascii="Courier New" w:cs="Courier New" w:eastAsia="Courier New" w:hAnsi="Courier New"/>
+          <w:rFonts w:ascii="Arial" w:cs="Arial" w:eastAsia="Arial" w:hAnsi="Arial"/>
+          <w:b w:val="1"/>
+          <w:color w:val="383838"/>
+          <w:sz w:val="24"/>
+          <w:szCs w:val="24"/>
+        </w:rPr>
+      </w:pPr>
+      <w:r>
+        <w:rPr>
+          <w:rFonts w:ascii="Arial" w:cs="Arial" w:eastAsia="Arial" w:hAnsi="Arial"/>
           <w:b w:val="1"/>
           <w:color w:val="383838"/>
           <w:sz w:val="21"/>
@@ -2140,15 +2201,16 @@
         <w:spacing w:after="0" w:afterAutospacing="0"/>
         <w:ind w:left="720" w:hanging="360"/>
         <w:rPr>
-          <w:b w:val="1"/>
-          <w:color w:val="383838"/>
-          <w:sz w:val="24"/>
-          <w:szCs w:val="24"/>
-        </w:rPr>
-      </w:pPr>
-      <w:r>
-        <w:rPr>
-          <w:rFonts w:ascii="Courier New" w:cs="Courier New" w:eastAsia="Courier New" w:hAnsi="Courier New"/>
+          <w:rFonts w:ascii="Arial" w:cs="Arial" w:eastAsia="Arial" w:hAnsi="Arial"/>
+          <w:b w:val="1"/>
+          <w:color w:val="383838"/>
+          <w:sz w:val="24"/>
+          <w:szCs w:val="24"/>
+        </w:rPr>
+      </w:pPr>
+      <w:r>
+        <w:rPr>
+          <w:rFonts w:ascii="Arial" w:cs="Arial" w:eastAsia="Arial" w:hAnsi="Arial"/>
           <w:b w:val="1"/>
           <w:color w:val="383838"/>
           <w:sz w:val="21"/>
@@ -2168,15 +2230,16 @@
         <w:spacing w:after="0" w:afterAutospacing="0"/>
         <w:ind w:left="720" w:hanging="360"/>
         <w:rPr>
-          <w:b w:val="1"/>
-          <w:color w:val="383838"/>
-          <w:sz w:val="24"/>
-          <w:szCs w:val="24"/>
-        </w:rPr>
-      </w:pPr>
-      <w:r>
-        <w:rPr>
-          <w:rFonts w:ascii="Courier New" w:cs="Courier New" w:eastAsia="Courier New" w:hAnsi="Courier New"/>
+          <w:rFonts w:ascii="Arial" w:cs="Arial" w:eastAsia="Arial" w:hAnsi="Arial"/>
+          <w:b w:val="1"/>
+          <w:color w:val="383838"/>
+          <w:sz w:val="24"/>
+          <w:szCs w:val="24"/>
+        </w:rPr>
+      </w:pPr>
+      <w:r>
+        <w:rPr>
+          <w:rFonts w:ascii="Arial" w:cs="Arial" w:eastAsia="Arial" w:hAnsi="Arial"/>
           <w:b w:val="1"/>
           <w:color w:val="383838"/>
           <w:sz w:val="21"/>
@@ -2196,15 +2259,16 @@
         <w:spacing w:after="0" w:afterAutospacing="0"/>
         <w:ind w:left="720" w:hanging="360"/>
         <w:rPr>
-          <w:b w:val="1"/>
-          <w:color w:val="383838"/>
-          <w:sz w:val="24"/>
-          <w:szCs w:val="24"/>
-        </w:rPr>
-      </w:pPr>
-      <w:r>
-        <w:rPr>
-          <w:rFonts w:ascii="Courier New" w:cs="Courier New" w:eastAsia="Courier New" w:hAnsi="Courier New"/>
+          <w:rFonts w:ascii="Arial" w:cs="Arial" w:eastAsia="Arial" w:hAnsi="Arial"/>
+          <w:b w:val="1"/>
+          <w:color w:val="383838"/>
+          <w:sz w:val="24"/>
+          <w:szCs w:val="24"/>
+        </w:rPr>
+      </w:pPr>
+      <w:r>
+        <w:rPr>
+          <w:rFonts w:ascii="Arial" w:cs="Arial" w:eastAsia="Arial" w:hAnsi="Arial"/>
           <w:b w:val="1"/>
           <w:color w:val="383838"/>
           <w:sz w:val="21"/>
@@ -2224,15 +2288,16 @@
         <w:spacing w:after="0" w:afterAutospacing="0"/>
         <w:ind w:left="720" w:hanging="360"/>
         <w:rPr>
-          <w:b w:val="1"/>
-          <w:color w:val="383838"/>
-          <w:sz w:val="24"/>
-          <w:szCs w:val="24"/>
-        </w:rPr>
-      </w:pPr>
-      <w:r>
-        <w:rPr>
-          <w:rFonts w:ascii="Courier New" w:cs="Courier New" w:eastAsia="Courier New" w:hAnsi="Courier New"/>
+          <w:rFonts w:ascii="Arial" w:cs="Arial" w:eastAsia="Arial" w:hAnsi="Arial"/>
+          <w:b w:val="1"/>
+          <w:color w:val="383838"/>
+          <w:sz w:val="24"/>
+          <w:szCs w:val="24"/>
+        </w:rPr>
+      </w:pPr>
+      <w:r>
+        <w:rPr>
+          <w:rFonts w:ascii="Arial" w:cs="Arial" w:eastAsia="Arial" w:hAnsi="Arial"/>
           <w:b w:val="1"/>
           <w:color w:val="383838"/>
           <w:sz w:val="21"/>
@@ -2252,15 +2317,16 @@
         <w:spacing w:after="0" w:afterAutospacing="0"/>
         <w:ind w:left="720" w:hanging="360"/>
         <w:rPr>
-          <w:b w:val="1"/>
-          <w:color w:val="383838"/>
-          <w:sz w:val="24"/>
-          <w:szCs w:val="24"/>
-        </w:rPr>
-      </w:pPr>
-      <w:r>
-        <w:rPr>
-          <w:rFonts w:ascii="Courier New" w:cs="Courier New" w:eastAsia="Courier New" w:hAnsi="Courier New"/>
+          <w:rFonts w:ascii="Arial" w:cs="Arial" w:eastAsia="Arial" w:hAnsi="Arial"/>
+          <w:b w:val="1"/>
+          <w:color w:val="383838"/>
+          <w:sz w:val="24"/>
+          <w:szCs w:val="24"/>
+        </w:rPr>
+      </w:pPr>
+      <w:r>
+        <w:rPr>
+          <w:rFonts w:ascii="Arial" w:cs="Arial" w:eastAsia="Arial" w:hAnsi="Arial"/>
           <w:b w:val="1"/>
           <w:color w:val="383838"/>
           <w:sz w:val="21"/>
@@ -2280,15 +2346,16 @@
         <w:spacing w:after="0" w:afterAutospacing="0"/>
         <w:ind w:left="720" w:hanging="360"/>
         <w:rPr>
-          <w:b w:val="1"/>
-          <w:color w:val="383838"/>
-          <w:sz w:val="24"/>
-          <w:szCs w:val="24"/>
-        </w:rPr>
-      </w:pPr>
-      <w:r>
-        <w:rPr>
-          <w:rFonts w:ascii="Courier New" w:cs="Courier New" w:eastAsia="Courier New" w:hAnsi="Courier New"/>
+          <w:rFonts w:ascii="Arial" w:cs="Arial" w:eastAsia="Arial" w:hAnsi="Arial"/>
+          <w:b w:val="1"/>
+          <w:color w:val="383838"/>
+          <w:sz w:val="24"/>
+          <w:szCs w:val="24"/>
+        </w:rPr>
+      </w:pPr>
+      <w:r>
+        <w:rPr>
+          <w:rFonts w:ascii="Arial" w:cs="Arial" w:eastAsia="Arial" w:hAnsi="Arial"/>
           <w:b w:val="1"/>
           <w:color w:val="383838"/>
           <w:sz w:val="21"/>
@@ -2308,15 +2375,16 @@
         <w:spacing w:after="0" w:afterAutospacing="0"/>
         <w:ind w:left="720" w:hanging="360"/>
         <w:rPr>
-          <w:b w:val="1"/>
-          <w:color w:val="383838"/>
-          <w:sz w:val="24"/>
-          <w:szCs w:val="24"/>
-        </w:rPr>
-      </w:pPr>
-      <w:r>
-        <w:rPr>
-          <w:rFonts w:ascii="Courier New" w:cs="Courier New" w:eastAsia="Courier New" w:hAnsi="Courier New"/>
+          <w:rFonts w:ascii="Arial" w:cs="Arial" w:eastAsia="Arial" w:hAnsi="Arial"/>
+          <w:b w:val="1"/>
+          <w:color w:val="383838"/>
+          <w:sz w:val="24"/>
+          <w:szCs w:val="24"/>
+        </w:rPr>
+      </w:pPr>
+      <w:r>
+        <w:rPr>
+          <w:rFonts w:ascii="Arial" w:cs="Arial" w:eastAsia="Arial" w:hAnsi="Arial"/>
           <w:b w:val="1"/>
           <w:color w:val="383838"/>
           <w:sz w:val="21"/>
@@ -2336,15 +2404,16 @@
         <w:spacing w:after="0" w:afterAutospacing="0"/>
         <w:ind w:left="720" w:hanging="360"/>
         <w:rPr>
-          <w:b w:val="1"/>
-          <w:color w:val="383838"/>
-          <w:sz w:val="24"/>
-          <w:szCs w:val="24"/>
-        </w:rPr>
-      </w:pPr>
-      <w:r>
-        <w:rPr>
-          <w:rFonts w:ascii="Courier New" w:cs="Courier New" w:eastAsia="Courier New" w:hAnsi="Courier New"/>
+          <w:rFonts w:ascii="Arial" w:cs="Arial" w:eastAsia="Arial" w:hAnsi="Arial"/>
+          <w:b w:val="1"/>
+          <w:color w:val="383838"/>
+          <w:sz w:val="24"/>
+          <w:szCs w:val="24"/>
+        </w:rPr>
+      </w:pPr>
+      <w:r>
+        <w:rPr>
+          <w:rFonts w:ascii="Arial" w:cs="Arial" w:eastAsia="Arial" w:hAnsi="Arial"/>
           <w:b w:val="1"/>
           <w:color w:val="383838"/>
           <w:sz w:val="21"/>
@@ -2364,7 +2433,7 @@
         <w:spacing w:after="0" w:afterAutospacing="0"/>
         <w:ind w:left="720" w:hanging="360"/>
         <w:rPr>
-          <w:rFonts w:ascii="Courier New" w:cs="Courier New" w:eastAsia="Courier New" w:hAnsi="Courier New"/>
+          <w:rFonts w:ascii="Arial" w:cs="Arial" w:eastAsia="Arial" w:hAnsi="Arial"/>
           <w:b w:val="1"/>
           <w:color w:val="d5d5d5"/>
           <w:sz w:val="21"/>
@@ -2373,7 +2442,7 @@
       </w:pPr>
       <w:r>
         <w:rPr>
-          <w:rFonts w:ascii="Courier New" w:cs="Courier New" w:eastAsia="Courier New" w:hAnsi="Courier New"/>
+          <w:rFonts w:ascii="Arial" w:cs="Arial" w:eastAsia="Arial" w:hAnsi="Arial"/>
           <w:b w:val="1"/>
           <w:color w:val="d5d5d5"/>
           <w:sz w:val="21"/>
@@ -2384,12 +2453,12 @@
           <wp:inline distB="114300" distT="114300" distL="114300" distR="114300">
             <wp:extent cx="3686175" cy="1171575"/>
             <wp:effectExtent b="0" l="0" r="0" t="0"/>
-            <wp:docPr id="7" name="image5.png"/>
+            <wp:docPr id="9" name="image8.png"/>
             <a:graphic>
               <a:graphicData uri="http://schemas.openxmlformats.org/drawingml/2006/picture">
                 <pic:pic>
                   <pic:nvPicPr>
-                    <pic:cNvPr id="0" name="image5.png"/>
+                    <pic:cNvPr id="0" name="image8.png"/>
                     <pic:cNvPicPr preferRelativeResize="0"/>
                   </pic:nvPicPr>
                   <pic:blipFill>
@@ -2427,6 +2496,1535 @@
         </w:numPr>
         <w:ind w:left="720" w:hanging="360"/>
         <w:rPr>
+          <w:rFonts w:ascii="Arial" w:cs="Arial" w:eastAsia="Arial" w:hAnsi="Arial"/>
+          <w:b w:val="1"/>
+          <w:color w:val="d5d5d5"/>
+          <w:sz w:val="21"/>
+          <w:szCs w:val="21"/>
+          <w:shd w:fill="383838" w:val="clear"/>
+        </w:rPr>
+      </w:pPr>
+      <w:r>
+        <w:rPr>
+          <w:rtl w:val="0"/>
+        </w:rPr>
+      </w:r>
+    </w:p>
+    <w:p>
+      <w:pPr>
+        <w:rPr>
+          <w:rFonts w:ascii="Arial" w:cs="Arial" w:eastAsia="Arial" w:hAnsi="Arial"/>
+          <w:b w:val="1"/>
+          <w:color w:val="d5d5d5"/>
+          <w:sz w:val="21"/>
+          <w:szCs w:val="21"/>
+          <w:u w:val="single"/>
+          <w:shd w:fill="383838" w:val="clear"/>
+        </w:rPr>
+      </w:pPr>
+      <w:r>
+        <w:rPr>
+          <w:rtl w:val="0"/>
+        </w:rPr>
+      </w:r>
+    </w:p>
+    <w:p>
+      <w:pPr>
+        <w:rPr>
+          <w:rFonts w:ascii="Arial" w:cs="Arial" w:eastAsia="Arial" w:hAnsi="Arial"/>
+          <w:b w:val="1"/>
+          <w:color w:val="383838"/>
+          <w:sz w:val="21"/>
+          <w:szCs w:val="21"/>
+          <w:u w:val="single"/>
+        </w:rPr>
+      </w:pPr>
+      <w:r>
+        <w:rPr>
+          <w:rFonts w:ascii="Arial" w:cs="Arial" w:eastAsia="Arial" w:hAnsi="Arial"/>
+          <w:b w:val="1"/>
+          <w:color w:val="383838"/>
+          <w:sz w:val="21"/>
+          <w:szCs w:val="21"/>
+          <w:u w:val="single"/>
+          <w:rtl w:val="0"/>
+        </w:rPr>
+        <w:t xml:space="preserve">Ensemble Pixel by Pixel 3</w:t>
+      </w:r>
+    </w:p>
+    <w:p>
+      <w:pPr>
+        <w:numPr>
+          <w:ilvl w:val="0"/>
+          <w:numId w:val="4"/>
+        </w:numPr>
+        <w:spacing w:after="0" w:afterAutospacing="0"/>
+        <w:ind w:left="720" w:hanging="360"/>
+        <w:rPr>
+          <w:rFonts w:ascii="Arial" w:cs="Arial" w:eastAsia="Arial" w:hAnsi="Arial"/>
+          <w:sz w:val="24"/>
+          <w:szCs w:val="24"/>
+        </w:rPr>
+      </w:pPr>
+      <w:r>
+        <w:rPr>
+          <w:rFonts w:ascii="Arial" w:cs="Arial" w:eastAsia="Arial" w:hAnsi="Arial"/>
+          <w:sz w:val="24"/>
+          <w:szCs w:val="24"/>
+          <w:rtl w:val="0"/>
+        </w:rPr>
+        <w:t xml:space="preserve">Pixel wise smoothing:</w:t>
+      </w:r>
+    </w:p>
+    <w:p>
+      <w:pPr>
+        <w:numPr>
+          <w:ilvl w:val="1"/>
+          <w:numId w:val="4"/>
+        </w:numPr>
+        <w:spacing w:after="0" w:afterAutospacing="0"/>
+        <w:ind w:left="1440" w:hanging="360"/>
+        <w:rPr>
+          <w:rFonts w:ascii="Arial" w:cs="Arial" w:eastAsia="Arial" w:hAnsi="Arial"/>
+          <w:sz w:val="24"/>
+          <w:szCs w:val="24"/>
+        </w:rPr>
+      </w:pPr>
+      <w:r>
+        <w:rPr>
+          <w:rFonts w:ascii="Arial" w:cs="Arial" w:eastAsia="Arial" w:hAnsi="Arial"/>
+          <w:sz w:val="24"/>
+          <w:szCs w:val="24"/>
+          <w:rtl w:val="0"/>
+        </w:rPr>
+        <w:t xml:space="preserve">Window 101</w:t>
+      </w:r>
+    </w:p>
+    <w:p>
+      <w:pPr>
+        <w:numPr>
+          <w:ilvl w:val="1"/>
+          <w:numId w:val="4"/>
+        </w:numPr>
+        <w:spacing w:after="0" w:afterAutospacing="0"/>
+        <w:ind w:left="1440" w:hanging="360"/>
+        <w:rPr>
+          <w:rFonts w:ascii="Arial" w:cs="Arial" w:eastAsia="Arial" w:hAnsi="Arial"/>
+          <w:sz w:val="24"/>
+          <w:szCs w:val="24"/>
+        </w:rPr>
+      </w:pPr>
+      <w:r>
+        <w:rPr>
+          <w:rFonts w:ascii="Arial" w:cs="Arial" w:eastAsia="Arial" w:hAnsi="Arial"/>
+          <w:sz w:val="24"/>
+          <w:szCs w:val="24"/>
+          <w:rtl w:val="0"/>
+        </w:rPr>
+        <w:t xml:space="preserve">Poly order 3</w:t>
+      </w:r>
+    </w:p>
+    <w:p>
+      <w:pPr>
+        <w:numPr>
+          <w:ilvl w:val="0"/>
+          <w:numId w:val="4"/>
+        </w:numPr>
+        <w:spacing w:after="0" w:afterAutospacing="0"/>
+        <w:ind w:left="720" w:hanging="360"/>
+        <w:rPr>
+          <w:rFonts w:ascii="Arial" w:cs="Arial" w:eastAsia="Arial" w:hAnsi="Arial"/>
+          <w:b w:val="1"/>
+          <w:sz w:val="24"/>
+          <w:szCs w:val="24"/>
+        </w:rPr>
+      </w:pPr>
+      <w:r>
+        <w:rPr>
+          <w:rFonts w:ascii="Arial" w:cs="Arial" w:eastAsia="Arial" w:hAnsi="Arial"/>
+          <w:b w:val="1"/>
+          <w:sz w:val="24"/>
+          <w:szCs w:val="24"/>
+          <w:u w:val="single"/>
+        </w:rPr>
+        <w:drawing>
+          <wp:inline distB="114300" distT="114300" distL="114300" distR="114300">
+            <wp:extent cx="4919663" cy="1601751"/>
+            <wp:effectExtent b="0" l="0" r="0" t="0"/>
+            <wp:docPr id="8" name="image10.png"/>
+            <a:graphic>
+              <a:graphicData uri="http://schemas.openxmlformats.org/drawingml/2006/picture">
+                <pic:pic>
+                  <pic:nvPicPr>
+                    <pic:cNvPr id="0" name="image10.png"/>
+                    <pic:cNvPicPr preferRelativeResize="0"/>
+                  </pic:nvPicPr>
+                  <pic:blipFill>
+                    <a:blip r:embed="rId17"/>
+                    <a:srcRect b="0" l="0" r="0" t="0"/>
+                    <a:stretch>
+                      <a:fillRect/>
+                    </a:stretch>
+                  </pic:blipFill>
+                  <pic:spPr>
+                    <a:xfrm>
+                      <a:off x="0" y="0"/>
+                      <a:ext cx="4919663" cy="1601751"/>
+                    </a:xfrm>
+                    <a:prstGeom prst="rect"/>
+                    <a:ln/>
+                  </pic:spPr>
+                </pic:pic>
+              </a:graphicData>
+            </a:graphic>
+          </wp:inline>
+        </w:drawing>
+      </w:r>
+      <w:r>
+        <w:rPr>
+          <w:rtl w:val="0"/>
+        </w:rPr>
+      </w:r>
+    </w:p>
+    <w:p>
+      <w:pPr>
+        <w:numPr>
+          <w:ilvl w:val="0"/>
+          <w:numId w:val="4"/>
+        </w:numPr>
+        <w:spacing w:after="0" w:afterAutospacing="0"/>
+        <w:ind w:left="720" w:hanging="360"/>
+        <w:rPr>
+          <w:rFonts w:ascii="Arial" w:cs="Arial" w:eastAsia="Arial" w:hAnsi="Arial"/>
+          <w:b w:val="1"/>
+          <w:sz w:val="24"/>
+          <w:szCs w:val="24"/>
+        </w:rPr>
+      </w:pPr>
+      <w:r>
+        <w:rPr>
+          <w:rFonts w:ascii="Arial" w:cs="Arial" w:eastAsia="Arial" w:hAnsi="Arial"/>
+          <w:b w:val="1"/>
+          <w:sz w:val="24"/>
+          <w:szCs w:val="24"/>
+          <w:u w:val="single"/>
+        </w:rPr>
+        <w:drawing>
+          <wp:inline distB="114300" distT="114300" distL="114300" distR="114300">
+            <wp:extent cx="4595813" cy="1732581"/>
+            <wp:effectExtent b="0" l="0" r="0" t="0"/>
+            <wp:docPr id="15" name="image2.png"/>
+            <a:graphic>
+              <a:graphicData uri="http://schemas.openxmlformats.org/drawingml/2006/picture">
+                <pic:pic>
+                  <pic:nvPicPr>
+                    <pic:cNvPr id="0" name="image2.png"/>
+                    <pic:cNvPicPr preferRelativeResize="0"/>
+                  </pic:nvPicPr>
+                  <pic:blipFill>
+                    <a:blip r:embed="rId15"/>
+                    <a:srcRect b="0" l="0" r="0" t="0"/>
+                    <a:stretch>
+                      <a:fillRect/>
+                    </a:stretch>
+                  </pic:blipFill>
+                  <pic:spPr>
+                    <a:xfrm>
+                      <a:off x="0" y="0"/>
+                      <a:ext cx="4595813" cy="1732581"/>
+                    </a:xfrm>
+                    <a:prstGeom prst="rect"/>
+                    <a:ln/>
+                  </pic:spPr>
+                </pic:pic>
+              </a:graphicData>
+            </a:graphic>
+          </wp:inline>
+        </w:drawing>
+      </w:r>
+      <w:r>
+        <w:rPr>
+          <w:rtl w:val="0"/>
+        </w:rPr>
+      </w:r>
+    </w:p>
+    <w:p>
+      <w:pPr>
+        <w:numPr>
+          <w:ilvl w:val="0"/>
+          <w:numId w:val="4"/>
+        </w:numPr>
+        <w:spacing w:after="0" w:afterAutospacing="0"/>
+        <w:ind w:left="720" w:hanging="360"/>
+        <w:rPr>
+          <w:rFonts w:ascii="Arial" w:cs="Arial" w:eastAsia="Arial" w:hAnsi="Arial"/>
+          <w:b w:val="1"/>
+          <w:sz w:val="24"/>
+          <w:szCs w:val="24"/>
+        </w:rPr>
+      </w:pPr>
+      <w:r>
+        <w:rPr>
+          <w:rFonts w:ascii="Courier New" w:cs="Courier New" w:eastAsia="Courier New" w:hAnsi="Courier New"/>
+          <w:b w:val="1"/>
+          <w:sz w:val="21"/>
+          <w:szCs w:val="21"/>
+          <w:u w:val="single"/>
+          <w:rtl w:val="0"/>
+        </w:rPr>
+        <w:t xml:space="preserve">{'arv7': (0.0, 0.0),</w:t>
+      </w:r>
+    </w:p>
+    <w:p>
+      <w:pPr>
+        <w:numPr>
+          <w:ilvl w:val="0"/>
+          <w:numId w:val="4"/>
+        </w:numPr>
+        <w:spacing w:after="0" w:afterAutospacing="0"/>
+        <w:ind w:left="720" w:hanging="360"/>
+        <w:rPr>
+          <w:rFonts w:ascii="Arial" w:cs="Arial" w:eastAsia="Arial" w:hAnsi="Arial"/>
+          <w:b w:val="1"/>
+          <w:sz w:val="24"/>
+          <w:szCs w:val="24"/>
+        </w:rPr>
+      </w:pPr>
+      <w:r>
+        <w:rPr>
+          <w:rFonts w:ascii="Courier New" w:cs="Courier New" w:eastAsia="Courier New" w:hAnsi="Courier New"/>
+          <w:b w:val="1"/>
+          <w:sz w:val="21"/>
+          <w:szCs w:val="21"/>
+          <w:u w:val="single"/>
+          <w:rtl w:val="0"/>
+        </w:rPr>
+        <w:t xml:space="preserve"> 'arv72': (1.0, 0.0),</w:t>
+      </w:r>
+    </w:p>
+    <w:p>
+      <w:pPr>
+        <w:numPr>
+          <w:ilvl w:val="0"/>
+          <w:numId w:val="4"/>
+        </w:numPr>
+        <w:spacing w:after="0" w:afterAutospacing="0"/>
+        <w:ind w:left="720" w:hanging="360"/>
+        <w:rPr>
+          <w:rFonts w:ascii="Arial" w:cs="Arial" w:eastAsia="Arial" w:hAnsi="Arial"/>
+          <w:b w:val="1"/>
+          <w:sz w:val="24"/>
+          <w:szCs w:val="24"/>
+        </w:rPr>
+      </w:pPr>
+      <w:r>
+        <w:rPr>
+          <w:rFonts w:ascii="Courier New" w:cs="Courier New" w:eastAsia="Courier New" w:hAnsi="Courier New"/>
+          <w:b w:val="1"/>
+          <w:sz w:val="21"/>
+          <w:szCs w:val="21"/>
+          <w:u w:val="single"/>
+          <w:rtl w:val="0"/>
+        </w:rPr>
+        <w:t xml:space="preserve"> 'arv73': (0.0, 0.0),</w:t>
+      </w:r>
+    </w:p>
+    <w:p>
+      <w:pPr>
+        <w:numPr>
+          <w:ilvl w:val="0"/>
+          <w:numId w:val="4"/>
+        </w:numPr>
+        <w:spacing w:after="0" w:afterAutospacing="0"/>
+        <w:ind w:left="720" w:hanging="360"/>
+        <w:rPr>
+          <w:rFonts w:ascii="Arial" w:cs="Arial" w:eastAsia="Arial" w:hAnsi="Arial"/>
+          <w:b w:val="1"/>
+          <w:sz w:val="24"/>
+          <w:szCs w:val="24"/>
+        </w:rPr>
+      </w:pPr>
+      <w:r>
+        <w:rPr>
+          <w:rFonts w:ascii="Courier New" w:cs="Courier New" w:eastAsia="Courier New" w:hAnsi="Courier New"/>
+          <w:b w:val="1"/>
+          <w:sz w:val="21"/>
+          <w:szCs w:val="21"/>
+          <w:u w:val="single"/>
+          <w:rtl w:val="0"/>
+        </w:rPr>
+        <w:t xml:space="preserve"> 'arv7_p1': (1.0, 1.0),</w:t>
+      </w:r>
+    </w:p>
+    <w:p>
+      <w:pPr>
+        <w:numPr>
+          <w:ilvl w:val="0"/>
+          <w:numId w:val="4"/>
+        </w:numPr>
+        <w:spacing w:after="0" w:afterAutospacing="0"/>
+        <w:ind w:left="720" w:hanging="360"/>
+        <w:rPr>
+          <w:rFonts w:ascii="Arial" w:cs="Arial" w:eastAsia="Arial" w:hAnsi="Arial"/>
+          <w:b w:val="1"/>
+          <w:sz w:val="24"/>
+          <w:szCs w:val="24"/>
+        </w:rPr>
+      </w:pPr>
+      <w:r>
+        <w:rPr>
+          <w:rFonts w:ascii="Courier New" w:cs="Courier New" w:eastAsia="Courier New" w:hAnsi="Courier New"/>
+          <w:b w:val="1"/>
+          <w:sz w:val="21"/>
+          <w:szCs w:val="21"/>
+          <w:u w:val="single"/>
+          <w:rtl w:val="0"/>
+        </w:rPr>
+        <w:t xml:space="preserve"> 'arv7_p3': (0.0, 1.0),</w:t>
+      </w:r>
+    </w:p>
+    <w:p>
+      <w:pPr>
+        <w:numPr>
+          <w:ilvl w:val="0"/>
+          <w:numId w:val="4"/>
+        </w:numPr>
+        <w:spacing w:after="0" w:afterAutospacing="0"/>
+        <w:ind w:left="720" w:hanging="360"/>
+        <w:rPr>
+          <w:rFonts w:ascii="Arial" w:cs="Arial" w:eastAsia="Arial" w:hAnsi="Arial"/>
+          <w:b w:val="1"/>
+          <w:sz w:val="24"/>
+          <w:szCs w:val="24"/>
+        </w:rPr>
+      </w:pPr>
+      <w:r>
+        <w:rPr>
+          <w:rFonts w:ascii="Courier New" w:cs="Courier New" w:eastAsia="Courier New" w:hAnsi="Courier New"/>
+          <w:b w:val="1"/>
+          <w:sz w:val="21"/>
+          <w:szCs w:val="21"/>
+          <w:u w:val="single"/>
+          <w:rtl w:val="0"/>
+        </w:rPr>
+        <w:t xml:space="preserve"> 'arv7_p4': (1.0, 1.0),</w:t>
+      </w:r>
+    </w:p>
+    <w:p>
+      <w:pPr>
+        <w:numPr>
+          <w:ilvl w:val="0"/>
+          <w:numId w:val="4"/>
+        </w:numPr>
+        <w:spacing w:after="0" w:afterAutospacing="0"/>
+        <w:ind w:left="720" w:hanging="360"/>
+        <w:rPr>
+          <w:rFonts w:ascii="Arial" w:cs="Arial" w:eastAsia="Arial" w:hAnsi="Arial"/>
+          <w:b w:val="1"/>
+          <w:sz w:val="24"/>
+          <w:szCs w:val="24"/>
+        </w:rPr>
+      </w:pPr>
+      <w:r>
+        <w:rPr>
+          <w:rFonts w:ascii="Courier New" w:cs="Courier New" w:eastAsia="Courier New" w:hAnsi="Courier New"/>
+          <w:b w:val="1"/>
+          <w:sz w:val="21"/>
+          <w:szCs w:val="21"/>
+          <w:u w:val="single"/>
+          <w:rtl w:val="0"/>
+        </w:rPr>
+        <w:t xml:space="preserve"> 'du145a_p1': (1.0, 1.0),</w:t>
+      </w:r>
+    </w:p>
+    <w:p>
+      <w:pPr>
+        <w:numPr>
+          <w:ilvl w:val="0"/>
+          <w:numId w:val="4"/>
+        </w:numPr>
+        <w:spacing w:after="0" w:afterAutospacing="0"/>
+        <w:ind w:left="720" w:hanging="360"/>
+        <w:rPr>
+          <w:rFonts w:ascii="Arial" w:cs="Arial" w:eastAsia="Arial" w:hAnsi="Arial"/>
+          <w:b w:val="1"/>
+          <w:sz w:val="24"/>
+          <w:szCs w:val="24"/>
+        </w:rPr>
+      </w:pPr>
+      <w:r>
+        <w:rPr>
+          <w:rFonts w:ascii="Courier New" w:cs="Courier New" w:eastAsia="Courier New" w:hAnsi="Courier New"/>
+          <w:b w:val="1"/>
+          <w:sz w:val="21"/>
+          <w:szCs w:val="21"/>
+          <w:u w:val="single"/>
+          <w:rtl w:val="0"/>
+        </w:rPr>
+        <w:t xml:space="preserve"> 'du145a_p2': (1.0, 1.0),</w:t>
+      </w:r>
+    </w:p>
+    <w:p>
+      <w:pPr>
+        <w:numPr>
+          <w:ilvl w:val="0"/>
+          <w:numId w:val="4"/>
+        </w:numPr>
+        <w:spacing w:after="0" w:afterAutospacing="0"/>
+        <w:ind w:left="720" w:hanging="360"/>
+        <w:rPr>
+          <w:rFonts w:ascii="Arial" w:cs="Arial" w:eastAsia="Arial" w:hAnsi="Arial"/>
+          <w:b w:val="1"/>
+          <w:sz w:val="24"/>
+          <w:szCs w:val="24"/>
+        </w:rPr>
+      </w:pPr>
+      <w:r>
+        <w:rPr>
+          <w:rFonts w:ascii="Courier New" w:cs="Courier New" w:eastAsia="Courier New" w:hAnsi="Courier New"/>
+          <w:b w:val="1"/>
+          <w:sz w:val="21"/>
+          <w:szCs w:val="21"/>
+          <w:u w:val="single"/>
+          <w:rtl w:val="0"/>
+        </w:rPr>
+        <w:t xml:space="preserve"> 'du145a_p3': (1.0, 1.0),</w:t>
+      </w:r>
+    </w:p>
+    <w:p>
+      <w:pPr>
+        <w:numPr>
+          <w:ilvl w:val="0"/>
+          <w:numId w:val="4"/>
+        </w:numPr>
+        <w:spacing w:after="0" w:afterAutospacing="0"/>
+        <w:ind w:left="720" w:hanging="360"/>
+        <w:rPr>
+          <w:rFonts w:ascii="Arial" w:cs="Arial" w:eastAsia="Arial" w:hAnsi="Arial"/>
+          <w:b w:val="1"/>
+          <w:sz w:val="24"/>
+          <w:szCs w:val="24"/>
+        </w:rPr>
+      </w:pPr>
+      <w:r>
+        <w:rPr>
+          <w:rFonts w:ascii="Courier New" w:cs="Courier New" w:eastAsia="Courier New" w:hAnsi="Courier New"/>
+          <w:b w:val="1"/>
+          <w:sz w:val="21"/>
+          <w:szCs w:val="21"/>
+          <w:u w:val="single"/>
+          <w:rtl w:val="0"/>
+        </w:rPr>
+        <w:t xml:space="preserve"> 'du145y_n1': (1.0, 0.0),</w:t>
+      </w:r>
+    </w:p>
+    <w:p>
+      <w:pPr>
+        <w:numPr>
+          <w:ilvl w:val="0"/>
+          <w:numId w:val="4"/>
+        </w:numPr>
+        <w:spacing w:after="0" w:afterAutospacing="0"/>
+        <w:ind w:left="720" w:hanging="360"/>
+        <w:rPr>
+          <w:rFonts w:ascii="Arial" w:cs="Arial" w:eastAsia="Arial" w:hAnsi="Arial"/>
+          <w:b w:val="1"/>
+          <w:sz w:val="24"/>
+          <w:szCs w:val="24"/>
+        </w:rPr>
+      </w:pPr>
+      <w:r>
+        <w:rPr>
+          <w:rFonts w:ascii="Courier New" w:cs="Courier New" w:eastAsia="Courier New" w:hAnsi="Courier New"/>
+          <w:b w:val="1"/>
+          <w:sz w:val="21"/>
+          <w:szCs w:val="21"/>
+          <w:u w:val="single"/>
+          <w:rtl w:val="0"/>
+        </w:rPr>
+        <w:t xml:space="preserve"> 'exp_118_neg': (1.0, 0.0),</w:t>
+      </w:r>
+    </w:p>
+    <w:p>
+      <w:pPr>
+        <w:numPr>
+          <w:ilvl w:val="0"/>
+          <w:numId w:val="4"/>
+        </w:numPr>
+        <w:spacing w:after="0" w:afterAutospacing="0"/>
+        <w:ind w:left="720" w:hanging="360"/>
+        <w:rPr>
+          <w:rFonts w:ascii="Arial" w:cs="Arial" w:eastAsia="Arial" w:hAnsi="Arial"/>
+          <w:b w:val="1"/>
+          <w:sz w:val="24"/>
+          <w:szCs w:val="24"/>
+        </w:rPr>
+      </w:pPr>
+      <w:r>
+        <w:rPr>
+          <w:rFonts w:ascii="Courier New" w:cs="Courier New" w:eastAsia="Courier New" w:hAnsi="Courier New"/>
+          <w:b w:val="1"/>
+          <w:sz w:val="21"/>
+          <w:szCs w:val="21"/>
+          <w:u w:val="single"/>
+          <w:rtl w:val="0"/>
+        </w:rPr>
+        <w:t xml:space="preserve"> 'exp_118_pos': (1.0, 1.0),</w:t>
+      </w:r>
+    </w:p>
+    <w:p>
+      <w:pPr>
+        <w:numPr>
+          <w:ilvl w:val="0"/>
+          <w:numId w:val="4"/>
+        </w:numPr>
+        <w:spacing w:after="0" w:afterAutospacing="0"/>
+        <w:ind w:left="720" w:hanging="360"/>
+        <w:rPr>
+          <w:rFonts w:ascii="Arial" w:cs="Arial" w:eastAsia="Arial" w:hAnsi="Arial"/>
+          <w:b w:val="1"/>
+          <w:sz w:val="24"/>
+          <w:szCs w:val="24"/>
+        </w:rPr>
+      </w:pPr>
+      <w:r>
+        <w:rPr>
+          <w:rFonts w:ascii="Courier New" w:cs="Courier New" w:eastAsia="Courier New" w:hAnsi="Courier New"/>
+          <w:b w:val="1"/>
+          <w:sz w:val="21"/>
+          <w:szCs w:val="21"/>
+          <w:u w:val="single"/>
+          <w:rtl w:val="0"/>
+        </w:rPr>
+        <w:t xml:space="preserve"> 'exp_129_neg': (0.0, 0.0),</w:t>
+      </w:r>
+    </w:p>
+    <w:p>
+      <w:pPr>
+        <w:numPr>
+          <w:ilvl w:val="0"/>
+          <w:numId w:val="4"/>
+        </w:numPr>
+        <w:spacing w:after="0" w:afterAutospacing="0"/>
+        <w:ind w:left="720" w:hanging="360"/>
+        <w:rPr>
+          <w:rFonts w:ascii="Arial" w:cs="Arial" w:eastAsia="Arial" w:hAnsi="Arial"/>
+          <w:b w:val="1"/>
+          <w:sz w:val="24"/>
+          <w:szCs w:val="24"/>
+        </w:rPr>
+      </w:pPr>
+      <w:r>
+        <w:rPr>
+          <w:rFonts w:ascii="Courier New" w:cs="Courier New" w:eastAsia="Courier New" w:hAnsi="Courier New"/>
+          <w:b w:val="1"/>
+          <w:sz w:val="21"/>
+          <w:szCs w:val="21"/>
+          <w:u w:val="single"/>
+          <w:rtl w:val="0"/>
+        </w:rPr>
+        <w:t xml:space="preserve"> 'exp_129_pos': (0.0, 1.0),</w:t>
+      </w:r>
+    </w:p>
+    <w:p>
+      <w:pPr>
+        <w:numPr>
+          <w:ilvl w:val="0"/>
+          <w:numId w:val="4"/>
+        </w:numPr>
+        <w:spacing w:after="0" w:afterAutospacing="0"/>
+        <w:ind w:left="720" w:hanging="360"/>
+        <w:rPr>
+          <w:rFonts w:ascii="Arial" w:cs="Arial" w:eastAsia="Arial" w:hAnsi="Arial"/>
+          <w:b w:val="1"/>
+          <w:sz w:val="24"/>
+          <w:szCs w:val="24"/>
+        </w:rPr>
+      </w:pPr>
+      <w:r>
+        <w:rPr>
+          <w:rFonts w:ascii="Courier New" w:cs="Courier New" w:eastAsia="Courier New" w:hAnsi="Courier New"/>
+          <w:b w:val="1"/>
+          <w:sz w:val="21"/>
+          <w:szCs w:val="21"/>
+          <w:u w:val="single"/>
+          <w:rtl w:val="0"/>
+        </w:rPr>
+        <w:t xml:space="preserve"> 'exp_134_neg': (0.0, 0.0),</w:t>
+      </w:r>
+    </w:p>
+    <w:p>
+      <w:pPr>
+        <w:numPr>
+          <w:ilvl w:val="0"/>
+          <w:numId w:val="4"/>
+        </w:numPr>
+        <w:spacing w:after="0" w:afterAutospacing="0"/>
+        <w:ind w:left="720" w:hanging="360"/>
+        <w:rPr>
+          <w:rFonts w:ascii="Arial" w:cs="Arial" w:eastAsia="Arial" w:hAnsi="Arial"/>
+          <w:b w:val="1"/>
+          <w:sz w:val="24"/>
+          <w:szCs w:val="24"/>
+        </w:rPr>
+      </w:pPr>
+      <w:r>
+        <w:rPr>
+          <w:rFonts w:ascii="Courier New" w:cs="Courier New" w:eastAsia="Courier New" w:hAnsi="Courier New"/>
+          <w:b w:val="1"/>
+          <w:sz w:val="21"/>
+          <w:szCs w:val="21"/>
+          <w:u w:val="single"/>
+          <w:rtl w:val="0"/>
+        </w:rPr>
+        <w:t xml:space="preserve"> 'exp_134_pos': (0.0, 1.0),</w:t>
+      </w:r>
+    </w:p>
+    <w:p>
+      <w:pPr>
+        <w:numPr>
+          <w:ilvl w:val="0"/>
+          <w:numId w:val="4"/>
+        </w:numPr>
+        <w:spacing w:after="0" w:afterAutospacing="0"/>
+        <w:ind w:left="720" w:hanging="360"/>
+        <w:rPr>
+          <w:rFonts w:ascii="Arial" w:cs="Arial" w:eastAsia="Arial" w:hAnsi="Arial"/>
+          <w:b w:val="1"/>
+          <w:sz w:val="24"/>
+          <w:szCs w:val="24"/>
+        </w:rPr>
+      </w:pPr>
+      <w:r>
+        <w:rPr>
+          <w:rFonts w:ascii="Courier New" w:cs="Courier New" w:eastAsia="Courier New" w:hAnsi="Courier New"/>
+          <w:b w:val="1"/>
+          <w:sz w:val="21"/>
+          <w:szCs w:val="21"/>
+          <w:u w:val="single"/>
+          <w:rtl w:val="0"/>
+        </w:rPr>
+        <w:t xml:space="preserve"> 'exp_14_neg': (1.0, 0.0),</w:t>
+      </w:r>
+    </w:p>
+    <w:p>
+      <w:pPr>
+        <w:numPr>
+          <w:ilvl w:val="0"/>
+          <w:numId w:val="4"/>
+        </w:numPr>
+        <w:spacing w:after="0" w:afterAutospacing="0"/>
+        <w:ind w:left="720" w:hanging="360"/>
+        <w:rPr>
+          <w:rFonts w:ascii="Arial" w:cs="Arial" w:eastAsia="Arial" w:hAnsi="Arial"/>
+          <w:b w:val="1"/>
+          <w:sz w:val="24"/>
+          <w:szCs w:val="24"/>
+        </w:rPr>
+      </w:pPr>
+      <w:r>
+        <w:rPr>
+          <w:rFonts w:ascii="Courier New" w:cs="Courier New" w:eastAsia="Courier New" w:hAnsi="Courier New"/>
+          <w:b w:val="1"/>
+          <w:sz w:val="21"/>
+          <w:szCs w:val="21"/>
+          <w:u w:val="single"/>
+          <w:rtl w:val="0"/>
+        </w:rPr>
+        <w:t xml:space="preserve"> 'exp_14_pos': (0.0, 1.0),</w:t>
+      </w:r>
+    </w:p>
+    <w:p>
+      <w:pPr>
+        <w:numPr>
+          <w:ilvl w:val="0"/>
+          <w:numId w:val="4"/>
+        </w:numPr>
+        <w:spacing w:after="0" w:afterAutospacing="0"/>
+        <w:ind w:left="720" w:hanging="360"/>
+        <w:rPr>
+          <w:rFonts w:ascii="Arial" w:cs="Arial" w:eastAsia="Arial" w:hAnsi="Arial"/>
+          <w:b w:val="1"/>
+          <w:sz w:val="24"/>
+          <w:szCs w:val="24"/>
+        </w:rPr>
+      </w:pPr>
+      <w:r>
+        <w:rPr>
+          <w:rFonts w:ascii="Courier New" w:cs="Courier New" w:eastAsia="Courier New" w:hAnsi="Courier New"/>
+          <w:b w:val="1"/>
+          <w:sz w:val="21"/>
+          <w:szCs w:val="21"/>
+          <w:u w:val="single"/>
+          <w:rtl w:val="0"/>
+        </w:rPr>
+        <w:t xml:space="preserve"> 'exp_165_neg': (0.0, 0.0),</w:t>
+      </w:r>
+    </w:p>
+    <w:p>
+      <w:pPr>
+        <w:numPr>
+          <w:ilvl w:val="0"/>
+          <w:numId w:val="4"/>
+        </w:numPr>
+        <w:spacing w:after="0" w:afterAutospacing="0"/>
+        <w:ind w:left="720" w:hanging="360"/>
+        <w:rPr>
+          <w:rFonts w:ascii="Arial" w:cs="Arial" w:eastAsia="Arial" w:hAnsi="Arial"/>
+          <w:b w:val="1"/>
+          <w:sz w:val="24"/>
+          <w:szCs w:val="24"/>
+        </w:rPr>
+      </w:pPr>
+      <w:r>
+        <w:rPr>
+          <w:rFonts w:ascii="Courier New" w:cs="Courier New" w:eastAsia="Courier New" w:hAnsi="Courier New"/>
+          <w:b w:val="1"/>
+          <w:sz w:val="21"/>
+          <w:szCs w:val="21"/>
+          <w:u w:val="single"/>
+          <w:rtl w:val="0"/>
+        </w:rPr>
+        <w:t xml:space="preserve"> 'exp_165_pos': (0.0, 1.0),</w:t>
+      </w:r>
+    </w:p>
+    <w:p>
+      <w:pPr>
+        <w:numPr>
+          <w:ilvl w:val="0"/>
+          <w:numId w:val="4"/>
+        </w:numPr>
+        <w:spacing w:after="0" w:afterAutospacing="0"/>
+        <w:ind w:left="720" w:hanging="360"/>
+        <w:rPr>
+          <w:rFonts w:ascii="Arial" w:cs="Arial" w:eastAsia="Arial" w:hAnsi="Arial"/>
+          <w:b w:val="1"/>
+          <w:sz w:val="24"/>
+          <w:szCs w:val="24"/>
+        </w:rPr>
+      </w:pPr>
+      <w:r>
+        <w:rPr>
+          <w:rFonts w:ascii="Courier New" w:cs="Courier New" w:eastAsia="Courier New" w:hAnsi="Courier New"/>
+          <w:b w:val="1"/>
+          <w:sz w:val="21"/>
+          <w:szCs w:val="21"/>
+          <w:u w:val="single"/>
+          <w:rtl w:val="0"/>
+        </w:rPr>
+        <w:t xml:space="preserve"> 'exp_27_neg': (0.0, 0.0),</w:t>
+      </w:r>
+    </w:p>
+    <w:p>
+      <w:pPr>
+        <w:numPr>
+          <w:ilvl w:val="0"/>
+          <w:numId w:val="4"/>
+        </w:numPr>
+        <w:spacing w:after="0" w:afterAutospacing="0"/>
+        <w:ind w:left="720" w:hanging="360"/>
+        <w:rPr>
+          <w:rFonts w:ascii="Arial" w:cs="Arial" w:eastAsia="Arial" w:hAnsi="Arial"/>
+          <w:b w:val="1"/>
+          <w:sz w:val="24"/>
+          <w:szCs w:val="24"/>
+        </w:rPr>
+      </w:pPr>
+      <w:r>
+        <w:rPr>
+          <w:rFonts w:ascii="Courier New" w:cs="Courier New" w:eastAsia="Courier New" w:hAnsi="Courier New"/>
+          <w:b w:val="1"/>
+          <w:sz w:val="21"/>
+          <w:szCs w:val="21"/>
+          <w:u w:val="single"/>
+          <w:rtl w:val="0"/>
+        </w:rPr>
+        <w:t xml:space="preserve"> 'exp_27_pos': (1.0, 1.0),</w:t>
+      </w:r>
+    </w:p>
+    <w:p>
+      <w:pPr>
+        <w:numPr>
+          <w:ilvl w:val="0"/>
+          <w:numId w:val="4"/>
+        </w:numPr>
+        <w:spacing w:after="0" w:afterAutospacing="0"/>
+        <w:ind w:left="720" w:hanging="360"/>
+        <w:rPr>
+          <w:rFonts w:ascii="Arial" w:cs="Arial" w:eastAsia="Arial" w:hAnsi="Arial"/>
+          <w:b w:val="1"/>
+          <w:sz w:val="24"/>
+          <w:szCs w:val="24"/>
+        </w:rPr>
+      </w:pPr>
+      <w:r>
+        <w:rPr>
+          <w:rFonts w:ascii="Courier New" w:cs="Courier New" w:eastAsia="Courier New" w:hAnsi="Courier New"/>
+          <w:b w:val="1"/>
+          <w:sz w:val="21"/>
+          <w:szCs w:val="21"/>
+          <w:u w:val="single"/>
+          <w:rtl w:val="0"/>
+        </w:rPr>
+        <w:t xml:space="preserve"> 'exp_28_neg': (0.0, 0.0),</w:t>
+      </w:r>
+    </w:p>
+    <w:p>
+      <w:pPr>
+        <w:numPr>
+          <w:ilvl w:val="0"/>
+          <w:numId w:val="4"/>
+        </w:numPr>
+        <w:spacing w:after="0" w:afterAutospacing="0"/>
+        <w:ind w:left="720" w:hanging="360"/>
+        <w:rPr>
+          <w:rFonts w:ascii="Arial" w:cs="Arial" w:eastAsia="Arial" w:hAnsi="Arial"/>
+          <w:b w:val="1"/>
+          <w:sz w:val="24"/>
+          <w:szCs w:val="24"/>
+        </w:rPr>
+      </w:pPr>
+      <w:r>
+        <w:rPr>
+          <w:rFonts w:ascii="Courier New" w:cs="Courier New" w:eastAsia="Courier New" w:hAnsi="Courier New"/>
+          <w:b w:val="1"/>
+          <w:sz w:val="21"/>
+          <w:szCs w:val="21"/>
+          <w:u w:val="single"/>
+          <w:rtl w:val="0"/>
+        </w:rPr>
+        <w:t xml:space="preserve"> 'exp_28_pos': (0.0, 1.0),</w:t>
+      </w:r>
+    </w:p>
+    <w:p>
+      <w:pPr>
+        <w:numPr>
+          <w:ilvl w:val="0"/>
+          <w:numId w:val="4"/>
+        </w:numPr>
+        <w:spacing w:after="0" w:afterAutospacing="0"/>
+        <w:ind w:left="720" w:hanging="360"/>
+        <w:rPr>
+          <w:rFonts w:ascii="Arial" w:cs="Arial" w:eastAsia="Arial" w:hAnsi="Arial"/>
+          <w:b w:val="1"/>
+          <w:sz w:val="24"/>
+          <w:szCs w:val="24"/>
+        </w:rPr>
+      </w:pPr>
+      <w:r>
+        <w:rPr>
+          <w:rFonts w:ascii="Courier New" w:cs="Courier New" w:eastAsia="Courier New" w:hAnsi="Courier New"/>
+          <w:b w:val="1"/>
+          <w:sz w:val="21"/>
+          <w:szCs w:val="21"/>
+          <w:u w:val="single"/>
+          <w:rtl w:val="0"/>
+        </w:rPr>
+        <w:t xml:space="preserve"> 'exp_2d1_neg': (1.0, 0.0),</w:t>
+      </w:r>
+    </w:p>
+    <w:p>
+      <w:pPr>
+        <w:numPr>
+          <w:ilvl w:val="0"/>
+          <w:numId w:val="4"/>
+        </w:numPr>
+        <w:spacing w:after="0" w:afterAutospacing="0"/>
+        <w:ind w:left="720" w:hanging="360"/>
+        <w:rPr>
+          <w:rFonts w:ascii="Arial" w:cs="Arial" w:eastAsia="Arial" w:hAnsi="Arial"/>
+          <w:b w:val="1"/>
+          <w:sz w:val="24"/>
+          <w:szCs w:val="24"/>
+        </w:rPr>
+      </w:pPr>
+      <w:r>
+        <w:rPr>
+          <w:rFonts w:ascii="Courier New" w:cs="Courier New" w:eastAsia="Courier New" w:hAnsi="Courier New"/>
+          <w:b w:val="1"/>
+          <w:sz w:val="21"/>
+          <w:szCs w:val="21"/>
+          <w:u w:val="single"/>
+          <w:rtl w:val="0"/>
+        </w:rPr>
+        <w:t xml:space="preserve"> 'exp_2d1_pos': (0.0, 1.0),</w:t>
+      </w:r>
+    </w:p>
+    <w:p>
+      <w:pPr>
+        <w:numPr>
+          <w:ilvl w:val="0"/>
+          <w:numId w:val="4"/>
+        </w:numPr>
+        <w:spacing w:after="0" w:afterAutospacing="0"/>
+        <w:ind w:left="720" w:hanging="360"/>
+        <w:rPr>
+          <w:rFonts w:ascii="Arial" w:cs="Arial" w:eastAsia="Arial" w:hAnsi="Arial"/>
+          <w:b w:val="1"/>
+          <w:sz w:val="24"/>
+          <w:szCs w:val="24"/>
+        </w:rPr>
+      </w:pPr>
+      <w:r>
+        <w:rPr>
+          <w:rFonts w:ascii="Courier New" w:cs="Courier New" w:eastAsia="Courier New" w:hAnsi="Courier New"/>
+          <w:b w:val="1"/>
+          <w:sz w:val="21"/>
+          <w:szCs w:val="21"/>
+          <w:u w:val="single"/>
+          <w:rtl w:val="0"/>
+        </w:rPr>
+        <w:t xml:space="preserve"> 'exp_35_neg': (1.0, 0.0),</w:t>
+      </w:r>
+    </w:p>
+    <w:p>
+      <w:pPr>
+        <w:numPr>
+          <w:ilvl w:val="0"/>
+          <w:numId w:val="4"/>
+        </w:numPr>
+        <w:spacing w:after="0" w:afterAutospacing="0"/>
+        <w:ind w:left="720" w:hanging="360"/>
+        <w:rPr>
+          <w:rFonts w:ascii="Arial" w:cs="Arial" w:eastAsia="Arial" w:hAnsi="Arial"/>
+          <w:b w:val="1"/>
+          <w:sz w:val="24"/>
+          <w:szCs w:val="24"/>
+        </w:rPr>
+      </w:pPr>
+      <w:r>
+        <w:rPr>
+          <w:rFonts w:ascii="Courier New" w:cs="Courier New" w:eastAsia="Courier New" w:hAnsi="Courier New"/>
+          <w:b w:val="1"/>
+          <w:sz w:val="21"/>
+          <w:szCs w:val="21"/>
+          <w:u w:val="single"/>
+          <w:rtl w:val="0"/>
+        </w:rPr>
+        <w:t xml:space="preserve"> 'exp_35_pos': (1.0, 1.0),</w:t>
+      </w:r>
+    </w:p>
+    <w:p>
+      <w:pPr>
+        <w:numPr>
+          <w:ilvl w:val="0"/>
+          <w:numId w:val="4"/>
+        </w:numPr>
+        <w:spacing w:after="0" w:afterAutospacing="0"/>
+        <w:ind w:left="720" w:hanging="360"/>
+        <w:rPr>
+          <w:rFonts w:ascii="Arial" w:cs="Arial" w:eastAsia="Arial" w:hAnsi="Arial"/>
+          <w:b w:val="1"/>
+          <w:sz w:val="24"/>
+          <w:szCs w:val="24"/>
+        </w:rPr>
+      </w:pPr>
+      <w:r>
+        <w:rPr>
+          <w:rFonts w:ascii="Courier New" w:cs="Courier New" w:eastAsia="Courier New" w:hAnsi="Courier New"/>
+          <w:b w:val="1"/>
+          <w:sz w:val="21"/>
+          <w:szCs w:val="21"/>
+          <w:u w:val="single"/>
+          <w:rtl w:val="0"/>
+        </w:rPr>
+        <w:t xml:space="preserve"> 'exp_40_neg': (1.0, 0.0),</w:t>
+      </w:r>
+    </w:p>
+    <w:p>
+      <w:pPr>
+        <w:numPr>
+          <w:ilvl w:val="0"/>
+          <w:numId w:val="4"/>
+        </w:numPr>
+        <w:spacing w:after="0" w:afterAutospacing="0"/>
+        <w:ind w:left="720" w:hanging="360"/>
+        <w:rPr>
+          <w:rFonts w:ascii="Arial" w:cs="Arial" w:eastAsia="Arial" w:hAnsi="Arial"/>
+          <w:b w:val="1"/>
+          <w:sz w:val="24"/>
+          <w:szCs w:val="24"/>
+        </w:rPr>
+      </w:pPr>
+      <w:r>
+        <w:rPr>
+          <w:rFonts w:ascii="Courier New" w:cs="Courier New" w:eastAsia="Courier New" w:hAnsi="Courier New"/>
+          <w:b w:val="1"/>
+          <w:sz w:val="21"/>
+          <w:szCs w:val="21"/>
+          <w:u w:val="single"/>
+          <w:rtl w:val="0"/>
+        </w:rPr>
+        <w:t xml:space="preserve"> 'exp_40_pos': (0.0, 1.0),</w:t>
+      </w:r>
+    </w:p>
+    <w:p>
+      <w:pPr>
+        <w:numPr>
+          <w:ilvl w:val="0"/>
+          <w:numId w:val="4"/>
+        </w:numPr>
+        <w:spacing w:after="0" w:afterAutospacing="0"/>
+        <w:ind w:left="720" w:hanging="360"/>
+        <w:rPr>
+          <w:rFonts w:ascii="Arial" w:cs="Arial" w:eastAsia="Arial" w:hAnsi="Arial"/>
+          <w:b w:val="1"/>
+          <w:sz w:val="24"/>
+          <w:szCs w:val="24"/>
+        </w:rPr>
+      </w:pPr>
+      <w:r>
+        <w:rPr>
+          <w:rFonts w:ascii="Courier New" w:cs="Courier New" w:eastAsia="Courier New" w:hAnsi="Courier New"/>
+          <w:b w:val="1"/>
+          <w:sz w:val="21"/>
+          <w:szCs w:val="21"/>
+          <w:u w:val="single"/>
+          <w:rtl w:val="0"/>
+        </w:rPr>
+        <w:t xml:space="preserve"> 'exp_64_neg': (1.0, 0.0),</w:t>
+      </w:r>
+    </w:p>
+    <w:p>
+      <w:pPr>
+        <w:numPr>
+          <w:ilvl w:val="0"/>
+          <w:numId w:val="4"/>
+        </w:numPr>
+        <w:spacing w:after="0" w:afterAutospacing="0"/>
+        <w:ind w:left="720" w:hanging="360"/>
+        <w:rPr>
+          <w:rFonts w:ascii="Arial" w:cs="Arial" w:eastAsia="Arial" w:hAnsi="Arial"/>
+          <w:b w:val="1"/>
+          <w:sz w:val="24"/>
+          <w:szCs w:val="24"/>
+        </w:rPr>
+      </w:pPr>
+      <w:r>
+        <w:rPr>
+          <w:rFonts w:ascii="Courier New" w:cs="Courier New" w:eastAsia="Courier New" w:hAnsi="Courier New"/>
+          <w:b w:val="1"/>
+          <w:sz w:val="21"/>
+          <w:szCs w:val="21"/>
+          <w:u w:val="single"/>
+          <w:rtl w:val="0"/>
+        </w:rPr>
+        <w:t xml:space="preserve"> 'exp_64_pos': (1.0, 1.0),</w:t>
+      </w:r>
+    </w:p>
+    <w:p>
+      <w:pPr>
+        <w:numPr>
+          <w:ilvl w:val="0"/>
+          <w:numId w:val="4"/>
+        </w:numPr>
+        <w:spacing w:after="0" w:afterAutospacing="0"/>
+        <w:ind w:left="720" w:hanging="360"/>
+        <w:rPr>
+          <w:rFonts w:ascii="Arial" w:cs="Arial" w:eastAsia="Arial" w:hAnsi="Arial"/>
+          <w:b w:val="1"/>
+          <w:sz w:val="24"/>
+          <w:szCs w:val="24"/>
+        </w:rPr>
+      </w:pPr>
+      <w:r>
+        <w:rPr>
+          <w:rFonts w:ascii="Courier New" w:cs="Courier New" w:eastAsia="Courier New" w:hAnsi="Courier New"/>
+          <w:b w:val="1"/>
+          <w:sz w:val="21"/>
+          <w:szCs w:val="21"/>
+          <w:u w:val="single"/>
+          <w:rtl w:val="0"/>
+        </w:rPr>
+        <w:t xml:space="preserve"> 'exp_86_neg': (1.0, 0.0),</w:t>
+      </w:r>
+    </w:p>
+    <w:p>
+      <w:pPr>
+        <w:numPr>
+          <w:ilvl w:val="0"/>
+          <w:numId w:val="4"/>
+        </w:numPr>
+        <w:spacing w:after="0" w:afterAutospacing="0"/>
+        <w:ind w:left="720" w:hanging="360"/>
+        <w:rPr>
+          <w:rFonts w:ascii="Arial" w:cs="Arial" w:eastAsia="Arial" w:hAnsi="Arial"/>
+          <w:b w:val="1"/>
+          <w:sz w:val="24"/>
+          <w:szCs w:val="24"/>
+        </w:rPr>
+      </w:pPr>
+      <w:r>
+        <w:rPr>
+          <w:rFonts w:ascii="Courier New" w:cs="Courier New" w:eastAsia="Courier New" w:hAnsi="Courier New"/>
+          <w:b w:val="1"/>
+          <w:sz w:val="21"/>
+          <w:szCs w:val="21"/>
+          <w:u w:val="single"/>
+          <w:rtl w:val="0"/>
+        </w:rPr>
+        <w:t xml:space="preserve"> 'exp_86_pos': (0.0, 1.0),</w:t>
+      </w:r>
+    </w:p>
+    <w:p>
+      <w:pPr>
+        <w:numPr>
+          <w:ilvl w:val="0"/>
+          <w:numId w:val="4"/>
+        </w:numPr>
+        <w:spacing w:after="0" w:afterAutospacing="0"/>
+        <w:ind w:left="720" w:hanging="360"/>
+        <w:rPr>
+          <w:rFonts w:ascii="Arial" w:cs="Arial" w:eastAsia="Arial" w:hAnsi="Arial"/>
+          <w:b w:val="1"/>
+          <w:sz w:val="24"/>
+          <w:szCs w:val="24"/>
+        </w:rPr>
+      </w:pPr>
+      <w:r>
+        <w:rPr>
+          <w:rFonts w:ascii="Courier New" w:cs="Courier New" w:eastAsia="Courier New" w:hAnsi="Courier New"/>
+          <w:b w:val="1"/>
+          <w:sz w:val="21"/>
+          <w:szCs w:val="21"/>
+          <w:u w:val="single"/>
+          <w:rtl w:val="0"/>
+        </w:rPr>
+        <w:t xml:space="preserve"> 'exp_88_neg': (0.0, 0.0),</w:t>
+      </w:r>
+    </w:p>
+    <w:p>
+      <w:pPr>
+        <w:numPr>
+          <w:ilvl w:val="0"/>
+          <w:numId w:val="4"/>
+        </w:numPr>
+        <w:spacing w:after="0" w:afterAutospacing="0"/>
+        <w:ind w:left="720" w:hanging="360"/>
+        <w:rPr>
+          <w:rFonts w:ascii="Arial" w:cs="Arial" w:eastAsia="Arial" w:hAnsi="Arial"/>
+          <w:b w:val="1"/>
+          <w:sz w:val="24"/>
+          <w:szCs w:val="24"/>
+        </w:rPr>
+      </w:pPr>
+      <w:r>
+        <w:rPr>
+          <w:rFonts w:ascii="Courier New" w:cs="Courier New" w:eastAsia="Courier New" w:hAnsi="Courier New"/>
+          <w:b w:val="1"/>
+          <w:sz w:val="21"/>
+          <w:szCs w:val="21"/>
+          <w:u w:val="single"/>
+          <w:rtl w:val="0"/>
+        </w:rPr>
+        <w:t xml:space="preserve"> 'exp_88_pos': (1.0, 1.0),</w:t>
+      </w:r>
+    </w:p>
+    <w:p>
+      <w:pPr>
+        <w:numPr>
+          <w:ilvl w:val="0"/>
+          <w:numId w:val="4"/>
+        </w:numPr>
+        <w:spacing w:after="0" w:afterAutospacing="0"/>
+        <w:ind w:left="720" w:hanging="360"/>
+        <w:rPr>
+          <w:rFonts w:ascii="Arial" w:cs="Arial" w:eastAsia="Arial" w:hAnsi="Arial"/>
+          <w:b w:val="1"/>
+          <w:sz w:val="24"/>
+          <w:szCs w:val="24"/>
+        </w:rPr>
+      </w:pPr>
+      <w:r>
+        <w:rPr>
+          <w:rFonts w:ascii="Courier New" w:cs="Courier New" w:eastAsia="Courier New" w:hAnsi="Courier New"/>
+          <w:b w:val="1"/>
+          <w:sz w:val="21"/>
+          <w:szCs w:val="21"/>
+          <w:u w:val="single"/>
+          <w:rtl w:val="0"/>
+        </w:rPr>
+        <w:t xml:space="preserve"> 'exp_97_neg': (1.0, 0.0),</w:t>
+      </w:r>
+    </w:p>
+    <w:p>
+      <w:pPr>
+        <w:numPr>
+          <w:ilvl w:val="0"/>
+          <w:numId w:val="4"/>
+        </w:numPr>
+        <w:spacing w:after="0" w:afterAutospacing="0"/>
+        <w:ind w:left="720" w:hanging="360"/>
+        <w:rPr>
+          <w:rFonts w:ascii="Arial" w:cs="Arial" w:eastAsia="Arial" w:hAnsi="Arial"/>
+          <w:b w:val="1"/>
+          <w:sz w:val="24"/>
+          <w:szCs w:val="24"/>
+        </w:rPr>
+      </w:pPr>
+      <w:r>
+        <w:rPr>
+          <w:rFonts w:ascii="Courier New" w:cs="Courier New" w:eastAsia="Courier New" w:hAnsi="Courier New"/>
+          <w:b w:val="1"/>
+          <w:sz w:val="21"/>
+          <w:szCs w:val="21"/>
+          <w:u w:val="single"/>
+          <w:rtl w:val="0"/>
+        </w:rPr>
+        <w:t xml:space="preserve"> 'exp_97_pos': (0.0, 1.0),</w:t>
+      </w:r>
+    </w:p>
+    <w:p>
+      <w:pPr>
+        <w:numPr>
+          <w:ilvl w:val="0"/>
+          <w:numId w:val="4"/>
+        </w:numPr>
+        <w:spacing w:after="0" w:afterAutospacing="0"/>
+        <w:ind w:left="720" w:hanging="360"/>
+        <w:rPr>
+          <w:rFonts w:ascii="Arial" w:cs="Arial" w:eastAsia="Arial" w:hAnsi="Arial"/>
+          <w:b w:val="1"/>
+          <w:sz w:val="24"/>
+          <w:szCs w:val="24"/>
+        </w:rPr>
+      </w:pPr>
+      <w:r>
+        <w:rPr>
+          <w:rFonts w:ascii="Courier New" w:cs="Courier New" w:eastAsia="Courier New" w:hAnsi="Courier New"/>
+          <w:b w:val="1"/>
+          <w:sz w:val="21"/>
+          <w:szCs w:val="21"/>
+          <w:u w:val="single"/>
+          <w:rtl w:val="0"/>
+        </w:rPr>
+        <w:t xml:space="preserve"> 'g1': (1.0, 1.0),</w:t>
+      </w:r>
+    </w:p>
+    <w:p>
+      <w:pPr>
+        <w:numPr>
+          <w:ilvl w:val="0"/>
+          <w:numId w:val="4"/>
+        </w:numPr>
+        <w:spacing w:after="0" w:afterAutospacing="0"/>
+        <w:ind w:left="720" w:hanging="360"/>
+        <w:rPr>
+          <w:rFonts w:ascii="Arial" w:cs="Arial" w:eastAsia="Arial" w:hAnsi="Arial"/>
+          <w:b w:val="1"/>
+          <w:sz w:val="24"/>
+          <w:szCs w:val="24"/>
+        </w:rPr>
+      </w:pPr>
+      <w:r>
+        <w:rPr>
+          <w:rFonts w:ascii="Courier New" w:cs="Courier New" w:eastAsia="Courier New" w:hAnsi="Courier New"/>
+          <w:b w:val="1"/>
+          <w:sz w:val="21"/>
+          <w:szCs w:val="21"/>
+          <w:u w:val="single"/>
+          <w:rtl w:val="0"/>
+        </w:rPr>
+        <w:t xml:space="preserve"> 'g2': (1.0, 1.0),</w:t>
+      </w:r>
+    </w:p>
+    <w:p>
+      <w:pPr>
+        <w:numPr>
+          <w:ilvl w:val="0"/>
+          <w:numId w:val="4"/>
+        </w:numPr>
+        <w:spacing w:after="0" w:afterAutospacing="0"/>
+        <w:ind w:left="720" w:hanging="360"/>
+        <w:rPr>
+          <w:rFonts w:ascii="Arial" w:cs="Arial" w:eastAsia="Arial" w:hAnsi="Arial"/>
+          <w:b w:val="1"/>
+          <w:sz w:val="24"/>
+          <w:szCs w:val="24"/>
+        </w:rPr>
+      </w:pPr>
+      <w:r>
+        <w:rPr>
+          <w:rFonts w:ascii="Courier New" w:cs="Courier New" w:eastAsia="Courier New" w:hAnsi="Courier New"/>
+          <w:b w:val="1"/>
+          <w:sz w:val="21"/>
+          <w:szCs w:val="21"/>
+          <w:u w:val="single"/>
+          <w:rtl w:val="0"/>
+        </w:rPr>
+        <w:t xml:space="preserve"> 'g3': (1.0, 1.0),</w:t>
+      </w:r>
+    </w:p>
+    <w:p>
+      <w:pPr>
+        <w:numPr>
+          <w:ilvl w:val="0"/>
+          <w:numId w:val="4"/>
+        </w:numPr>
+        <w:spacing w:after="0" w:afterAutospacing="0"/>
+        <w:ind w:left="720" w:hanging="360"/>
+        <w:rPr>
+          <w:rFonts w:ascii="Arial" w:cs="Arial" w:eastAsia="Arial" w:hAnsi="Arial"/>
+          <w:b w:val="1"/>
+          <w:sz w:val="24"/>
+          <w:szCs w:val="24"/>
+        </w:rPr>
+      </w:pPr>
+      <w:r>
+        <w:rPr>
+          <w:rFonts w:ascii="Courier New" w:cs="Courier New" w:eastAsia="Courier New" w:hAnsi="Courier New"/>
+          <w:b w:val="1"/>
+          <w:sz w:val="21"/>
+          <w:szCs w:val="21"/>
+          <w:u w:val="single"/>
+          <w:rtl w:val="0"/>
+        </w:rPr>
+        <w:t xml:space="preserve"> 'g5': (1.0, 1.0),</w:t>
+      </w:r>
+    </w:p>
+    <w:p>
+      <w:pPr>
+        <w:numPr>
+          <w:ilvl w:val="0"/>
+          <w:numId w:val="4"/>
+        </w:numPr>
+        <w:spacing w:after="0" w:afterAutospacing="0"/>
+        <w:ind w:left="720" w:hanging="360"/>
+        <w:rPr>
+          <w:rFonts w:ascii="Arial" w:cs="Arial" w:eastAsia="Arial" w:hAnsi="Arial"/>
+          <w:b w:val="1"/>
+          <w:sz w:val="24"/>
+          <w:szCs w:val="24"/>
+        </w:rPr>
+      </w:pPr>
+      <w:r>
+        <w:rPr>
+          <w:rFonts w:ascii="Courier New" w:cs="Courier New" w:eastAsia="Courier New" w:hAnsi="Courier New"/>
+          <w:b w:val="1"/>
+          <w:sz w:val="21"/>
+          <w:szCs w:val="21"/>
+          <w:u w:val="single"/>
+          <w:rtl w:val="0"/>
+        </w:rPr>
+        <w:t xml:space="preserve"> 'rv1_ap1': (1.0, 1.0),</w:t>
+      </w:r>
+    </w:p>
+    <w:p>
+      <w:pPr>
+        <w:numPr>
+          <w:ilvl w:val="0"/>
+          <w:numId w:val="4"/>
+        </w:numPr>
+        <w:spacing w:after="0" w:afterAutospacing="0"/>
+        <w:ind w:left="720" w:hanging="360"/>
+        <w:rPr>
+          <w:rFonts w:ascii="Arial" w:cs="Arial" w:eastAsia="Arial" w:hAnsi="Arial"/>
+          <w:b w:val="1"/>
+          <w:sz w:val="24"/>
+          <w:szCs w:val="24"/>
+        </w:rPr>
+      </w:pPr>
+      <w:r>
+        <w:rPr>
+          <w:rFonts w:ascii="Courier New" w:cs="Courier New" w:eastAsia="Courier New" w:hAnsi="Courier New"/>
+          <w:b w:val="1"/>
+          <w:sz w:val="21"/>
+          <w:szCs w:val="21"/>
+          <w:u w:val="single"/>
+          <w:rtl w:val="0"/>
+        </w:rPr>
+        <w:t xml:space="preserve"> 'rv1_ap2': (1.0, 1.0),</w:t>
+      </w:r>
+    </w:p>
+    <w:p>
+      <w:pPr>
+        <w:numPr>
+          <w:ilvl w:val="0"/>
+          <w:numId w:val="4"/>
+        </w:numPr>
+        <w:spacing w:after="0" w:afterAutospacing="0"/>
+        <w:ind w:left="720" w:hanging="360"/>
+        <w:rPr>
+          <w:rFonts w:ascii="Arial" w:cs="Arial" w:eastAsia="Arial" w:hAnsi="Arial"/>
+          <w:b w:val="1"/>
+          <w:sz w:val="24"/>
+          <w:szCs w:val="24"/>
+        </w:rPr>
+      </w:pPr>
+      <w:r>
+        <w:rPr>
+          <w:rFonts w:ascii="Courier New" w:cs="Courier New" w:eastAsia="Courier New" w:hAnsi="Courier New"/>
+          <w:b w:val="1"/>
+          <w:sz w:val="21"/>
+          <w:szCs w:val="21"/>
+          <w:u w:val="single"/>
+          <w:rtl w:val="0"/>
+        </w:rPr>
+        <w:t xml:space="preserve"> 'yap': (1.0, 0.0),</w:t>
+      </w:r>
+    </w:p>
+    <w:p>
+      <w:pPr>
+        <w:numPr>
+          <w:ilvl w:val="0"/>
+          <w:numId w:val="4"/>
+        </w:numPr>
+        <w:spacing w:after="0" w:afterAutospacing="0"/>
+        <w:ind w:left="720" w:hanging="360"/>
+        <w:rPr>
+          <w:rFonts w:ascii="Arial" w:cs="Arial" w:eastAsia="Arial" w:hAnsi="Arial"/>
+          <w:b w:val="1"/>
+          <w:sz w:val="24"/>
+          <w:szCs w:val="24"/>
+        </w:rPr>
+      </w:pPr>
+      <w:r>
+        <w:rPr>
+          <w:rFonts w:ascii="Courier New" w:cs="Courier New" w:eastAsia="Courier New" w:hAnsi="Courier New"/>
+          <w:b w:val="1"/>
+          <w:sz w:val="21"/>
+          <w:szCs w:val="21"/>
+          <w:u w:val="single"/>
+          <w:rtl w:val="0"/>
+        </w:rPr>
+        <w:t xml:space="preserve"> 'yap1': (0.0, 0.0),</w:t>
+      </w:r>
+    </w:p>
+    <w:p>
+      <w:pPr>
+        <w:numPr>
+          <w:ilvl w:val="0"/>
+          <w:numId w:val="4"/>
+        </w:numPr>
+        <w:spacing w:after="0" w:afterAutospacing="0"/>
+        <w:ind w:left="720" w:hanging="360"/>
+        <w:rPr>
+          <w:rFonts w:ascii="Arial" w:cs="Arial" w:eastAsia="Arial" w:hAnsi="Arial"/>
+          <w:b w:val="1"/>
+          <w:sz w:val="24"/>
+          <w:szCs w:val="24"/>
+        </w:rPr>
+      </w:pPr>
+      <w:r>
+        <w:rPr>
+          <w:rFonts w:ascii="Courier New" w:cs="Courier New" w:eastAsia="Courier New" w:hAnsi="Courier New"/>
+          <w:b w:val="1"/>
+          <w:sz w:val="21"/>
+          <w:szCs w:val="21"/>
+          <w:u w:val="single"/>
+          <w:rtl w:val="0"/>
+        </w:rPr>
+        <w:t xml:space="preserve"> 'yap1n1': (1.0, 0.0)}</w:t>
+      </w:r>
+    </w:p>
+    <w:p>
+      <w:pPr>
+        <w:numPr>
+          <w:ilvl w:val="0"/>
+          <w:numId w:val="4"/>
+        </w:numPr>
+        <w:ind w:left="720" w:hanging="360"/>
+        <w:rPr>
           <w:rFonts w:ascii="Courier New" w:cs="Courier New" w:eastAsia="Courier New" w:hAnsi="Courier New"/>
           <w:b w:val="1"/>
           <w:color w:val="d5d5d5"/>
@@ -2436,6 +4034,49 @@
           <w:shd w:fill="383838" w:val="clear"/>
         </w:rPr>
       </w:pPr>
+      <w:r>
+        <w:rPr>
+          <w:rFonts w:ascii="Courier New" w:cs="Courier New" w:eastAsia="Courier New" w:hAnsi="Courier New"/>
+          <w:b w:val="1"/>
+          <w:color w:val="d5d5d5"/>
+          <w:sz w:val="21"/>
+          <w:szCs w:val="21"/>
+          <w:u w:val="single"/>
+          <w:shd w:fill="383838" w:val="clear"/>
+        </w:rPr>
+        <w:drawing>
+          <wp:inline distB="114300" distT="114300" distL="114300" distR="114300">
+            <wp:extent cx="3876675" cy="1219200"/>
+            <wp:effectExtent b="0" l="0" r="0" t="0"/>
+            <wp:docPr id="6" name="image9.png"/>
+            <a:graphic>
+              <a:graphicData uri="http://schemas.openxmlformats.org/drawingml/2006/picture">
+                <pic:pic>
+                  <pic:nvPicPr>
+                    <pic:cNvPr id="0" name="image9.png"/>
+                    <pic:cNvPicPr preferRelativeResize="0"/>
+                  </pic:nvPicPr>
+                  <pic:blipFill>
+                    <a:blip r:embed="rId18"/>
+                    <a:srcRect b="0" l="0" r="0" t="0"/>
+                    <a:stretch>
+                      <a:fillRect/>
+                    </a:stretch>
+                  </pic:blipFill>
+                  <pic:spPr>
+                    <a:xfrm>
+                      <a:off x="0" y="0"/>
+                      <a:ext cx="3876675" cy="1219200"/>
+                    </a:xfrm>
+                    <a:prstGeom prst="rect"/>
+                    <a:ln/>
+                  </pic:spPr>
+                </pic:pic>
+              </a:graphicData>
+            </a:graphic>
+          </wp:inline>
+        </w:drawing>
+      </w:r>
       <w:r>
         <w:rPr>
           <w:rtl w:val="0"/>
@@ -3445,7 +5086,7 @@
 
 <file path=customXML/item1.xml><?xml version="1.0" encoding="utf-8"?>
 <go:gDocsCustomXmlDataStorage xmlns:go="http://customooxmlschemas.google.com/" xmlns:r="http://schemas.openxmlformats.org/officeDocument/2006/relationships">
-  <go:docsCustomData xmlns:go="http://customooxmlschemas.google.com/" roundtripDataSignature="AMtx7mjB8AUtFNhGmROx9rWF9wHDGMMFTQ==">AMUW2mU57o6KWF8z+nPMyjE8FMgN5rn0EAkMa9J0Y0QODMIlZJNljMpF2wNx2XpTqHj4qZCMayJhdLab1PAWaLV5r1+sDUjVC6BN/mpoIpU1WtsUzld+Q50=</go:docsCustomData>
+  <go:docsCustomData xmlns:go="http://customooxmlschemas.google.com/" roundtripDataSignature="AMtx7mjB8AUtFNhGmROx9rWF9wHDGMMFTQ==">AMUW2mVgcWYAvEMg/dbO4eZ5uJ2Uiucqued6T4XrOP800xol7Ap+KOeY9uaEEE7h1N2RQpAc3v/V3zza1zEgH10ykZa3PifOjjIeYb6nGJbFntUdc4p1dhQ=</go:docsCustomData>
 </go:gDocsCustomXmlDataStorage>
 </file>
 

</xml_diff>